<commit_message>
Adcionei diagrama MER e Classe
</commit_message>
<xml_diff>
--- a/Documentacao/TG_Despesa_Facil.docx
+++ b/Documentacao/TG_Despesa_Facil.docx
@@ -81,6 +81,7 @@
           <w:listItem w:displayText="TECNOLOGIA EM GESTÃO EMPRESARIAL" w:value="TECNOLOGIA EM GESTÃO EMPRESARIAL"/>
         </w:comboBox>
       </w:sdtPr>
+      <w:sdtEndPr/>
       <w:sdtContent>
         <w:p>
           <w:pPr>
@@ -293,6 +294,7 @@
             <w:listItem w:displayText="Gestão Empresarial." w:value="Gestão Empresarial."/>
           </w:comboBox>
         </w:sdtPr>
+        <w:sdtEndPr/>
         <w:sdtContent>
           <w:r>
             <w:rPr>
@@ -436,16 +438,7 @@
           <w:b/>
           <w:szCs w:val="24"/>
         </w:rPr>
-        <w:t xml:space="preserve">Lima </w:t>
-      </w:r>
-      <w:proofErr w:type="spellStart"/>
-      <w:r>
-        <w:rPr>
-          <w:rFonts w:cs="Arial"/>
-          <w:b/>
-          <w:szCs w:val="24"/>
-        </w:rPr>
-        <w:t>F</w:t>
+        <w:t>Lima F</w:t>
       </w:r>
       <w:r>
         <w:rPr>
@@ -461,19 +454,8 @@
           <w:b/>
           <w:szCs w:val="24"/>
         </w:rPr>
-        <w:t>no</w:t>
+        <w:t>no S</w:t>
       </w:r>
-      <w:proofErr w:type="spellEnd"/>
-      <w:r>
-        <w:rPr>
-          <w:rFonts w:cs="Arial"/>
-          <w:b/>
-          <w:szCs w:val="24"/>
-        </w:rPr>
-        <w:t xml:space="preserve"> S</w:t>
-      </w:r>
-      <w:bookmarkStart w:id="1" w:name="_GoBack"/>
-      <w:bookmarkEnd w:id="1"/>
       <w:r>
         <w:rPr>
           <w:rFonts w:cs="Arial"/>
@@ -969,25 +951,7 @@
           <w:sz w:val="24"/>
           <w:szCs w:val="24"/>
         </w:rPr>
-        <w:t xml:space="preserve">UC = </w:t>
-      </w:r>
-      <w:proofErr w:type="spellStart"/>
-      <w:r>
-        <w:rPr>
-          <w:rFonts w:ascii="Arial" w:hAnsi="Arial" w:cs="Arial"/>
-          <w:sz w:val="24"/>
-          <w:szCs w:val="24"/>
-        </w:rPr>
-        <w:t>User</w:t>
-      </w:r>
-      <w:proofErr w:type="spellEnd"/>
-      <w:r>
-        <w:rPr>
-          <w:rFonts w:ascii="Arial" w:hAnsi="Arial" w:cs="Arial"/>
-          <w:sz w:val="24"/>
-          <w:szCs w:val="24"/>
-        </w:rPr>
-        <w:t xml:space="preserve"> Case (Caso de uso)</w:t>
+        <w:t>UC = User Case (Caso de uso)</w:t>
       </w:r>
     </w:p>
     <w:p>
@@ -1227,7 +1191,7 @@
           <w:szCs w:val="24"/>
         </w:rPr>
       </w:pPr>
-      <w:bookmarkStart w:id="2" w:name="_Toc434489512"/>
+      <w:bookmarkStart w:id="1" w:name="_Toc434489512"/>
       <w:r>
         <w:rPr>
           <w:rFonts w:cs="Arial"/>
@@ -1858,27 +1822,15 @@
                 <w:lang w:eastAsia="pt-BR"/>
               </w:rPr>
             </w:pPr>
-            <w:proofErr w:type="gramStart"/>
-            <w:r>
-              <w:rPr>
-                <w:rFonts w:cs="Arial"/>
-                <w:color w:val="000000"/>
-                <w:sz w:val="22"/>
-                <w:szCs w:val="24"/>
-                <w:lang w:eastAsia="pt-BR"/>
-              </w:rPr>
-              <w:t>( )</w:t>
-            </w:r>
-            <w:proofErr w:type="gramEnd"/>
-            <w:r>
-              <w:rPr>
-                <w:rFonts w:cs="Arial"/>
-                <w:color w:val="000000"/>
-                <w:sz w:val="22"/>
-                <w:szCs w:val="24"/>
-                <w:lang w:eastAsia="pt-BR"/>
-              </w:rPr>
-              <w:t xml:space="preserve"> Oculto</w:t>
+            <w:r>
+              <w:rPr>
+                <w:rFonts w:cs="Arial"/>
+                <w:color w:val="000000"/>
+                <w:sz w:val="22"/>
+                <w:szCs w:val="24"/>
+                <w:lang w:eastAsia="pt-BR"/>
+              </w:rPr>
+              <w:t>( ) Oculto</w:t>
             </w:r>
           </w:p>
           <w:p>
@@ -2018,27 +1970,15 @@
                 <w:lang w:eastAsia="pt-BR"/>
               </w:rPr>
             </w:pPr>
-            <w:proofErr w:type="gramStart"/>
-            <w:r>
-              <w:rPr>
-                <w:rFonts w:cs="Arial"/>
-                <w:color w:val="000000"/>
-                <w:sz w:val="22"/>
-                <w:szCs w:val="24"/>
-                <w:lang w:eastAsia="pt-BR"/>
-              </w:rPr>
-              <w:t>( )</w:t>
-            </w:r>
-            <w:proofErr w:type="gramEnd"/>
-            <w:r>
-              <w:rPr>
-                <w:rFonts w:cs="Arial"/>
-                <w:color w:val="000000"/>
-                <w:sz w:val="22"/>
-                <w:szCs w:val="24"/>
-                <w:lang w:eastAsia="pt-BR"/>
-              </w:rPr>
-              <w:t xml:space="preserve"> Alta</w:t>
+            <w:r>
+              <w:rPr>
+                <w:rFonts w:cs="Arial"/>
+                <w:color w:val="000000"/>
+                <w:sz w:val="22"/>
+                <w:szCs w:val="24"/>
+                <w:lang w:eastAsia="pt-BR"/>
+              </w:rPr>
+              <w:t>( ) Alta</w:t>
             </w:r>
           </w:p>
           <w:p>
@@ -2375,27 +2315,15 @@
                 <w:lang w:eastAsia="pt-BR"/>
               </w:rPr>
             </w:pPr>
-            <w:proofErr w:type="gramStart"/>
-            <w:r>
-              <w:rPr>
-                <w:rFonts w:cs="Arial"/>
-                <w:color w:val="000000"/>
-                <w:sz w:val="22"/>
-                <w:szCs w:val="24"/>
-                <w:lang w:eastAsia="pt-BR"/>
-              </w:rPr>
-              <w:t>( )</w:t>
-            </w:r>
-            <w:proofErr w:type="gramEnd"/>
-            <w:r>
-              <w:rPr>
-                <w:rFonts w:cs="Arial"/>
-                <w:color w:val="000000"/>
-                <w:sz w:val="22"/>
-                <w:szCs w:val="24"/>
-                <w:lang w:eastAsia="pt-BR"/>
-              </w:rPr>
-              <w:t xml:space="preserve"> Oculto</w:t>
+            <w:r>
+              <w:rPr>
+                <w:rFonts w:cs="Arial"/>
+                <w:color w:val="000000"/>
+                <w:sz w:val="22"/>
+                <w:szCs w:val="24"/>
+                <w:lang w:eastAsia="pt-BR"/>
+              </w:rPr>
+              <w:t>( ) Oculto</w:t>
             </w:r>
           </w:p>
           <w:p>
@@ -2490,7 +2418,6 @@
                 <w:lang w:eastAsia="pt-BR"/>
               </w:rPr>
             </w:pPr>
-            <w:proofErr w:type="gramStart"/>
             <w:r>
               <w:rPr>
                 <w:rFonts w:cs="Arial"/>
@@ -2521,7 +2448,6 @@
               </w:rPr>
               <w:t>) Altíssima</w:t>
             </w:r>
-            <w:proofErr w:type="gramEnd"/>
           </w:p>
           <w:p>
             <w:pPr>
@@ -2562,27 +2488,15 @@
                 <w:lang w:eastAsia="pt-BR"/>
               </w:rPr>
             </w:pPr>
-            <w:proofErr w:type="gramStart"/>
-            <w:r>
-              <w:rPr>
-                <w:rFonts w:cs="Arial"/>
-                <w:color w:val="000000"/>
-                <w:sz w:val="22"/>
-                <w:szCs w:val="24"/>
-                <w:lang w:eastAsia="pt-BR"/>
-              </w:rPr>
-              <w:t>( )</w:t>
-            </w:r>
-            <w:proofErr w:type="gramEnd"/>
-            <w:r>
-              <w:rPr>
-                <w:rFonts w:cs="Arial"/>
-                <w:color w:val="000000"/>
-                <w:sz w:val="22"/>
-                <w:szCs w:val="24"/>
-                <w:lang w:eastAsia="pt-BR"/>
-              </w:rPr>
-              <w:t xml:space="preserve"> Média</w:t>
+            <w:r>
+              <w:rPr>
+                <w:rFonts w:cs="Arial"/>
+                <w:color w:val="000000"/>
+                <w:sz w:val="22"/>
+                <w:szCs w:val="24"/>
+                <w:lang w:eastAsia="pt-BR"/>
+              </w:rPr>
+              <w:t>( ) Média</w:t>
             </w:r>
           </w:p>
           <w:p>
@@ -2761,7 +2675,6 @@
               </w:rPr>
               <w:t xml:space="preserve"> </w:t>
             </w:r>
-            <w:proofErr w:type="gramStart"/>
             <w:r>
               <w:rPr>
                 <w:rFonts w:cs="Arial"/>
@@ -2782,7 +2695,6 @@
               </w:rPr>
               <w:t>(</w:t>
             </w:r>
-            <w:proofErr w:type="gramEnd"/>
             <w:r>
               <w:rPr>
                 <w:rFonts w:cs="Arial"/>
@@ -3005,27 +2917,15 @@
                 <w:lang w:eastAsia="pt-BR"/>
               </w:rPr>
             </w:pPr>
-            <w:proofErr w:type="gramStart"/>
-            <w:r>
-              <w:rPr>
-                <w:rFonts w:cs="Arial"/>
-                <w:color w:val="000000"/>
-                <w:sz w:val="22"/>
-                <w:szCs w:val="24"/>
-                <w:lang w:eastAsia="pt-BR"/>
-              </w:rPr>
-              <w:t>( )</w:t>
-            </w:r>
-            <w:proofErr w:type="gramEnd"/>
-            <w:r>
-              <w:rPr>
-                <w:rFonts w:cs="Arial"/>
-                <w:color w:val="000000"/>
-                <w:sz w:val="22"/>
-                <w:szCs w:val="24"/>
-                <w:lang w:eastAsia="pt-BR"/>
-              </w:rPr>
-              <w:t xml:space="preserve"> Oculto</w:t>
+            <w:r>
+              <w:rPr>
+                <w:rFonts w:cs="Arial"/>
+                <w:color w:val="000000"/>
+                <w:sz w:val="22"/>
+                <w:szCs w:val="24"/>
+                <w:lang w:eastAsia="pt-BR"/>
+              </w:rPr>
+              <w:t>( ) Oculto</w:t>
             </w:r>
           </w:p>
           <w:p>
@@ -3165,27 +3065,15 @@
                 <w:lang w:eastAsia="pt-BR"/>
               </w:rPr>
             </w:pPr>
-            <w:proofErr w:type="gramStart"/>
-            <w:r>
-              <w:rPr>
-                <w:rFonts w:cs="Arial"/>
-                <w:color w:val="000000"/>
-                <w:sz w:val="22"/>
-                <w:szCs w:val="24"/>
-                <w:lang w:eastAsia="pt-BR"/>
-              </w:rPr>
-              <w:t>( )</w:t>
-            </w:r>
-            <w:proofErr w:type="gramEnd"/>
-            <w:r>
-              <w:rPr>
-                <w:rFonts w:cs="Arial"/>
-                <w:color w:val="000000"/>
-                <w:sz w:val="22"/>
-                <w:szCs w:val="24"/>
-                <w:lang w:eastAsia="pt-BR"/>
-              </w:rPr>
-              <w:t xml:space="preserve"> Alta</w:t>
+            <w:r>
+              <w:rPr>
+                <w:rFonts w:cs="Arial"/>
+                <w:color w:val="000000"/>
+                <w:sz w:val="22"/>
+                <w:szCs w:val="24"/>
+                <w:lang w:eastAsia="pt-BR"/>
+              </w:rPr>
+              <w:t>( ) Alta</w:t>
             </w:r>
           </w:p>
           <w:p>
@@ -3776,27 +3664,15 @@
                 <w:lang w:eastAsia="pt-BR"/>
               </w:rPr>
             </w:pPr>
-            <w:proofErr w:type="gramStart"/>
-            <w:r>
-              <w:rPr>
-                <w:rFonts w:cs="Arial"/>
-                <w:color w:val="000000"/>
-                <w:sz w:val="22"/>
-                <w:szCs w:val="24"/>
-                <w:lang w:eastAsia="pt-BR"/>
-              </w:rPr>
-              <w:t>( )</w:t>
-            </w:r>
-            <w:proofErr w:type="gramEnd"/>
-            <w:r>
-              <w:rPr>
-                <w:rFonts w:cs="Arial"/>
-                <w:color w:val="000000"/>
-                <w:sz w:val="22"/>
-                <w:szCs w:val="24"/>
-                <w:lang w:eastAsia="pt-BR"/>
-              </w:rPr>
-              <w:t xml:space="preserve"> Oculto</w:t>
+            <w:r>
+              <w:rPr>
+                <w:rFonts w:cs="Arial"/>
+                <w:color w:val="000000"/>
+                <w:sz w:val="22"/>
+                <w:szCs w:val="24"/>
+                <w:lang w:eastAsia="pt-BR"/>
+              </w:rPr>
+              <w:t>( ) Oculto</w:t>
             </w:r>
           </w:p>
           <w:p>
@@ -3936,27 +3812,15 @@
                 <w:lang w:eastAsia="pt-BR"/>
               </w:rPr>
             </w:pPr>
-            <w:proofErr w:type="gramStart"/>
-            <w:r>
-              <w:rPr>
-                <w:rFonts w:cs="Arial"/>
-                <w:color w:val="000000"/>
-                <w:sz w:val="22"/>
-                <w:szCs w:val="24"/>
-                <w:lang w:eastAsia="pt-BR"/>
-              </w:rPr>
-              <w:t>( )</w:t>
-            </w:r>
-            <w:proofErr w:type="gramEnd"/>
-            <w:r>
-              <w:rPr>
-                <w:rFonts w:cs="Arial"/>
-                <w:color w:val="000000"/>
-                <w:sz w:val="22"/>
-                <w:szCs w:val="24"/>
-                <w:lang w:eastAsia="pt-BR"/>
-              </w:rPr>
-              <w:t xml:space="preserve"> Alta</w:t>
+            <w:r>
+              <w:rPr>
+                <w:rFonts w:cs="Arial"/>
+                <w:color w:val="000000"/>
+                <w:sz w:val="22"/>
+                <w:szCs w:val="24"/>
+                <w:lang w:eastAsia="pt-BR"/>
+              </w:rPr>
+              <w:t>( ) Alta</w:t>
             </w:r>
           </w:p>
           <w:p>
@@ -4301,27 +4165,15 @@
                 <w:lang w:eastAsia="pt-BR"/>
               </w:rPr>
             </w:pPr>
-            <w:proofErr w:type="gramStart"/>
-            <w:r>
-              <w:rPr>
-                <w:rFonts w:cs="Arial"/>
-                <w:color w:val="000000"/>
-                <w:sz w:val="22"/>
-                <w:szCs w:val="24"/>
-                <w:lang w:eastAsia="pt-BR"/>
-              </w:rPr>
-              <w:t>( )</w:t>
-            </w:r>
-            <w:proofErr w:type="gramEnd"/>
-            <w:r>
-              <w:rPr>
-                <w:rFonts w:cs="Arial"/>
-                <w:color w:val="000000"/>
-                <w:sz w:val="22"/>
-                <w:szCs w:val="24"/>
-                <w:lang w:eastAsia="pt-BR"/>
-              </w:rPr>
-              <w:t xml:space="preserve"> Oculto</w:t>
+            <w:r>
+              <w:rPr>
+                <w:rFonts w:cs="Arial"/>
+                <w:color w:val="000000"/>
+                <w:sz w:val="22"/>
+                <w:szCs w:val="24"/>
+                <w:lang w:eastAsia="pt-BR"/>
+              </w:rPr>
+              <w:t>( ) Oculto</w:t>
             </w:r>
           </w:p>
           <w:p>
@@ -4804,27 +4656,15 @@
                 <w:lang w:eastAsia="pt-BR"/>
               </w:rPr>
             </w:pPr>
-            <w:proofErr w:type="gramStart"/>
-            <w:r>
-              <w:rPr>
-                <w:rFonts w:cs="Arial"/>
-                <w:color w:val="000000"/>
-                <w:sz w:val="22"/>
-                <w:szCs w:val="24"/>
-                <w:lang w:eastAsia="pt-BR"/>
-              </w:rPr>
-              <w:t>( )</w:t>
-            </w:r>
-            <w:proofErr w:type="gramEnd"/>
-            <w:r>
-              <w:rPr>
-                <w:rFonts w:cs="Arial"/>
-                <w:color w:val="000000"/>
-                <w:sz w:val="22"/>
-                <w:szCs w:val="24"/>
-                <w:lang w:eastAsia="pt-BR"/>
-              </w:rPr>
-              <w:t xml:space="preserve"> Oculto</w:t>
+            <w:r>
+              <w:rPr>
+                <w:rFonts w:cs="Arial"/>
+                <w:color w:val="000000"/>
+                <w:sz w:val="22"/>
+                <w:szCs w:val="24"/>
+                <w:lang w:eastAsia="pt-BR"/>
+              </w:rPr>
+              <w:t>( ) Oculto</w:t>
             </w:r>
           </w:p>
           <w:p>
@@ -5014,27 +4854,15 @@
                 <w:lang w:eastAsia="pt-BR"/>
               </w:rPr>
             </w:pPr>
-            <w:proofErr w:type="gramStart"/>
-            <w:r>
-              <w:rPr>
-                <w:rFonts w:cs="Arial"/>
-                <w:color w:val="000000"/>
-                <w:sz w:val="22"/>
-                <w:szCs w:val="24"/>
-                <w:lang w:eastAsia="pt-BR"/>
-              </w:rPr>
-              <w:t>( )</w:t>
-            </w:r>
-            <w:proofErr w:type="gramEnd"/>
-            <w:r>
-              <w:rPr>
-                <w:rFonts w:cs="Arial"/>
-                <w:color w:val="000000"/>
-                <w:sz w:val="22"/>
-                <w:szCs w:val="24"/>
-                <w:lang w:eastAsia="pt-BR"/>
-              </w:rPr>
-              <w:t xml:space="preserve"> Baixa </w:t>
+            <w:r>
+              <w:rPr>
+                <w:rFonts w:cs="Arial"/>
+                <w:color w:val="000000"/>
+                <w:sz w:val="22"/>
+                <w:szCs w:val="24"/>
+                <w:lang w:eastAsia="pt-BR"/>
+              </w:rPr>
+              <w:t xml:space="preserve">( ) Baixa </w:t>
             </w:r>
           </w:p>
         </w:tc>
@@ -5267,27 +5095,15 @@
                 <w:lang w:eastAsia="pt-BR"/>
               </w:rPr>
             </w:pPr>
-            <w:proofErr w:type="gramStart"/>
-            <w:r>
-              <w:rPr>
-                <w:rFonts w:cs="Arial"/>
-                <w:color w:val="000000"/>
-                <w:sz w:val="22"/>
-                <w:szCs w:val="24"/>
-                <w:lang w:eastAsia="pt-BR"/>
-              </w:rPr>
-              <w:t>( )</w:t>
-            </w:r>
-            <w:proofErr w:type="gramEnd"/>
-            <w:r>
-              <w:rPr>
-                <w:rFonts w:cs="Arial"/>
-                <w:color w:val="000000"/>
-                <w:sz w:val="22"/>
-                <w:szCs w:val="24"/>
-                <w:lang w:eastAsia="pt-BR"/>
-              </w:rPr>
-              <w:t xml:space="preserve"> Oculto</w:t>
+            <w:r>
+              <w:rPr>
+                <w:rFonts w:cs="Arial"/>
+                <w:color w:val="000000"/>
+                <w:sz w:val="22"/>
+                <w:szCs w:val="24"/>
+                <w:lang w:eastAsia="pt-BR"/>
+              </w:rPr>
+              <w:t>( ) Oculto</w:t>
             </w:r>
           </w:p>
           <w:p>
@@ -5407,27 +5223,15 @@
                 <w:lang w:eastAsia="pt-BR"/>
               </w:rPr>
             </w:pPr>
-            <w:proofErr w:type="gramStart"/>
-            <w:r>
-              <w:rPr>
-                <w:rFonts w:cs="Arial"/>
-                <w:color w:val="000000"/>
-                <w:sz w:val="22"/>
-                <w:szCs w:val="24"/>
-                <w:lang w:eastAsia="pt-BR"/>
-              </w:rPr>
-              <w:t>( )</w:t>
-            </w:r>
-            <w:proofErr w:type="gramEnd"/>
-            <w:r>
-              <w:rPr>
-                <w:rFonts w:cs="Arial"/>
-                <w:color w:val="000000"/>
-                <w:sz w:val="22"/>
-                <w:szCs w:val="24"/>
-                <w:lang w:eastAsia="pt-BR"/>
-              </w:rPr>
-              <w:t xml:space="preserve"> Alta</w:t>
+            <w:r>
+              <w:rPr>
+                <w:rFonts w:cs="Arial"/>
+                <w:color w:val="000000"/>
+                <w:sz w:val="22"/>
+                <w:szCs w:val="24"/>
+                <w:lang w:eastAsia="pt-BR"/>
+              </w:rPr>
+              <w:t>( ) Alta</w:t>
             </w:r>
           </w:p>
           <w:p>
@@ -5771,27 +5575,15 @@
                 <w:lang w:eastAsia="pt-BR"/>
               </w:rPr>
             </w:pPr>
-            <w:proofErr w:type="gramStart"/>
-            <w:r>
-              <w:rPr>
-                <w:rFonts w:cs="Arial"/>
-                <w:color w:val="000000"/>
-                <w:sz w:val="22"/>
-                <w:szCs w:val="24"/>
-                <w:lang w:eastAsia="pt-BR"/>
-              </w:rPr>
-              <w:t>( )</w:t>
-            </w:r>
-            <w:proofErr w:type="gramEnd"/>
-            <w:r>
-              <w:rPr>
-                <w:rFonts w:cs="Arial"/>
-                <w:color w:val="000000"/>
-                <w:sz w:val="22"/>
-                <w:szCs w:val="24"/>
-                <w:lang w:eastAsia="pt-BR"/>
-              </w:rPr>
-              <w:t xml:space="preserve"> Oculto</w:t>
+            <w:r>
+              <w:rPr>
+                <w:rFonts w:cs="Arial"/>
+                <w:color w:val="000000"/>
+                <w:sz w:val="22"/>
+                <w:szCs w:val="24"/>
+                <w:lang w:eastAsia="pt-BR"/>
+              </w:rPr>
+              <w:t>( ) Oculto</w:t>
             </w:r>
           </w:p>
           <w:p>
@@ -5911,27 +5703,15 @@
                 <w:lang w:eastAsia="pt-BR"/>
               </w:rPr>
             </w:pPr>
-            <w:proofErr w:type="gramStart"/>
-            <w:r>
-              <w:rPr>
-                <w:rFonts w:cs="Arial"/>
-                <w:color w:val="000000"/>
-                <w:sz w:val="22"/>
-                <w:szCs w:val="24"/>
-                <w:lang w:eastAsia="pt-BR"/>
-              </w:rPr>
-              <w:t>( )</w:t>
-            </w:r>
-            <w:proofErr w:type="gramEnd"/>
-            <w:r>
-              <w:rPr>
-                <w:rFonts w:cs="Arial"/>
-                <w:color w:val="000000"/>
-                <w:sz w:val="22"/>
-                <w:szCs w:val="24"/>
-                <w:lang w:eastAsia="pt-BR"/>
-              </w:rPr>
-              <w:t xml:space="preserve"> Alta</w:t>
+            <w:r>
+              <w:rPr>
+                <w:rFonts w:cs="Arial"/>
+                <w:color w:val="000000"/>
+                <w:sz w:val="22"/>
+                <w:szCs w:val="24"/>
+                <w:lang w:eastAsia="pt-BR"/>
+              </w:rPr>
+              <w:t>( ) Alta</w:t>
             </w:r>
           </w:p>
           <w:p>
@@ -5993,27 +5773,15 @@
                 <w:lang w:eastAsia="pt-BR"/>
               </w:rPr>
             </w:pPr>
-            <w:proofErr w:type="gramStart"/>
-            <w:r>
-              <w:rPr>
-                <w:rFonts w:cs="Arial"/>
-                <w:color w:val="000000"/>
-                <w:sz w:val="22"/>
-                <w:szCs w:val="24"/>
-                <w:lang w:eastAsia="pt-BR"/>
-              </w:rPr>
-              <w:t>( )</w:t>
-            </w:r>
-            <w:proofErr w:type="gramEnd"/>
-            <w:r>
-              <w:rPr>
-                <w:rFonts w:cs="Arial"/>
-                <w:color w:val="000000"/>
-                <w:sz w:val="22"/>
-                <w:szCs w:val="24"/>
-                <w:lang w:eastAsia="pt-BR"/>
-              </w:rPr>
-              <w:t xml:space="preserve"> Baixa </w:t>
+            <w:r>
+              <w:rPr>
+                <w:rFonts w:cs="Arial"/>
+                <w:color w:val="000000"/>
+                <w:sz w:val="22"/>
+                <w:szCs w:val="24"/>
+                <w:lang w:eastAsia="pt-BR"/>
+              </w:rPr>
+              <w:t xml:space="preserve">( ) Baixa </w:t>
             </w:r>
           </w:p>
         </w:tc>
@@ -6246,27 +6014,15 @@
                 <w:lang w:eastAsia="pt-BR"/>
               </w:rPr>
             </w:pPr>
-            <w:proofErr w:type="gramStart"/>
-            <w:r>
-              <w:rPr>
-                <w:rFonts w:cs="Arial"/>
-                <w:color w:val="000000"/>
-                <w:sz w:val="22"/>
-                <w:szCs w:val="24"/>
-                <w:lang w:eastAsia="pt-BR"/>
-              </w:rPr>
-              <w:t>( )</w:t>
-            </w:r>
-            <w:proofErr w:type="gramEnd"/>
-            <w:r>
-              <w:rPr>
-                <w:rFonts w:cs="Arial"/>
-                <w:color w:val="000000"/>
-                <w:sz w:val="22"/>
-                <w:szCs w:val="24"/>
-                <w:lang w:eastAsia="pt-BR"/>
-              </w:rPr>
-              <w:t xml:space="preserve"> Oculto</w:t>
+            <w:r>
+              <w:rPr>
+                <w:rFonts w:cs="Arial"/>
+                <w:color w:val="000000"/>
+                <w:sz w:val="22"/>
+                <w:szCs w:val="24"/>
+                <w:lang w:eastAsia="pt-BR"/>
+              </w:rPr>
+              <w:t>( ) Oculto</w:t>
             </w:r>
           </w:p>
           <w:p>
@@ -6386,27 +6142,15 @@
                 <w:lang w:eastAsia="pt-BR"/>
               </w:rPr>
             </w:pPr>
-            <w:proofErr w:type="gramStart"/>
-            <w:r>
-              <w:rPr>
-                <w:rFonts w:cs="Arial"/>
-                <w:color w:val="000000"/>
-                <w:sz w:val="22"/>
-                <w:szCs w:val="24"/>
-                <w:lang w:eastAsia="pt-BR"/>
-              </w:rPr>
-              <w:t>( )</w:t>
-            </w:r>
-            <w:proofErr w:type="gramEnd"/>
-            <w:r>
-              <w:rPr>
-                <w:rFonts w:cs="Arial"/>
-                <w:color w:val="000000"/>
-                <w:sz w:val="22"/>
-                <w:szCs w:val="24"/>
-                <w:lang w:eastAsia="pt-BR"/>
-              </w:rPr>
-              <w:t xml:space="preserve"> Alta</w:t>
+            <w:r>
+              <w:rPr>
+                <w:rFonts w:cs="Arial"/>
+                <w:color w:val="000000"/>
+                <w:sz w:val="22"/>
+                <w:szCs w:val="24"/>
+                <w:lang w:eastAsia="pt-BR"/>
+              </w:rPr>
+              <w:t>( ) Alta</w:t>
             </w:r>
           </w:p>
           <w:p>
@@ -6830,27 +6574,15 @@
                 <w:lang w:eastAsia="pt-BR"/>
               </w:rPr>
             </w:pPr>
-            <w:proofErr w:type="gramStart"/>
-            <w:r>
-              <w:rPr>
-                <w:rFonts w:cs="Arial"/>
-                <w:color w:val="000000"/>
-                <w:sz w:val="22"/>
-                <w:szCs w:val="22"/>
-                <w:lang w:eastAsia="pt-BR"/>
-              </w:rPr>
-              <w:t xml:space="preserve">(  </w:t>
-            </w:r>
-            <w:proofErr w:type="gramEnd"/>
-            <w:r>
-              <w:rPr>
-                <w:rFonts w:cs="Arial"/>
-                <w:color w:val="000000"/>
-                <w:sz w:val="22"/>
-                <w:szCs w:val="22"/>
-                <w:lang w:eastAsia="pt-BR"/>
-              </w:rPr>
-              <w:t xml:space="preserve">  </w:t>
+            <w:r>
+              <w:rPr>
+                <w:rFonts w:cs="Arial"/>
+                <w:color w:val="000000"/>
+                <w:sz w:val="22"/>
+                <w:szCs w:val="22"/>
+                <w:lang w:eastAsia="pt-BR"/>
+              </w:rPr>
+              <w:t xml:space="preserve">(    </w:t>
             </w:r>
             <w:r>
               <w:rPr>
@@ -6961,21 +6693,12 @@
                 <w:szCs w:val="22"/>
               </w:rPr>
             </w:pPr>
-            <w:proofErr w:type="gramStart"/>
-            <w:r>
-              <w:rPr>
-                <w:sz w:val="22"/>
-                <w:szCs w:val="22"/>
-              </w:rPr>
-              <w:t>( X</w:t>
-            </w:r>
-            <w:proofErr w:type="gramEnd"/>
-            <w:r>
-              <w:rPr>
-                <w:sz w:val="22"/>
-                <w:szCs w:val="22"/>
-              </w:rPr>
-              <w:t xml:space="preserve"> ) Permanente</w:t>
+            <w:r>
+              <w:rPr>
+                <w:sz w:val="22"/>
+                <w:szCs w:val="22"/>
+              </w:rPr>
+              <w:t>( X ) Permanente</w:t>
             </w:r>
           </w:p>
           <w:p>
@@ -7194,27 +6917,15 @@
                 <w:lang w:eastAsia="pt-BR"/>
               </w:rPr>
             </w:pPr>
-            <w:proofErr w:type="gramStart"/>
-            <w:r>
-              <w:rPr>
-                <w:rFonts w:cs="Arial"/>
-                <w:color w:val="000000"/>
-                <w:sz w:val="22"/>
-                <w:szCs w:val="22"/>
-                <w:lang w:eastAsia="pt-BR"/>
-              </w:rPr>
-              <w:t xml:space="preserve">(  </w:t>
-            </w:r>
-            <w:proofErr w:type="gramEnd"/>
-            <w:r>
-              <w:rPr>
-                <w:rFonts w:cs="Arial"/>
-                <w:color w:val="000000"/>
-                <w:sz w:val="22"/>
-                <w:szCs w:val="22"/>
-                <w:lang w:eastAsia="pt-BR"/>
-              </w:rPr>
-              <w:t xml:space="preserve">  </w:t>
+            <w:r>
+              <w:rPr>
+                <w:rFonts w:cs="Arial"/>
+                <w:color w:val="000000"/>
+                <w:sz w:val="22"/>
+                <w:szCs w:val="22"/>
+                <w:lang w:eastAsia="pt-BR"/>
+              </w:rPr>
+              <w:t xml:space="preserve">(    </w:t>
             </w:r>
             <w:r>
               <w:rPr>
@@ -7325,21 +7036,12 @@
                 <w:szCs w:val="22"/>
               </w:rPr>
             </w:pPr>
-            <w:proofErr w:type="gramStart"/>
-            <w:r>
-              <w:rPr>
-                <w:sz w:val="22"/>
-                <w:szCs w:val="22"/>
-              </w:rPr>
-              <w:t>( X</w:t>
-            </w:r>
-            <w:proofErr w:type="gramEnd"/>
-            <w:r>
-              <w:rPr>
-                <w:sz w:val="22"/>
-                <w:szCs w:val="22"/>
-              </w:rPr>
-              <w:t xml:space="preserve"> ) Permanente</w:t>
+            <w:r>
+              <w:rPr>
+                <w:sz w:val="22"/>
+                <w:szCs w:val="22"/>
+              </w:rPr>
+              <w:t>( X ) Permanente</w:t>
             </w:r>
           </w:p>
           <w:p>
@@ -7540,7 +7242,6 @@
                 <w:lang w:eastAsia="pt-BR"/>
               </w:rPr>
             </w:pPr>
-            <w:proofErr w:type="gramStart"/>
             <w:r>
               <w:rPr>
                 <w:rFonts w:cs="Arial"/>
@@ -7559,18 +7260,7 @@
                 <w:szCs w:val="22"/>
                 <w:lang w:eastAsia="pt-BR"/>
               </w:rPr>
-              <w:t>)</w:t>
-            </w:r>
-            <w:proofErr w:type="gramEnd"/>
-            <w:r>
-              <w:rPr>
-                <w:rFonts w:cs="Arial"/>
-                <w:color w:val="000000"/>
-                <w:sz w:val="22"/>
-                <w:szCs w:val="22"/>
-                <w:lang w:eastAsia="pt-BR"/>
-              </w:rPr>
-              <w:t xml:space="preserve"> </w:t>
+              <w:t xml:space="preserve">) </w:t>
             </w:r>
             <w:r>
               <w:rPr>
@@ -7672,21 +7362,12 @@
                 <w:szCs w:val="22"/>
               </w:rPr>
             </w:pPr>
-            <w:proofErr w:type="gramStart"/>
-            <w:r>
-              <w:rPr>
-                <w:sz w:val="22"/>
-                <w:szCs w:val="22"/>
-              </w:rPr>
-              <w:t>( X</w:t>
-            </w:r>
-            <w:proofErr w:type="gramEnd"/>
-            <w:r>
-              <w:rPr>
-                <w:sz w:val="22"/>
-                <w:szCs w:val="22"/>
-              </w:rPr>
-              <w:t xml:space="preserve"> ) Permanente</w:t>
+            <w:r>
+              <w:rPr>
+                <w:sz w:val="22"/>
+                <w:szCs w:val="22"/>
+              </w:rPr>
+              <w:t>( X ) Permanente</w:t>
             </w:r>
           </w:p>
           <w:p>
@@ -8035,7 +7716,6 @@
                 <w:lang w:eastAsia="pt-BR"/>
               </w:rPr>
             </w:pPr>
-            <w:proofErr w:type="gramStart"/>
             <w:r>
               <w:rPr>
                 <w:rFonts w:cs="Arial"/>
@@ -8054,18 +7734,7 @@
                 <w:szCs w:val="22"/>
                 <w:lang w:eastAsia="pt-BR"/>
               </w:rPr>
-              <w:t>)</w:t>
-            </w:r>
-            <w:proofErr w:type="gramEnd"/>
-            <w:r>
-              <w:rPr>
-                <w:rFonts w:cs="Arial"/>
-                <w:color w:val="000000"/>
-                <w:sz w:val="22"/>
-                <w:szCs w:val="22"/>
-                <w:lang w:eastAsia="pt-BR"/>
-              </w:rPr>
-              <w:t xml:space="preserve"> </w:t>
+              <w:t xml:space="preserve">) </w:t>
             </w:r>
             <w:r>
               <w:rPr>
@@ -8166,21 +7835,12 @@
                 <w:szCs w:val="22"/>
               </w:rPr>
             </w:pPr>
-            <w:proofErr w:type="gramStart"/>
-            <w:r>
-              <w:rPr>
-                <w:sz w:val="22"/>
-                <w:szCs w:val="22"/>
-              </w:rPr>
-              <w:t>( X</w:t>
-            </w:r>
-            <w:proofErr w:type="gramEnd"/>
-            <w:r>
-              <w:rPr>
-                <w:sz w:val="22"/>
-                <w:szCs w:val="22"/>
-              </w:rPr>
-              <w:t xml:space="preserve"> ) Permanente</w:t>
+            <w:r>
+              <w:rPr>
+                <w:sz w:val="22"/>
+                <w:szCs w:val="22"/>
+              </w:rPr>
+              <w:t>( X ) Permanente</w:t>
             </w:r>
           </w:p>
           <w:p>
@@ -8425,7 +8085,6 @@
                 <w:lang w:eastAsia="pt-BR"/>
               </w:rPr>
             </w:pPr>
-            <w:proofErr w:type="gramStart"/>
             <w:r>
               <w:rPr>
                 <w:rFonts w:cs="Arial"/>
@@ -8446,7 +8105,6 @@
               </w:rPr>
               <w:t>X</w:t>
             </w:r>
-            <w:proofErr w:type="gramEnd"/>
             <w:r>
               <w:rPr>
                 <w:rFonts w:cs="Arial"/>
@@ -8487,27 +8145,15 @@
                 <w:szCs w:val="22"/>
               </w:rPr>
             </w:pPr>
-            <w:proofErr w:type="gramStart"/>
-            <w:r>
-              <w:rPr>
-                <w:rFonts w:cs="Arial"/>
-                <w:color w:val="000000"/>
-                <w:sz w:val="22"/>
-                <w:szCs w:val="22"/>
-                <w:lang w:eastAsia="pt-BR"/>
-              </w:rPr>
-              <w:t>( )</w:t>
-            </w:r>
-            <w:proofErr w:type="gramEnd"/>
-            <w:r>
-              <w:rPr>
-                <w:rFonts w:cs="Arial"/>
-                <w:color w:val="000000"/>
-                <w:sz w:val="22"/>
-                <w:szCs w:val="22"/>
-                <w:lang w:eastAsia="pt-BR"/>
-              </w:rPr>
-              <w:t xml:space="preserve"> </w:t>
+            <w:r>
+              <w:rPr>
+                <w:rFonts w:cs="Arial"/>
+                <w:color w:val="000000"/>
+                <w:sz w:val="22"/>
+                <w:szCs w:val="22"/>
+                <w:lang w:eastAsia="pt-BR"/>
+              </w:rPr>
+              <w:t xml:space="preserve">( ) </w:t>
             </w:r>
             <w:r>
               <w:rPr>
@@ -8558,7 +8204,6 @@
                 <w:szCs w:val="22"/>
               </w:rPr>
             </w:pPr>
-            <w:proofErr w:type="gramStart"/>
             <w:r>
               <w:rPr>
                 <w:sz w:val="22"/>
@@ -8571,15 +8216,7 @@
                 <w:sz w:val="22"/>
                 <w:szCs w:val="22"/>
               </w:rPr>
-              <w:t>)</w:t>
-            </w:r>
-            <w:proofErr w:type="gramEnd"/>
-            <w:r>
-              <w:rPr>
-                <w:sz w:val="22"/>
-                <w:szCs w:val="22"/>
-              </w:rPr>
-              <w:t xml:space="preserve"> Permanente</w:t>
+              <w:t>) Permanente</w:t>
             </w:r>
           </w:p>
           <w:p>
@@ -8712,7 +8349,7 @@
                 <w:szCs w:val="22"/>
                 <w:lang w:eastAsia="pt-BR"/>
               </w:rPr>
-              <w:t xml:space="preserve"> </w:t>
+              <w:t xml:space="preserve"> RNF 00</w:t>
             </w:r>
             <w:r>
               <w:rPr>
@@ -8724,18 +8361,6 @@
                 <w:szCs w:val="22"/>
                 <w:lang w:eastAsia="pt-BR"/>
               </w:rPr>
-              <w:t>RNF 00</w:t>
-            </w:r>
-            <w:r>
-              <w:rPr>
-                <w:rFonts w:cs="Arial"/>
-                <w:b/>
-                <w:bCs/>
-                <w:color w:val="000000"/>
-                <w:sz w:val="22"/>
-                <w:szCs w:val="22"/>
-                <w:lang w:eastAsia="pt-BR"/>
-              </w:rPr>
               <w:t>6 Filtrar automaticamente</w:t>
             </w:r>
           </w:p>
@@ -8830,27 +8455,15 @@
                 <w:lang w:eastAsia="pt-BR"/>
               </w:rPr>
             </w:pPr>
-            <w:proofErr w:type="gramStart"/>
-            <w:r>
-              <w:rPr>
-                <w:rFonts w:cs="Arial"/>
-                <w:color w:val="000000"/>
-                <w:sz w:val="22"/>
-                <w:szCs w:val="22"/>
-                <w:lang w:eastAsia="pt-BR"/>
-              </w:rPr>
-              <w:t>( X</w:t>
-            </w:r>
-            <w:proofErr w:type="gramEnd"/>
-            <w:r>
-              <w:rPr>
-                <w:rFonts w:cs="Arial"/>
-                <w:color w:val="000000"/>
-                <w:sz w:val="22"/>
-                <w:szCs w:val="22"/>
-                <w:lang w:eastAsia="pt-BR"/>
-              </w:rPr>
-              <w:t xml:space="preserve"> </w:t>
+            <w:r>
+              <w:rPr>
+                <w:rFonts w:cs="Arial"/>
+                <w:color w:val="000000"/>
+                <w:sz w:val="22"/>
+                <w:szCs w:val="22"/>
+                <w:lang w:eastAsia="pt-BR"/>
+              </w:rPr>
+              <w:t xml:space="preserve">( X </w:t>
             </w:r>
             <w:r>
               <w:rPr>
@@ -8882,27 +8495,15 @@
                 <w:szCs w:val="22"/>
               </w:rPr>
             </w:pPr>
-            <w:proofErr w:type="gramStart"/>
-            <w:r>
-              <w:rPr>
-                <w:rFonts w:cs="Arial"/>
-                <w:color w:val="000000"/>
-                <w:sz w:val="22"/>
-                <w:szCs w:val="22"/>
-                <w:lang w:eastAsia="pt-BR"/>
-              </w:rPr>
-              <w:t>( )</w:t>
-            </w:r>
-            <w:proofErr w:type="gramEnd"/>
-            <w:r>
-              <w:rPr>
-                <w:rFonts w:cs="Arial"/>
-                <w:color w:val="000000"/>
-                <w:sz w:val="22"/>
-                <w:szCs w:val="22"/>
-                <w:lang w:eastAsia="pt-BR"/>
-              </w:rPr>
-              <w:t xml:space="preserve"> </w:t>
+            <w:r>
+              <w:rPr>
+                <w:rFonts w:cs="Arial"/>
+                <w:color w:val="000000"/>
+                <w:sz w:val="22"/>
+                <w:szCs w:val="22"/>
+                <w:lang w:eastAsia="pt-BR"/>
+              </w:rPr>
+              <w:t xml:space="preserve">( ) </w:t>
             </w:r>
             <w:r>
               <w:rPr>
@@ -8953,32 +8554,22 @@
                 <w:szCs w:val="22"/>
               </w:rPr>
             </w:pPr>
-            <w:proofErr w:type="gramStart"/>
-            <w:r>
-              <w:rPr>
-                <w:sz w:val="22"/>
-                <w:szCs w:val="22"/>
-              </w:rPr>
-              <w:t>( )</w:t>
-            </w:r>
-            <w:proofErr w:type="gramEnd"/>
-            <w:r>
-              <w:rPr>
-                <w:sz w:val="22"/>
-                <w:szCs w:val="22"/>
-              </w:rPr>
-              <w:t xml:space="preserve"> Permanente</w:t>
-            </w:r>
-          </w:p>
-          <w:p>
-            <w:pPr>
-              <w:ind w:firstLine="0"/>
-              <w:rPr>
-                <w:sz w:val="22"/>
-                <w:szCs w:val="22"/>
-              </w:rPr>
-            </w:pPr>
-            <w:proofErr w:type="gramStart"/>
+            <w:r>
+              <w:rPr>
+                <w:sz w:val="22"/>
+                <w:szCs w:val="22"/>
+              </w:rPr>
+              <w:t>( ) Permanente</w:t>
+            </w:r>
+          </w:p>
+          <w:p>
+            <w:pPr>
+              <w:ind w:firstLine="0"/>
+              <w:rPr>
+                <w:sz w:val="22"/>
+                <w:szCs w:val="22"/>
+              </w:rPr>
+            </w:pPr>
             <w:r>
               <w:rPr>
                 <w:sz w:val="22"/>
@@ -8986,7 +8577,6 @@
               </w:rPr>
               <w:t>(X) Transitório</w:t>
             </w:r>
-            <w:proofErr w:type="gramEnd"/>
           </w:p>
         </w:tc>
       </w:tr>
@@ -11820,6 +11410,28 @@
     </w:p>
     <w:p>
       <w:pPr>
+        <w:pStyle w:val="PargrafodaLista"/>
+        <w:numPr>
+          <w:ilvl w:val="0"/>
+          <w:numId w:val="11"/>
+        </w:numPr>
+        <w:rPr>
+          <w:rFonts w:ascii="Arial" w:hAnsi="Arial" w:cs="Arial"/>
+          <w:sz w:val="24"/>
+          <w:szCs w:val="24"/>
+        </w:rPr>
+      </w:pPr>
+      <w:r>
+        <w:rPr>
+          <w:rFonts w:ascii="Arial" w:hAnsi="Arial" w:cs="Arial"/>
+          <w:sz w:val="24"/>
+          <w:szCs w:val="24"/>
+        </w:rPr>
+        <w:t>UC 009: Alterar Tema</w:t>
+      </w:r>
+    </w:p>
+    <w:p>
+      <w:pPr>
         <w:ind w:firstLine="709"/>
         <w:rPr>
           <w:b/>
@@ -11912,6 +11524,7 @@
           <w:b/>
           <w:szCs w:val="24"/>
         </w:rPr>
+        <w:lastRenderedPageBreak/>
         <w:t>Diagrama</w:t>
       </w:r>
       <w:r>
@@ -11968,8 +11581,8 @@
           <w:lang w:eastAsia="pt-BR"/>
         </w:rPr>
         <w:pict>
-          <v:shape id="_x0000_i1026" type="#_x0000_t75" style="width:453.75pt;height:407.25pt">
-            <v:imagedata r:id="rId15" o:title="UseCase_Flowcash"/>
+          <v:shape id="_x0000_i1026" type="#_x0000_t75" style="width:453pt;height:413.25pt">
+            <v:imagedata r:id="rId15" o:title="CasoUso_Despesa_Facil"/>
           </v:shape>
         </w:pict>
       </w:r>
@@ -13931,6 +13544,7 @@
                 <w:szCs w:val="22"/>
                 <w:lang w:eastAsia="pt-BR"/>
               </w:rPr>
+              <w:lastRenderedPageBreak/>
               <w:t>despesa</w:t>
             </w:r>
           </w:p>
@@ -14103,18 +13717,7 @@
                 <w:szCs w:val="24"/>
                 <w:lang w:eastAsia="pt-BR"/>
               </w:rPr>
-              <w:t xml:space="preserve">pago ou </w:t>
-            </w:r>
-            <w:r>
-              <w:rPr>
-                <w:rFonts w:cs="Arial"/>
-                <w:color w:val="000000"/>
-                <w:sz w:val="22"/>
-                <w:szCs w:val="24"/>
-                <w:lang w:eastAsia="pt-BR"/>
-              </w:rPr>
-              <w:lastRenderedPageBreak/>
-              <w:t>pendente) e valor</w:t>
+              <w:t>pago ou pendente) e valor</w:t>
             </w:r>
             <w:r>
               <w:rPr>
@@ -15974,7 +15577,18 @@
                 <w:szCs w:val="22"/>
                 <w:lang w:eastAsia="pt-BR"/>
               </w:rPr>
-              <w:t>informar a data de lançamento caso contrário não será possível cadastrar a mesma.</w:t>
+              <w:t xml:space="preserve">informar a data de lançamento </w:t>
+            </w:r>
+            <w:r>
+              <w:rPr>
+                <w:rFonts w:cs="Arial"/>
+                <w:color w:val="000000"/>
+                <w:sz w:val="22"/>
+                <w:szCs w:val="22"/>
+                <w:lang w:eastAsia="pt-BR"/>
+              </w:rPr>
+              <w:lastRenderedPageBreak/>
+              <w:t>caso contrário não será possível cadastrar a mesma.</w:t>
             </w:r>
           </w:p>
           <w:p>
@@ -17654,6 +17268,7 @@
                 <w:szCs w:val="22"/>
                 <w:lang w:eastAsia="pt-BR"/>
               </w:rPr>
+              <w:lastRenderedPageBreak/>
               <w:t>Cenário Principal</w:t>
             </w:r>
           </w:p>
@@ -17741,18 +17356,7 @@
                 <w:szCs w:val="22"/>
                 <w:lang w:eastAsia="pt-BR"/>
               </w:rPr>
-              <w:t xml:space="preserve">lista todo conteúdo inserido de forma </w:t>
-            </w:r>
-            <w:r>
-              <w:rPr>
-                <w:rFonts w:cs="Arial"/>
-                <w:color w:val="000000"/>
-                <w:sz w:val="22"/>
-                <w:szCs w:val="22"/>
-                <w:lang w:eastAsia="pt-BR"/>
-              </w:rPr>
-              <w:lastRenderedPageBreak/>
-              <w:t>crescente conforme as datas selecionadas.</w:t>
+              <w:t>lista todo conteúdo inserido de forma crescente conforme as datas selecionadas.</w:t>
             </w:r>
           </w:p>
           <w:p>
@@ -17823,7 +17427,6 @@
                 <w:szCs w:val="22"/>
                 <w:lang w:eastAsia="pt-BR"/>
               </w:rPr>
-              <w:lastRenderedPageBreak/>
               <w:t>Pós-condição</w:t>
             </w:r>
           </w:p>
@@ -18090,17 +17693,7 @@
                 <w:szCs w:val="22"/>
                 <w:lang w:eastAsia="pt-BR"/>
               </w:rPr>
-              <w:t>4</w:t>
-            </w:r>
-            <w:r>
-              <w:rPr>
-                <w:rFonts w:cs="Arial"/>
-                <w:color w:val="000000"/>
-                <w:sz w:val="22"/>
-                <w:szCs w:val="22"/>
-                <w:lang w:eastAsia="pt-BR"/>
-              </w:rPr>
-              <w:t>b</w:t>
+              <w:t>4b</w:t>
             </w:r>
             <w:r>
               <w:rPr>
@@ -18144,17 +17737,7 @@
                 <w:szCs w:val="22"/>
                 <w:lang w:eastAsia="pt-BR"/>
               </w:rPr>
-              <w:t>4</w:t>
-            </w:r>
-            <w:r>
-              <w:rPr>
-                <w:rFonts w:cs="Arial"/>
-                <w:color w:val="000000"/>
-                <w:sz w:val="22"/>
-                <w:szCs w:val="22"/>
-                <w:lang w:eastAsia="pt-BR"/>
-              </w:rPr>
-              <w:t>b</w:t>
+              <w:t>4b</w:t>
             </w:r>
             <w:r>
               <w:rPr>
@@ -18208,6 +17791,30 @@
                 <w:szCs w:val="22"/>
                 <w:lang w:eastAsia="pt-BR"/>
               </w:rPr>
+              <w:t>4c – Não informar nenhuma data.</w:t>
+            </w:r>
+          </w:p>
+          <w:p>
+            <w:pPr>
+              <w:suppressAutoHyphens w:val="0"/>
+              <w:spacing w:line="276" w:lineRule="auto"/>
+              <w:ind w:left="709" w:firstLine="0"/>
+              <w:rPr>
+                <w:rFonts w:cs="Arial"/>
+                <w:color w:val="000000"/>
+                <w:sz w:val="22"/>
+                <w:szCs w:val="22"/>
+                <w:lang w:eastAsia="pt-BR"/>
+              </w:rPr>
+            </w:pPr>
+            <w:r>
+              <w:rPr>
+                <w:rFonts w:cs="Arial"/>
+                <w:color w:val="000000"/>
+                <w:sz w:val="22"/>
+                <w:szCs w:val="22"/>
+                <w:lang w:eastAsia="pt-BR"/>
+              </w:rPr>
               <w:t>4c</w:t>
             </w:r>
             <w:r>
@@ -18218,70 +17825,6 @@
                 <w:szCs w:val="22"/>
                 <w:lang w:eastAsia="pt-BR"/>
               </w:rPr>
-              <w:t xml:space="preserve"> – </w:t>
-            </w:r>
-            <w:r>
-              <w:rPr>
-                <w:rFonts w:cs="Arial"/>
-                <w:color w:val="000000"/>
-                <w:sz w:val="22"/>
-                <w:szCs w:val="22"/>
-                <w:lang w:eastAsia="pt-BR"/>
-              </w:rPr>
-              <w:t>Não informar nenhuma data</w:t>
-            </w:r>
-            <w:r>
-              <w:rPr>
-                <w:rFonts w:cs="Arial"/>
-                <w:color w:val="000000"/>
-                <w:sz w:val="22"/>
-                <w:szCs w:val="22"/>
-                <w:lang w:eastAsia="pt-BR"/>
-              </w:rPr>
-              <w:t>.</w:t>
-            </w:r>
-          </w:p>
-          <w:p>
-            <w:pPr>
-              <w:suppressAutoHyphens w:val="0"/>
-              <w:spacing w:line="276" w:lineRule="auto"/>
-              <w:ind w:left="709" w:firstLine="0"/>
-              <w:rPr>
-                <w:rFonts w:cs="Arial"/>
-                <w:color w:val="000000"/>
-                <w:sz w:val="22"/>
-                <w:szCs w:val="22"/>
-                <w:lang w:eastAsia="pt-BR"/>
-              </w:rPr>
-            </w:pPr>
-            <w:r>
-              <w:rPr>
-                <w:rFonts w:cs="Arial"/>
-                <w:color w:val="000000"/>
-                <w:sz w:val="22"/>
-                <w:szCs w:val="22"/>
-                <w:lang w:eastAsia="pt-BR"/>
-              </w:rPr>
-              <w:t>4</w:t>
-            </w:r>
-            <w:r>
-              <w:rPr>
-                <w:rFonts w:cs="Arial"/>
-                <w:color w:val="000000"/>
-                <w:sz w:val="22"/>
-                <w:szCs w:val="22"/>
-                <w:lang w:eastAsia="pt-BR"/>
-              </w:rPr>
-              <w:t>c</w:t>
-            </w:r>
-            <w:r>
-              <w:rPr>
-                <w:rFonts w:cs="Arial"/>
-                <w:color w:val="000000"/>
-                <w:sz w:val="22"/>
-                <w:szCs w:val="22"/>
-                <w:lang w:eastAsia="pt-BR"/>
-              </w:rPr>
               <w:t xml:space="preserve">.1 </w:t>
             </w:r>
             <w:r>
@@ -18292,49 +17835,7 @@
                 <w:szCs w:val="22"/>
                 <w:lang w:eastAsia="pt-BR"/>
               </w:rPr>
-              <w:t>Os campos que não possuírem dados vão receber        como padrão o primeiro dia do mês em que o usuário se encontra (</w:t>
-            </w:r>
-            <w:proofErr w:type="spellStart"/>
-            <w:r>
-              <w:rPr>
-                <w:rFonts w:cs="Arial"/>
-                <w:color w:val="000000"/>
-                <w:sz w:val="22"/>
-                <w:szCs w:val="22"/>
-                <w:lang w:eastAsia="pt-BR"/>
-              </w:rPr>
-              <w:t>ex</w:t>
-            </w:r>
-            <w:proofErr w:type="spellEnd"/>
-            <w:r>
-              <w:rPr>
-                <w:rFonts w:cs="Arial"/>
-                <w:color w:val="000000"/>
-                <w:sz w:val="22"/>
-                <w:szCs w:val="22"/>
-                <w:lang w:eastAsia="pt-BR"/>
-              </w:rPr>
-              <w:t>: hoje é dia 14 de agosto, o sistema irá filtrar desde o primeiro dia de agosto até o ultimo</w:t>
-            </w:r>
-            <w:r>
-              <w:rPr>
-                <w:rFonts w:cs="Arial"/>
-                <w:color w:val="000000"/>
-                <w:sz w:val="22"/>
-                <w:szCs w:val="22"/>
-                <w:lang w:eastAsia="pt-BR"/>
-              </w:rPr>
-              <w:t xml:space="preserve"> dia</w:t>
-            </w:r>
-            <w:r>
-              <w:rPr>
-                <w:rFonts w:cs="Arial"/>
-                <w:color w:val="000000"/>
-                <w:sz w:val="22"/>
-                <w:szCs w:val="22"/>
-                <w:lang w:eastAsia="pt-BR"/>
-              </w:rPr>
-              <w:t>).</w:t>
+              <w:t>Os campos que não possuírem dados vão receber        como padrão o primeiro dia do mês em que o usuário se encontra (ex: hoje é dia 14 de agosto, o sistema irá filtrar desde o primeiro dia de agosto até o ultimo dia).</w:t>
             </w:r>
           </w:p>
         </w:tc>
@@ -19587,7 +19088,6 @@
                 <w:szCs w:val="22"/>
                 <w:lang w:eastAsia="pt-BR"/>
               </w:rPr>
-              <w:lastRenderedPageBreak/>
               <w:t>ID</w:t>
             </w:r>
           </w:p>
@@ -21519,7 +21019,6 @@
         <w:rPr>
           <w:szCs w:val="24"/>
         </w:rPr>
-        <w:lastRenderedPageBreak/>
         <w:t>E</w:t>
       </w:r>
       <w:r>
@@ -21533,6 +21032,16 @@
           <w:szCs w:val="24"/>
         </w:rPr>
         <w:t xml:space="preserve"> atributos e métodos do projeto.</w:t>
+      </w:r>
+      <w:r>
+        <w:rPr>
+          <w:szCs w:val="24"/>
+        </w:rPr>
+        <w:pict>
+          <v:shape id="_x0000_i1027" type="#_x0000_t75" style="width:376.5pt;height:175.5pt">
+            <v:imagedata r:id="rId16" o:title="DespesaFacil_DiagramaClasse"/>
+          </v:shape>
+        </w:pict>
       </w:r>
     </w:p>
     <w:p>
@@ -21734,6 +21243,7 @@
         <w:rPr>
           <w:szCs w:val="24"/>
         </w:rPr>
+        <w:lastRenderedPageBreak/>
         <w:t>3.2.10</w:t>
       </w:r>
       <w:r>
@@ -21760,24 +21270,34 @@
         </w:rPr>
         <w:t>elacionamento</w:t>
       </w:r>
-    </w:p>
-    <w:p>
-      <w:pPr>
-        <w:ind w:firstLine="709"/>
-        <w:rPr>
-          <w:szCs w:val="24"/>
-        </w:rPr>
-      </w:pPr>
       <w:r>
         <w:rPr>
           <w:szCs w:val="24"/>
         </w:rPr>
+        <w:t xml:space="preserve"> </w:t>
+      </w:r>
+      <w:r>
+        <w:rPr>
+          <w:szCs w:val="24"/>
+        </w:rPr>
         <w:t>Modelagem do banco de dados.</w:t>
+      </w:r>
+      <w:bookmarkStart w:id="2" w:name="_GoBack"/>
+      <w:bookmarkEnd w:id="1"/>
+      <w:r>
+        <w:rPr>
+          <w:szCs w:val="24"/>
+        </w:rPr>
+        <w:pict>
+          <v:shape id="_x0000_i1028" type="#_x0000_t75" style="width:453pt;height:213.75pt">
+            <v:imagedata r:id="rId17" o:title="Diagrama_Entidade_Relacionamento"/>
+          </v:shape>
+        </w:pict>
       </w:r>
       <w:bookmarkEnd w:id="2"/>
     </w:p>
     <w:sectPr>
-      <w:headerReference w:type="default" r:id="rId16"/>
+      <w:headerReference w:type="default" r:id="rId18"/>
       <w:footnotePr>
         <w:pos w:val="beneathText"/>
       </w:footnotePr>
@@ -25828,6 +25348,7 @@
     <w:rsid w:val="00295624"/>
     <w:rsid w:val="002A21A4"/>
     <w:rsid w:val="003049DD"/>
+    <w:rsid w:val="00505E4F"/>
     <w:rsid w:val="005D0ACC"/>
     <w:rsid w:val="00632D1E"/>
     <w:rsid w:val="006E0820"/>
@@ -26591,7 +26112,7 @@
 </file>
 
 <file path=customXml/itemProps1.xml><?xml version="1.0" encoding="utf-8"?>
-<ds:datastoreItem xmlns:ds="http://schemas.openxmlformats.org/officeDocument/2006/customXml" ds:itemID="{EB04194B-CD97-44CB-9BF7-3A5D222850BF}">
+<ds:datastoreItem xmlns:ds="http://schemas.openxmlformats.org/officeDocument/2006/customXml" ds:itemID="{54549171-C232-4DD3-8AE4-740F8AB3FB2A}">
   <ds:schemaRefs>
     <ds:schemaRef ds:uri="http://schemas.openxmlformats.org/officeDocument/2006/bibliography"/>
   </ds:schemaRefs>

</xml_diff>

<commit_message>
2° versõ do diagrama de Atividade
</commit_message>
<xml_diff>
--- a/Documentacao/TG_Despesa_Facil.docx
+++ b/Documentacao/TG_Despesa_Facil.docx
@@ -20968,7 +20968,7 @@
     </w:p>
     <w:p>
       <w:pPr>
-        <w:ind w:firstLine="709"/>
+        <w:ind w:firstLine="0"/>
         <w:rPr>
           <w:szCs w:val="24"/>
         </w:rPr>
@@ -20976,14 +20976,6 @@
     </w:p>
     <w:p>
       <w:pPr>
-        <w:ind w:firstLine="709"/>
-        <w:rPr>
-          <w:szCs w:val="24"/>
-        </w:rPr>
-      </w:pPr>
-    </w:p>
-    <w:p>
-      <w:pPr>
         <w:ind w:firstLine="0"/>
         <w:rPr>
           <w:szCs w:val="24"/>
@@ -20993,6 +20985,7 @@
         <w:rPr>
           <w:szCs w:val="24"/>
         </w:rPr>
+        <w:lastRenderedPageBreak/>
         <w:t>3.2.6</w:t>
       </w:r>
       <w:r>
@@ -21005,7 +20998,7 @@
         <w:rPr>
           <w:szCs w:val="24"/>
         </w:rPr>
-        <w:t>Diagrama de Classes</w:t>
+        <w:t>Diagrama de Atividades</w:t>
       </w:r>
     </w:p>
     <w:p>
@@ -21015,13 +21008,23 @@
           <w:szCs w:val="24"/>
         </w:rPr>
       </w:pPr>
+      <w:bookmarkStart w:id="2" w:name="_GoBack"/>
+      <w:bookmarkEnd w:id="2"/>
+    </w:p>
+    <w:p>
+      <w:pPr>
+        <w:ind w:firstLine="709"/>
+        <w:rPr>
+          <w:szCs w:val="24"/>
+        </w:rPr>
+      </w:pPr>
       <w:r>
         <w:rPr>
           <w:szCs w:val="24"/>
         </w:rPr>
         <w:pict>
-          <v:shape id="_x0000_i1027" type="#_x0000_t75" style="width:376.5pt;height:175.5pt">
-            <v:imagedata r:id="rId16" o:title="DespesaFacil_DiagramaClasse"/>
+          <v:shape id="_x0000_i1028" type="#_x0000_t75" style="width:452.25pt;height:469.5pt">
+            <v:imagedata r:id="rId16" o:title="Diagrama_Atividade_DespesaFacil"/>
           </v:shape>
         </w:pict>
       </w:r>
@@ -21036,6 +21039,78 @@
     </w:p>
     <w:p>
       <w:pPr>
+        <w:ind w:firstLine="709"/>
+        <w:rPr>
+          <w:szCs w:val="24"/>
+        </w:rPr>
+      </w:pPr>
+    </w:p>
+    <w:p>
+      <w:pPr>
+        <w:ind w:firstLine="709"/>
+        <w:rPr>
+          <w:szCs w:val="24"/>
+        </w:rPr>
+      </w:pPr>
+    </w:p>
+    <w:p>
+      <w:pPr>
+        <w:ind w:firstLine="709"/>
+        <w:rPr>
+          <w:szCs w:val="24"/>
+        </w:rPr>
+      </w:pPr>
+    </w:p>
+    <w:p>
+      <w:pPr>
+        <w:ind w:firstLine="709"/>
+        <w:rPr>
+          <w:szCs w:val="24"/>
+        </w:rPr>
+      </w:pPr>
+    </w:p>
+    <w:p>
+      <w:pPr>
+        <w:ind w:firstLine="709"/>
+        <w:rPr>
+          <w:szCs w:val="24"/>
+        </w:rPr>
+      </w:pPr>
+    </w:p>
+    <w:p>
+      <w:pPr>
+        <w:ind w:firstLine="709"/>
+        <w:rPr>
+          <w:szCs w:val="24"/>
+        </w:rPr>
+      </w:pPr>
+    </w:p>
+    <w:p>
+      <w:pPr>
+        <w:ind w:firstLine="709"/>
+        <w:rPr>
+          <w:szCs w:val="24"/>
+        </w:rPr>
+      </w:pPr>
+    </w:p>
+    <w:p>
+      <w:pPr>
+        <w:ind w:firstLine="709"/>
+        <w:rPr>
+          <w:szCs w:val="24"/>
+        </w:rPr>
+      </w:pPr>
+    </w:p>
+    <w:p>
+      <w:pPr>
+        <w:ind w:firstLine="709"/>
+        <w:rPr>
+          <w:szCs w:val="24"/>
+        </w:rPr>
+      </w:pPr>
+    </w:p>
+    <w:p>
+      <w:pPr>
         <w:ind w:firstLine="0"/>
         <w:rPr>
           <w:szCs w:val="24"/>
@@ -21045,7 +21120,104 @@
         <w:rPr>
           <w:szCs w:val="24"/>
         </w:rPr>
-        <w:t>3.2.7</w:t>
+        <w:t>3.2.</w:t>
+      </w:r>
+      <w:r>
+        <w:rPr>
+          <w:szCs w:val="24"/>
+        </w:rPr>
+        <w:t xml:space="preserve">7 </w:t>
+      </w:r>
+      <w:r>
+        <w:rPr>
+          <w:szCs w:val="24"/>
+        </w:rPr>
+        <w:t>Diagrama de Classes</w:t>
+      </w:r>
+    </w:p>
+    <w:p>
+      <w:pPr>
+        <w:ind w:firstLine="709"/>
+        <w:rPr>
+          <w:szCs w:val="24"/>
+        </w:rPr>
+      </w:pPr>
+      <w:r>
+        <w:rPr>
+          <w:noProof/>
+          <w:szCs w:val="24"/>
+          <w:lang w:eastAsia="pt-BR"/>
+        </w:rPr>
+        <w:drawing>
+          <wp:inline distT="0" distB="0" distL="0" distR="0">
+            <wp:extent cx="4781550" cy="2228850"/>
+            <wp:effectExtent l="0" t="0" r="0" b="0"/>
+            <wp:docPr id="2" name="Imagem 2" descr="DespesaFacil_DiagramaClasse"/>
+            <wp:cNvGraphicFramePr>
+              <a:graphicFrameLocks xmlns:a="http://schemas.openxmlformats.org/drawingml/2006/main" noChangeAspect="1"/>
+            </wp:cNvGraphicFramePr>
+            <a:graphic xmlns:a="http://schemas.openxmlformats.org/drawingml/2006/main">
+              <a:graphicData uri="http://schemas.openxmlformats.org/drawingml/2006/picture">
+                <pic:pic xmlns:pic="http://schemas.openxmlformats.org/drawingml/2006/picture">
+                  <pic:nvPicPr>
+                    <pic:cNvPr id="0" name="Picture 14" descr="DespesaFacil_DiagramaClasse"/>
+                    <pic:cNvPicPr>
+                      <a:picLocks noChangeAspect="1" noChangeArrowheads="1"/>
+                    </pic:cNvPicPr>
+                  </pic:nvPicPr>
+                  <pic:blipFill>
+                    <a:blip r:embed="rId17">
+                      <a:extLst>
+                        <a:ext uri="{28A0092B-C50C-407E-A947-70E740481C1C}">
+                          <a14:useLocalDpi xmlns:a14="http://schemas.microsoft.com/office/drawing/2010/main" val="0"/>
+                        </a:ext>
+                      </a:extLst>
+                    </a:blip>
+                    <a:srcRect/>
+                    <a:stretch>
+                      <a:fillRect/>
+                    </a:stretch>
+                  </pic:blipFill>
+                  <pic:spPr bwMode="auto">
+                    <a:xfrm>
+                      <a:off x="0" y="0"/>
+                      <a:ext cx="4781550" cy="2228850"/>
+                    </a:xfrm>
+                    <a:prstGeom prst="rect">
+                      <a:avLst/>
+                    </a:prstGeom>
+                    <a:noFill/>
+                    <a:ln>
+                      <a:noFill/>
+                    </a:ln>
+                  </pic:spPr>
+                </pic:pic>
+              </a:graphicData>
+            </a:graphic>
+          </wp:inline>
+        </w:drawing>
+      </w:r>
+    </w:p>
+    <w:p>
+      <w:pPr>
+        <w:ind w:firstLine="709"/>
+        <w:rPr>
+          <w:szCs w:val="24"/>
+        </w:rPr>
+      </w:pPr>
+    </w:p>
+    <w:p>
+      <w:pPr>
+        <w:ind w:firstLine="0"/>
+        <w:rPr>
+          <w:szCs w:val="24"/>
+        </w:rPr>
+      </w:pPr>
+      <w:r>
+        <w:rPr>
+          <w:szCs w:val="24"/>
+        </w:rPr>
+        <w:t>3.2.8</w:t>
       </w:r>
       <w:r>
         <w:rPr>
@@ -21057,7 +21229,7 @@
         <w:rPr>
           <w:szCs w:val="24"/>
         </w:rPr>
-        <w:t>Diagrama de Atividades</w:t>
+        <w:t>Diagrama de Sequência</w:t>
       </w:r>
     </w:p>
     <w:p>
@@ -21067,30 +21239,65 @@
           <w:szCs w:val="24"/>
         </w:rPr>
       </w:pPr>
-      <w:bookmarkStart w:id="2" w:name="_GoBack"/>
-      <w:bookmarkEnd w:id="2"/>
-    </w:p>
-    <w:p>
-      <w:pPr>
-        <w:ind w:firstLine="709"/>
-        <w:rPr>
-          <w:szCs w:val="24"/>
-        </w:rPr>
-      </w:pPr>
       <w:r>
         <w:rPr>
-          <w:szCs w:val="24"/>
-        </w:rPr>
-        <w:pict>
-          <v:shape id="_x0000_i1029" type="#_x0000_t75" style="width:453pt;height:295.5pt">
-            <v:imagedata r:id="rId17" o:title="DiagramaAtividade_DespesaFacil"/>
-          </v:shape>
-        </w:pict>
+          <w:noProof/>
+          <w:szCs w:val="24"/>
+          <w:lang w:eastAsia="pt-BR"/>
+        </w:rPr>
+        <w:drawing>
+          <wp:inline distT="0" distB="0" distL="0" distR="0">
+            <wp:extent cx="5753100" cy="3752850"/>
+            <wp:effectExtent l="0" t="0" r="0" b="0"/>
+            <wp:docPr id="1" name="Imagem 1" descr="DiagramaAtividade_DespesaFacil"/>
+            <wp:cNvGraphicFramePr>
+              <a:graphicFrameLocks xmlns:a="http://schemas.openxmlformats.org/drawingml/2006/main" noChangeAspect="1"/>
+            </wp:cNvGraphicFramePr>
+            <a:graphic xmlns:a="http://schemas.openxmlformats.org/drawingml/2006/main">
+              <a:graphicData uri="http://schemas.openxmlformats.org/drawingml/2006/picture">
+                <pic:pic xmlns:pic="http://schemas.openxmlformats.org/drawingml/2006/picture">
+                  <pic:nvPicPr>
+                    <pic:cNvPr id="0" name="Picture 7" descr="DiagramaAtividade_DespesaFacil"/>
+                    <pic:cNvPicPr>
+                      <a:picLocks noChangeAspect="1" noChangeArrowheads="1"/>
+                    </pic:cNvPicPr>
+                  </pic:nvPicPr>
+                  <pic:blipFill>
+                    <a:blip r:embed="rId18">
+                      <a:extLst>
+                        <a:ext uri="{28A0092B-C50C-407E-A947-70E740481C1C}">
+                          <a14:useLocalDpi xmlns:a14="http://schemas.microsoft.com/office/drawing/2010/main" val="0"/>
+                        </a:ext>
+                      </a:extLst>
+                    </a:blip>
+                    <a:srcRect/>
+                    <a:stretch>
+                      <a:fillRect/>
+                    </a:stretch>
+                  </pic:blipFill>
+                  <pic:spPr bwMode="auto">
+                    <a:xfrm>
+                      <a:off x="0" y="0"/>
+                      <a:ext cx="5753100" cy="3752850"/>
+                    </a:xfrm>
+                    <a:prstGeom prst="rect">
+                      <a:avLst/>
+                    </a:prstGeom>
+                    <a:noFill/>
+                    <a:ln>
+                      <a:noFill/>
+                    </a:ln>
+                  </pic:spPr>
+                </pic:pic>
+              </a:graphicData>
+            </a:graphic>
+          </wp:inline>
+        </w:drawing>
       </w:r>
     </w:p>
     <w:p>
       <w:pPr>
-        <w:ind w:firstLine="709"/>
+        <w:ind w:firstLine="0"/>
         <w:rPr>
           <w:szCs w:val="24"/>
         </w:rPr>
@@ -21107,13 +21314,7 @@
         <w:rPr>
           <w:szCs w:val="24"/>
         </w:rPr>
-        <w:t>3.2.8</w:t>
-      </w:r>
-      <w:r>
-        <w:rPr>
-          <w:szCs w:val="24"/>
-        </w:rPr>
-        <w:t xml:space="preserve"> </w:t>
+        <w:t xml:space="preserve">3.2.9 </w:t>
       </w:r>
       <w:r>
         <w:rPr>
@@ -21162,7 +21363,7 @@
     </w:p>
     <w:p>
       <w:pPr>
-        <w:ind w:firstLine="709"/>
+        <w:ind w:firstLine="0"/>
         <w:rPr>
           <w:szCs w:val="24"/>
         </w:rPr>
@@ -21179,54 +21380,7 @@
         <w:rPr>
           <w:szCs w:val="24"/>
         </w:rPr>
-        <w:t>3.2.9</w:t>
-      </w:r>
-      <w:r>
-        <w:rPr>
-          <w:szCs w:val="24"/>
-        </w:rPr>
-        <w:t xml:space="preserve"> </w:t>
-      </w:r>
-      <w:r>
-        <w:rPr>
-          <w:szCs w:val="24"/>
-        </w:rPr>
-        <w:t>Diagrama de Sequência</w:t>
-      </w:r>
-    </w:p>
-    <w:p>
-      <w:pPr>
-        <w:ind w:firstLine="709"/>
-        <w:rPr>
-          <w:szCs w:val="24"/>
-        </w:rPr>
-      </w:pPr>
-      <w:r>
-        <w:rPr>
-          <w:szCs w:val="24"/>
-        </w:rPr>
-        <w:t>Usar modelo estudado nas aulas de engenharia de software.</w:t>
-      </w:r>
-    </w:p>
-    <w:p>
-      <w:pPr>
-        <w:ind w:firstLine="0"/>
-        <w:rPr>
-          <w:szCs w:val="24"/>
-        </w:rPr>
-      </w:pPr>
-    </w:p>
-    <w:p>
-      <w:pPr>
-        <w:ind w:firstLine="0"/>
-        <w:rPr>
-          <w:szCs w:val="24"/>
-        </w:rPr>
-      </w:pPr>
-      <w:r>
-        <w:rPr>
-          <w:szCs w:val="24"/>
-        </w:rPr>
+        <w:lastRenderedPageBreak/>
         <w:t>3.2.10</w:t>
       </w:r>
       <w:r>
@@ -21271,14 +21425,14 @@
           <w:szCs w:val="24"/>
         </w:rPr>
         <w:pict>
-          <v:shape id="_x0000_i1028" type="#_x0000_t75" style="width:453pt;height:213.75pt">
-            <v:imagedata r:id="rId18" o:title="Diagrama_Entidade_Relacionamento"/>
+          <v:shape id="_x0000_i1027" type="#_x0000_t75" style="width:453pt;height:213.75pt">
+            <v:imagedata r:id="rId19" o:title="Diagrama_Entidade_Relacionamento"/>
           </v:shape>
         </w:pict>
       </w:r>
     </w:p>
     <w:sectPr>
-      <w:headerReference w:type="default" r:id="rId19"/>
+      <w:headerReference w:type="default" r:id="rId20"/>
       <w:footnotePr>
         <w:pos w:val="beneathText"/>
       </w:footnotePr>
@@ -21440,7 +21594,7 @@
       <w:rPr>
         <w:noProof/>
       </w:rPr>
-      <w:t>16</w:t>
+      <w:t>15</w:t>
     </w:r>
     <w:r>
       <w:fldChar w:fldCharType="end"/>
@@ -25323,6 +25477,7 @@
   </w:compat>
   <w:rsids>
     <w:rsidRoot w:val="00BA23E6"/>
+    <w:rsid w:val="000305ED"/>
     <w:rsid w:val="000C33A2"/>
     <w:rsid w:val="00171836"/>
     <w:rsid w:val="00277A3F"/>
@@ -26094,7 +26249,7 @@
 </file>
 
 <file path=customXml/itemProps1.xml><?xml version="1.0" encoding="utf-8"?>
-<ds:datastoreItem xmlns:ds="http://schemas.openxmlformats.org/officeDocument/2006/customXml" ds:itemID="{20F7D5D0-F686-4540-A0A9-FC9E965F257B}">
+<ds:datastoreItem xmlns:ds="http://schemas.openxmlformats.org/officeDocument/2006/customXml" ds:itemID="{6A8EA33B-1DE7-45AA-B793-CEABF339AD48}">
   <ds:schemaRefs>
     <ds:schemaRef ds:uri="http://schemas.openxmlformats.org/officeDocument/2006/bibliography"/>
   </ds:schemaRefs>

</xml_diff>

<commit_message>
Adicionei Diagrama de Sequencia
</commit_message>
<xml_diff>
--- a/Documentacao/TG_Despesa_Facil.docx
+++ b/Documentacao/TG_Despesa_Facil.docx
@@ -11581,7 +11581,7 @@
           <w:lang w:eastAsia="pt-BR"/>
         </w:rPr>
         <w:pict>
-          <v:shape id="_x0000_i1026" type="#_x0000_t75" style="width:453pt;height:413.25pt">
+          <v:shape id="_x0000_i1026" type="#_x0000_t75" style="width:452.95pt;height:413.6pt">
             <v:imagedata r:id="rId15" o:title="CasoUso_Despesa_Facil"/>
           </v:shape>
         </w:pict>
@@ -21008,8 +21008,6 @@
           <w:szCs w:val="24"/>
         </w:rPr>
       </w:pPr>
-      <w:bookmarkStart w:id="2" w:name="_GoBack"/>
-      <w:bookmarkEnd w:id="2"/>
     </w:p>
     <w:p>
       <w:pPr>
@@ -21023,7 +21021,7 @@
           <w:szCs w:val="24"/>
         </w:rPr>
         <w:pict>
-          <v:shape id="_x0000_i1028" type="#_x0000_t75" style="width:452.25pt;height:469.5pt">
+          <v:shape id="_x0000_i1027" type="#_x0000_t75" style="width:452.95pt;height:468.85pt">
             <v:imagedata r:id="rId16" o:title="Diagrama_Atividade_DespesaFacil"/>
           </v:shape>
         </w:pict>
@@ -21245,55 +21243,14 @@
           <w:szCs w:val="24"/>
           <w:lang w:eastAsia="pt-BR"/>
         </w:rPr>
-        <w:drawing>
-          <wp:inline distT="0" distB="0" distL="0" distR="0">
-            <wp:extent cx="5753100" cy="3752850"/>
-            <wp:effectExtent l="0" t="0" r="0" b="0"/>
-            <wp:docPr id="1" name="Imagem 1" descr="DiagramaAtividade_DespesaFacil"/>
-            <wp:cNvGraphicFramePr>
-              <a:graphicFrameLocks xmlns:a="http://schemas.openxmlformats.org/drawingml/2006/main" noChangeAspect="1"/>
-            </wp:cNvGraphicFramePr>
-            <a:graphic xmlns:a="http://schemas.openxmlformats.org/drawingml/2006/main">
-              <a:graphicData uri="http://schemas.openxmlformats.org/drawingml/2006/picture">
-                <pic:pic xmlns:pic="http://schemas.openxmlformats.org/drawingml/2006/picture">
-                  <pic:nvPicPr>
-                    <pic:cNvPr id="0" name="Picture 7" descr="DiagramaAtividade_DespesaFacil"/>
-                    <pic:cNvPicPr>
-                      <a:picLocks noChangeAspect="1" noChangeArrowheads="1"/>
-                    </pic:cNvPicPr>
-                  </pic:nvPicPr>
-                  <pic:blipFill>
-                    <a:blip r:embed="rId18">
-                      <a:extLst>
-                        <a:ext uri="{28A0092B-C50C-407E-A947-70E740481C1C}">
-                          <a14:useLocalDpi xmlns:a14="http://schemas.microsoft.com/office/drawing/2010/main" val="0"/>
-                        </a:ext>
-                      </a:extLst>
-                    </a:blip>
-                    <a:srcRect/>
-                    <a:stretch>
-                      <a:fillRect/>
-                    </a:stretch>
-                  </pic:blipFill>
-                  <pic:spPr bwMode="auto">
-                    <a:xfrm>
-                      <a:off x="0" y="0"/>
-                      <a:ext cx="5753100" cy="3752850"/>
-                    </a:xfrm>
-                    <a:prstGeom prst="rect">
-                      <a:avLst/>
-                    </a:prstGeom>
-                    <a:noFill/>
-                    <a:ln>
-                      <a:noFill/>
-                    </a:ln>
-                  </pic:spPr>
-                </pic:pic>
-              </a:graphicData>
-            </a:graphic>
-          </wp:inline>
-        </w:drawing>
+        <w:pict>
+          <v:shape id="_x0000_i1029" type="#_x0000_t75" style="width:452.95pt;height:258.7pt">
+            <v:imagedata r:id="rId18" o:title="Diagrama_Sequencia_DespesaFacil"/>
+          </v:shape>
+        </w:pict>
       </w:r>
+      <w:bookmarkStart w:id="2" w:name="_GoBack"/>
+      <w:bookmarkEnd w:id="2"/>
     </w:p>
     <w:p>
       <w:pPr>
@@ -21425,7 +21382,7 @@
           <w:szCs w:val="24"/>
         </w:rPr>
         <w:pict>
-          <v:shape id="_x0000_i1027" type="#_x0000_t75" style="width:453pt;height:213.75pt">
+          <v:shape id="_x0000_i1028" type="#_x0000_t75" style="width:452.95pt;height:213.5pt">
             <v:imagedata r:id="rId19" o:title="Diagrama_Entidade_Relacionamento"/>
           </v:shape>
         </w:pict>
@@ -21594,7 +21551,7 @@
       <w:rPr>
         <w:noProof/>
       </w:rPr>
-      <w:t>15</w:t>
+      <w:t>16</w:t>
     </w:r>
     <w:r>
       <w:fldChar w:fldCharType="end"/>
@@ -25480,6 +25437,7 @@
     <w:rsid w:val="000305ED"/>
     <w:rsid w:val="000C33A2"/>
     <w:rsid w:val="00171836"/>
+    <w:rsid w:val="0025200E"/>
     <w:rsid w:val="00277A3F"/>
     <w:rsid w:val="00295624"/>
     <w:rsid w:val="002A21A4"/>
@@ -26249,7 +26207,7 @@
 </file>
 
 <file path=customXml/itemProps1.xml><?xml version="1.0" encoding="utf-8"?>
-<ds:datastoreItem xmlns:ds="http://schemas.openxmlformats.org/officeDocument/2006/customXml" ds:itemID="{6A8EA33B-1DE7-45AA-B793-CEABF339AD48}">
+<ds:datastoreItem xmlns:ds="http://schemas.openxmlformats.org/officeDocument/2006/customXml" ds:itemID="{C24D5FA9-FE22-44FF-8AEF-7244FE1E4F7A}">
   <ds:schemaRefs>
     <ds:schemaRef ds:uri="http://schemas.openxmlformats.org/officeDocument/2006/bibliography"/>
   </ds:schemaRefs>

</xml_diff>

<commit_message>
Alteração do Documento de TG
</commit_message>
<xml_diff>
--- a/Documentacao/TG_Despesa_Facil.docx
+++ b/Documentacao/TG_Despesa_Facil.docx
@@ -203,7 +203,21 @@
           <w:rFonts w:cs="Arial"/>
           <w:szCs w:val="28"/>
         </w:rPr>
-        <w:t>TRABALHO DE GRADUAçãO</w:t>
+        <w:t>Aplicativo de Despesas pessoais</w:t>
+      </w:r>
+      <w:r>
+        <w:rPr>
+          <w:rFonts w:cs="Arial"/>
+          <w:szCs w:val="28"/>
+        </w:rPr>
+        <w:t xml:space="preserve"> </w:t>
+      </w:r>
+      <w:r>
+        <w:rPr>
+          <w:rFonts w:cs="Arial"/>
+          <w:szCs w:val="28"/>
+        </w:rPr>
+        <w:t>para web</w:t>
       </w:r>
     </w:p>
     <w:p>
@@ -407,7 +421,7 @@
         <w:rPr>
           <w:rFonts w:cs="Arial"/>
         </w:rPr>
-        <w:t>2019</w:t>
+        <w:t>2020</w:t>
       </w:r>
       <w:r>
         <w:rPr>
@@ -419,21 +433,28 @@
     </w:p>
     <w:p>
       <w:pPr>
-        <w:pStyle w:val="0-Data"/>
+        <w:pStyle w:val="0-TitTCC"/>
+        <w:spacing w:before="0" w:line="360" w:lineRule="auto"/>
         <w:rPr>
           <w:rFonts w:cs="Arial"/>
-          <w:b w:val="0"/>
-          <w:szCs w:val="24"/>
+          <w:szCs w:val="28"/>
         </w:rPr>
       </w:pPr>
       <w:bookmarkStart w:id="0" w:name="_Toc434489461"/>
       <w:r>
         <w:rPr>
           <w:rFonts w:cs="Arial"/>
-          <w:szCs w:val="24"/>
+          <w:szCs w:val="28"/>
         </w:rPr>
         <w:lastRenderedPageBreak/>
-        <w:t>Documentação do projeto Despesa Fácil</w:t>
+        <w:t>Aplicativo de Despesas pessoais</w:t>
+      </w:r>
+      <w:r>
+        <w:rPr>
+          <w:rFonts w:cs="Arial"/>
+          <w:szCs w:val="28"/>
+        </w:rPr>
+        <w:t xml:space="preserve"> para web</w:t>
       </w:r>
     </w:p>
     <w:p>
@@ -882,6 +903,8 @@
         <w:ind w:left="227" w:hanging="227"/>
         <w:rPr>
           <w:rFonts w:ascii="Arial" w:hAnsi="Arial" w:cs="Arial"/>
+          <w:b/>
+          <w:i/>
           <w:sz w:val="24"/>
           <w:szCs w:val="24"/>
         </w:rPr>
@@ -902,456 +925,68 @@
           <w:szCs w:val="24"/>
         </w:rPr>
       </w:pPr>
-    </w:p>
-    <w:p>
-      <w:pPr>
-        <w:autoSpaceDE w:val="0"/>
-        <w:autoSpaceDN w:val="0"/>
-        <w:adjustRightInd w:val="0"/>
-        <w:spacing w:line="240" w:lineRule="auto"/>
-        <w:ind w:firstLine="0"/>
-        <w:rPr>
-          <w:rFonts w:cs="Arial"/>
+      <w:r>
+        <w:rPr>
+          <w:rFonts w:ascii="Arial" w:hAnsi="Arial" w:cs="Arial"/>
           <w:b/>
-          <w:bCs/>
-          <w:i/>
-          <w:szCs w:val="24"/>
-          <w:lang w:val="en-US"/>
-        </w:rPr>
-      </w:pPr>
-      <w:r>
-        <w:rPr>
-          <w:rFonts w:cs="Arial"/>
-          <w:b/>
-          <w:bCs/>
-          <w:i/>
-          <w:szCs w:val="24"/>
-          <w:lang w:val="en-US"/>
-        </w:rPr>
-        <w:t>Abstract</w:t>
-      </w:r>
-    </w:p>
-    <w:p>
-      <w:pPr>
-        <w:pStyle w:val="RME-Resumo"/>
-        <w:numPr>
-          <w:ilvl w:val="0"/>
-          <w:numId w:val="0"/>
-        </w:numPr>
-        <w:spacing w:before="0"/>
-        <w:rPr>
-          <w:rFonts w:ascii="Arial" w:hAnsi="Arial" w:cs="Arial"/>
           <w:i/>
           <w:sz w:val="24"/>
           <w:szCs w:val="24"/>
-          <w:lang w:val="en-US"/>
-        </w:rPr>
-      </w:pPr>
-    </w:p>
-    <w:p>
-      <w:pPr>
-        <w:pStyle w:val="Pr-formataoHTML"/>
-        <w:spacing w:line="360" w:lineRule="auto"/>
-        <w:jc w:val="both"/>
+        </w:rPr>
+        <w:t>Palavras-Chave</w:t>
+      </w:r>
+      <w:r>
         <w:rPr>
           <w:rFonts w:ascii="Arial" w:hAnsi="Arial" w:cs="Arial"/>
-          <w:color w:val="222222"/>
+          <w:b/>
+          <w:i/>
           <w:sz w:val="24"/>
           <w:szCs w:val="24"/>
-          <w:lang w:val="en-US"/>
-        </w:rPr>
-      </w:pPr>
+        </w:rPr>
+        <w:t>:</w:t>
+      </w:r>
       <w:r>
         <w:rPr>
           <w:rFonts w:ascii="Arial" w:hAnsi="Arial" w:cs="Arial"/>
-          <w:color w:val="222222"/>
+          <w:b/>
+          <w:i/>
           <w:sz w:val="24"/>
           <w:szCs w:val="24"/>
-          <w:lang w:val="en"/>
-        </w:rPr>
-        <w:t xml:space="preserve">     </w:t>
+        </w:rPr>
+        <w:t xml:space="preserve"> </w:t>
       </w:r>
       <w:r>
         <w:rPr>
           <w:rFonts w:ascii="Arial" w:hAnsi="Arial" w:cs="Arial"/>
           <w:sz w:val="24"/>
           <w:szCs w:val="24"/>
-          <w:lang w:val="en"/>
-        </w:rPr>
-        <w:t>The need to manage and know wher</w:t>
+        </w:rPr>
+        <w:t>Caso de uso</w:t>
       </w:r>
       <w:r>
         <w:rPr>
           <w:rFonts w:ascii="Arial" w:hAnsi="Arial" w:cs="Arial"/>
           <w:sz w:val="24"/>
           <w:szCs w:val="24"/>
-          <w:lang w:val="en"/>
-        </w:rPr>
-        <w:t xml:space="preserve">e the expenses are isn’t </w:t>
+        </w:rPr>
+        <w:t xml:space="preserve">, Fluxo de Caixa, Gerenciamento, </w:t>
       </w:r>
       <w:r>
         <w:rPr>
           <w:rFonts w:ascii="Arial" w:hAnsi="Arial" w:cs="Arial"/>
           <w:sz w:val="24"/>
           <w:szCs w:val="24"/>
-          <w:lang w:val="en"/>
-        </w:rPr>
-        <w:t xml:space="preserve">found only within a large or small company, but in the life of the </w:t>
+        </w:rPr>
+        <w:t xml:space="preserve">Recurso, </w:t>
       </w:r>
       <w:r>
         <w:rPr>
           <w:rFonts w:ascii="Arial" w:hAnsi="Arial" w:cs="Arial"/>
           <w:sz w:val="24"/>
           <w:szCs w:val="24"/>
-          <w:lang w:val="en"/>
-        </w:rPr>
-        <w:t>any person</w:t>
-      </w:r>
-      <w:r>
-        <w:rPr>
-          <w:rFonts w:ascii="Arial" w:hAnsi="Arial" w:cs="Arial"/>
-          <w:sz w:val="24"/>
-          <w:szCs w:val="24"/>
-          <w:lang w:val="en"/>
-        </w:rPr>
-        <w:t xml:space="preserve">. </w:t>
-      </w:r>
-      <w:proofErr w:type="gramStart"/>
-      <w:r>
-        <w:rPr>
-          <w:rFonts w:ascii="Arial" w:hAnsi="Arial" w:cs="Arial"/>
-          <w:sz w:val="24"/>
-          <w:szCs w:val="24"/>
-          <w:lang w:val="en"/>
-        </w:rPr>
-        <w:t xml:space="preserve">The same is possible by controlling the entry and exit of </w:t>
-      </w:r>
-      <w:r>
-        <w:rPr>
-          <w:rFonts w:ascii="Arial" w:hAnsi="Arial" w:cs="Arial"/>
-          <w:sz w:val="24"/>
-          <w:szCs w:val="24"/>
-          <w:lang w:val="en"/>
-        </w:rPr>
-        <w:t>resource (money)</w:t>
-      </w:r>
-      <w:r>
-        <w:rPr>
-          <w:rFonts w:ascii="Arial" w:hAnsi="Arial" w:cs="Arial"/>
-          <w:sz w:val="24"/>
-          <w:szCs w:val="24"/>
-          <w:lang w:val="en"/>
-        </w:rPr>
-        <w:t xml:space="preserve">, either manually or with the aid of </w:t>
-      </w:r>
-      <w:r>
-        <w:rPr>
-          <w:rFonts w:ascii="Arial" w:hAnsi="Arial" w:cs="Arial"/>
-          <w:sz w:val="24"/>
-          <w:szCs w:val="24"/>
-          <w:lang w:val="en"/>
-        </w:rPr>
-        <w:t>tools (</w:t>
-      </w:r>
-      <w:r>
-        <w:rPr>
-          <w:rFonts w:ascii="Arial" w:hAnsi="Arial" w:cs="Arial"/>
-          <w:sz w:val="24"/>
-          <w:szCs w:val="24"/>
-          <w:lang w:val="en"/>
-        </w:rPr>
-        <w:t>software</w:t>
-      </w:r>
-      <w:r>
-        <w:rPr>
-          <w:rFonts w:ascii="Arial" w:hAnsi="Arial" w:cs="Arial"/>
-          <w:sz w:val="24"/>
-          <w:szCs w:val="24"/>
-          <w:lang w:val="en"/>
-        </w:rPr>
-        <w:t>)</w:t>
-      </w:r>
-      <w:r>
-        <w:rPr>
-          <w:rFonts w:ascii="Arial" w:hAnsi="Arial" w:cs="Arial"/>
-          <w:sz w:val="24"/>
-          <w:szCs w:val="24"/>
-          <w:lang w:val="en"/>
-        </w:rPr>
-        <w:t xml:space="preserve">, </w:t>
-      </w:r>
-      <w:r>
-        <w:rPr>
-          <w:rFonts w:ascii="Arial" w:hAnsi="Arial" w:cs="Arial"/>
-          <w:sz w:val="24"/>
-          <w:szCs w:val="24"/>
-          <w:lang w:val="en"/>
-        </w:rPr>
-        <w:t xml:space="preserve">same will </w:t>
-      </w:r>
-      <w:r>
-        <w:rPr>
-          <w:rFonts w:ascii="Arial" w:hAnsi="Arial" w:cs="Arial"/>
-          <w:sz w:val="24"/>
-          <w:szCs w:val="24"/>
-          <w:lang w:val="en"/>
-        </w:rPr>
-        <w:t xml:space="preserve">be </w:t>
-      </w:r>
-      <w:r>
-        <w:rPr>
-          <w:rFonts w:ascii="Arial" w:hAnsi="Arial" w:cs="Arial"/>
-          <w:sz w:val="24"/>
-          <w:szCs w:val="24"/>
-          <w:u w:val="single"/>
-          <w:lang w:val="en"/>
-        </w:rPr>
-        <w:t>possible</w:t>
-      </w:r>
-      <w:r>
-        <w:rPr>
-          <w:rFonts w:ascii="Arial" w:hAnsi="Arial" w:cs="Arial"/>
-          <w:sz w:val="24"/>
-          <w:szCs w:val="24"/>
-          <w:lang w:val="en"/>
-        </w:rPr>
-        <w:t xml:space="preserve"> by control</w:t>
-      </w:r>
-      <w:r>
-        <w:rPr>
-          <w:rFonts w:ascii="Arial" w:hAnsi="Arial" w:cs="Arial"/>
-          <w:sz w:val="24"/>
-          <w:szCs w:val="24"/>
-          <w:lang w:val="en"/>
-        </w:rPr>
-        <w:t xml:space="preserve"> the spent time</w:t>
-      </w:r>
-      <w:r>
-        <w:rPr>
-          <w:rFonts w:ascii="Arial" w:hAnsi="Arial" w:cs="Arial"/>
-          <w:sz w:val="24"/>
-          <w:szCs w:val="24"/>
-          <w:lang w:val="en"/>
-        </w:rPr>
-        <w:t xml:space="preserve"> </w:t>
-      </w:r>
-      <w:r>
-        <w:rPr>
-          <w:rFonts w:ascii="Arial" w:hAnsi="Arial" w:cs="Arial"/>
-          <w:sz w:val="24"/>
-          <w:szCs w:val="24"/>
-          <w:lang w:val="en"/>
-        </w:rPr>
-        <w:t>in build the structure and needed calculations to get relevant information,</w:t>
-      </w:r>
-      <w:r>
-        <w:rPr>
-          <w:rFonts w:ascii="Arial" w:hAnsi="Arial" w:cs="Arial"/>
-          <w:sz w:val="24"/>
-          <w:szCs w:val="24"/>
-          <w:lang w:val="en"/>
-        </w:rPr>
-        <w:t xml:space="preserve"> for the sy</w:t>
-      </w:r>
-      <w:r>
-        <w:rPr>
-          <w:rFonts w:ascii="Arial" w:hAnsi="Arial" w:cs="Arial"/>
-          <w:sz w:val="24"/>
-          <w:szCs w:val="24"/>
-          <w:lang w:val="en"/>
-        </w:rPr>
-        <w:t>stem</w:t>
-      </w:r>
-      <w:r>
-        <w:rPr>
-          <w:rFonts w:ascii="Arial" w:hAnsi="Arial" w:cs="Arial"/>
-          <w:sz w:val="24"/>
-          <w:szCs w:val="24"/>
-          <w:lang w:val="en"/>
-        </w:rPr>
-        <w:t xml:space="preserve"> will </w:t>
-      </w:r>
-      <w:r>
-        <w:rPr>
-          <w:rFonts w:ascii="Arial" w:hAnsi="Arial" w:cs="Arial"/>
-          <w:sz w:val="24"/>
-          <w:szCs w:val="24"/>
-          <w:lang w:val="en"/>
-        </w:rPr>
-        <w:t>make</w:t>
-      </w:r>
-      <w:r>
-        <w:rPr>
-          <w:rFonts w:ascii="Arial" w:hAnsi="Arial" w:cs="Arial"/>
-          <w:sz w:val="24"/>
-          <w:szCs w:val="24"/>
-          <w:lang w:val="en"/>
-        </w:rPr>
-        <w:t xml:space="preserve"> of</w:t>
-      </w:r>
-      <w:r>
-        <w:rPr>
-          <w:rFonts w:ascii="Arial" w:hAnsi="Arial" w:cs="Arial"/>
-          <w:sz w:val="24"/>
-          <w:szCs w:val="24"/>
-          <w:lang w:val="en"/>
-        </w:rPr>
-        <w:t xml:space="preserve"> construction the f</w:t>
-      </w:r>
-      <w:r>
-        <w:rPr>
-          <w:rFonts w:ascii="Arial" w:hAnsi="Arial" w:cs="Arial"/>
-          <w:sz w:val="24"/>
-          <w:szCs w:val="24"/>
-          <w:lang w:val="en"/>
-        </w:rPr>
-        <w:t xml:space="preserve">orms, </w:t>
-      </w:r>
-      <w:r>
-        <w:rPr>
-          <w:rFonts w:ascii="Arial" w:hAnsi="Arial" w:cs="Arial"/>
-          <w:sz w:val="24"/>
-          <w:szCs w:val="24"/>
-          <w:lang w:val="en"/>
-        </w:rPr>
-        <w:t xml:space="preserve">tables </w:t>
-      </w:r>
-      <w:r>
-        <w:rPr>
-          <w:rFonts w:ascii="Arial" w:hAnsi="Arial" w:cs="Arial"/>
-          <w:sz w:val="24"/>
-          <w:szCs w:val="24"/>
-          <w:lang w:val="en"/>
-        </w:rPr>
-        <w:t xml:space="preserve">and calculations, </w:t>
-      </w:r>
-      <w:r>
-        <w:rPr>
-          <w:rFonts w:ascii="Arial" w:hAnsi="Arial" w:cs="Arial"/>
-          <w:sz w:val="24"/>
-          <w:szCs w:val="24"/>
-          <w:lang w:val="en"/>
-        </w:rPr>
-        <w:t>just insert the data and soon it will be possible to make decis</w:t>
-      </w:r>
-      <w:r>
-        <w:rPr>
-          <w:rFonts w:ascii="Arial" w:hAnsi="Arial" w:cs="Arial"/>
-          <w:sz w:val="24"/>
-          <w:szCs w:val="24"/>
-          <w:lang w:val="en"/>
-        </w:rPr>
-        <w:t>ions through the information</w:t>
-      </w:r>
-      <w:bookmarkStart w:id="1" w:name="_GoBack"/>
-      <w:bookmarkEnd w:id="1"/>
-      <w:r>
-        <w:rPr>
-          <w:rFonts w:ascii="Arial" w:hAnsi="Arial" w:cs="Arial"/>
-          <w:sz w:val="24"/>
-          <w:szCs w:val="24"/>
-          <w:lang w:val="en"/>
-        </w:rPr>
-        <w:t xml:space="preserve"> obtain</w:t>
-      </w:r>
-      <w:r>
-        <w:rPr>
-          <w:rFonts w:ascii="Arial" w:hAnsi="Arial" w:cs="Arial"/>
-          <w:sz w:val="24"/>
-          <w:szCs w:val="24"/>
-          <w:lang w:val="en"/>
-        </w:rPr>
-        <w:t>ed</w:t>
-      </w:r>
-      <w:r>
-        <w:rPr>
-          <w:rFonts w:ascii="Arial" w:hAnsi="Arial" w:cs="Arial"/>
-          <w:sz w:val="24"/>
-          <w:szCs w:val="24"/>
-          <w:lang w:val="en"/>
-        </w:rPr>
-        <w:t>.</w:t>
-      </w:r>
-      <w:proofErr w:type="gramEnd"/>
-    </w:p>
-    <w:p>
-      <w:pPr>
-        <w:pStyle w:val="Pr-formataoHTML"/>
-        <w:shd w:val="clear" w:color="auto" w:fill="FFFFFF"/>
-        <w:jc w:val="both"/>
-        <w:rPr>
-          <w:b/>
-          <w:i/>
-          <w:color w:val="212121"/>
-          <w:sz w:val="24"/>
-          <w:szCs w:val="24"/>
-          <w:shd w:val="clear" w:color="auto" w:fill="FFFFFF"/>
-        </w:rPr>
-      </w:pPr>
-      <w:r>
-        <w:rPr>
-          <w:i/>
-          <w:color w:val="212121"/>
-          <w:sz w:val="24"/>
-          <w:szCs w:val="24"/>
-          <w:shd w:val="clear" w:color="auto" w:fill="FFFFFF"/>
-        </w:rPr>
-        <w:t>.</w:t>
-      </w:r>
-    </w:p>
-    <w:p>
-      <w:pPr>
-        <w:pStyle w:val="Estilo1"/>
-        <w:spacing w:after="0" w:line="240" w:lineRule="auto"/>
-        <w:rPr>
-          <w:b w:val="0"/>
-          <w:i/>
-          <w:color w:val="212121"/>
-          <w:sz w:val="24"/>
-          <w:szCs w:val="24"/>
-          <w:shd w:val="clear" w:color="auto" w:fill="FFFFFF"/>
-        </w:rPr>
-      </w:pPr>
-    </w:p>
-    <w:p>
-      <w:pPr>
-        <w:pStyle w:val="Estilo1"/>
-        <w:spacing w:after="0" w:line="240" w:lineRule="auto"/>
-        <w:rPr>
-          <w:b w:val="0"/>
-          <w:i/>
-          <w:color w:val="212121"/>
-          <w:sz w:val="24"/>
-          <w:szCs w:val="24"/>
-          <w:shd w:val="clear" w:color="auto" w:fill="FFFFFF"/>
-        </w:rPr>
-      </w:pPr>
-    </w:p>
-    <w:p>
-      <w:pPr>
-        <w:pStyle w:val="Estilo1"/>
-        <w:spacing w:after="0" w:line="240" w:lineRule="auto"/>
-        <w:rPr>
-          <w:b w:val="0"/>
-          <w:i/>
-          <w:color w:val="212121"/>
-          <w:sz w:val="24"/>
-          <w:szCs w:val="24"/>
-          <w:shd w:val="clear" w:color="auto" w:fill="FFFFFF"/>
-        </w:rPr>
-      </w:pPr>
-    </w:p>
-    <w:p>
-      <w:pPr>
-        <w:pStyle w:val="Estilo1"/>
-        <w:spacing w:after="0" w:line="240" w:lineRule="auto"/>
-        <w:rPr>
-          <w:b w:val="0"/>
-          <w:i/>
-          <w:sz w:val="24"/>
-          <w:szCs w:val="24"/>
-        </w:rPr>
-      </w:pPr>
+        </w:rPr>
+        <w:t>Requisitos</w:t>
+      </w:r>
     </w:p>
     <w:p>
       <w:pPr>
@@ -1364,14 +999,502 @@
         <w:ind w:left="227" w:hanging="227"/>
         <w:rPr>
           <w:rFonts w:ascii="Arial" w:hAnsi="Arial" w:cs="Arial"/>
+          <w:sz w:val="24"/>
+          <w:szCs w:val="24"/>
+        </w:rPr>
+      </w:pPr>
+    </w:p>
+    <w:p>
+      <w:pPr>
+        <w:pStyle w:val="RME-Resumo"/>
+        <w:numPr>
+          <w:ilvl w:val="0"/>
+          <w:numId w:val="0"/>
+        </w:numPr>
+        <w:spacing w:before="0"/>
+        <w:ind w:left="227" w:hanging="227"/>
+        <w:rPr>
+          <w:rFonts w:ascii="Arial" w:hAnsi="Arial" w:cs="Arial"/>
+          <w:sz w:val="24"/>
+          <w:szCs w:val="24"/>
+        </w:rPr>
+      </w:pPr>
+    </w:p>
+    <w:p>
+      <w:pPr>
+        <w:pStyle w:val="RME-Resumo"/>
+        <w:numPr>
+          <w:ilvl w:val="0"/>
+          <w:numId w:val="0"/>
+        </w:numPr>
+        <w:spacing w:before="0"/>
+        <w:ind w:left="227" w:hanging="227"/>
+        <w:rPr>
+          <w:rFonts w:ascii="Arial" w:hAnsi="Arial" w:cs="Arial"/>
+          <w:sz w:val="24"/>
+          <w:szCs w:val="24"/>
+        </w:rPr>
+      </w:pPr>
+    </w:p>
+    <w:p>
+      <w:pPr>
+        <w:autoSpaceDE w:val="0"/>
+        <w:autoSpaceDN w:val="0"/>
+        <w:adjustRightInd w:val="0"/>
+        <w:spacing w:line="240" w:lineRule="auto"/>
+        <w:ind w:firstLine="0"/>
+        <w:rPr>
+          <w:rFonts w:cs="Arial"/>
+          <w:b/>
+          <w:bCs/>
+          <w:i/>
+          <w:szCs w:val="24"/>
+          <w:lang w:val="en-US"/>
+        </w:rPr>
+      </w:pPr>
+      <w:r>
+        <w:rPr>
+          <w:rFonts w:cs="Arial"/>
+          <w:b/>
+          <w:bCs/>
+          <w:i/>
+          <w:szCs w:val="24"/>
+          <w:lang w:val="en-US"/>
+        </w:rPr>
+        <w:t>Abstract</w:t>
+      </w:r>
+    </w:p>
+    <w:p>
+      <w:pPr>
+        <w:pStyle w:val="RME-Resumo"/>
+        <w:numPr>
+          <w:ilvl w:val="0"/>
+          <w:numId w:val="0"/>
+        </w:numPr>
+        <w:spacing w:before="0"/>
+        <w:rPr>
+          <w:rFonts w:ascii="Arial" w:hAnsi="Arial" w:cs="Arial"/>
+          <w:i/>
+          <w:sz w:val="24"/>
+          <w:szCs w:val="24"/>
+          <w:lang w:val="en-US"/>
+        </w:rPr>
+      </w:pPr>
+    </w:p>
+    <w:p>
+      <w:pPr>
+        <w:pStyle w:val="Pr-formataoHTML"/>
+        <w:spacing w:line="360" w:lineRule="auto"/>
+        <w:jc w:val="both"/>
+        <w:rPr>
+          <w:rFonts w:ascii="Arial" w:hAnsi="Arial" w:cs="Arial"/>
+          <w:i/>
+          <w:color w:val="222222"/>
+          <w:sz w:val="24"/>
+          <w:szCs w:val="24"/>
+          <w:lang w:val="en-US"/>
+        </w:rPr>
+      </w:pPr>
+      <w:r>
+        <w:rPr>
+          <w:rFonts w:ascii="Arial" w:hAnsi="Arial" w:cs="Arial"/>
+          <w:color w:val="222222"/>
+          <w:sz w:val="24"/>
+          <w:szCs w:val="24"/>
+          <w:lang w:val="en"/>
+        </w:rPr>
+        <w:t xml:space="preserve">     </w:t>
+      </w:r>
+      <w:r>
+        <w:rPr>
+          <w:rFonts w:ascii="Arial" w:hAnsi="Arial" w:cs="Arial"/>
+          <w:i/>
+          <w:sz w:val="24"/>
+          <w:szCs w:val="24"/>
+          <w:lang w:val="en"/>
+        </w:rPr>
+        <w:t>The need to manage and know wher</w:t>
+      </w:r>
+      <w:r>
+        <w:rPr>
+          <w:rFonts w:ascii="Arial" w:hAnsi="Arial" w:cs="Arial"/>
+          <w:i/>
+          <w:sz w:val="24"/>
+          <w:szCs w:val="24"/>
+          <w:lang w:val="en"/>
+        </w:rPr>
+        <w:t xml:space="preserve">e the expenses are </w:t>
+      </w:r>
+      <w:proofErr w:type="gramStart"/>
+      <w:r>
+        <w:rPr>
+          <w:rFonts w:ascii="Arial" w:hAnsi="Arial" w:cs="Arial"/>
+          <w:i/>
+          <w:sz w:val="24"/>
+          <w:szCs w:val="24"/>
+          <w:lang w:val="en"/>
+        </w:rPr>
+        <w:t>isn’t</w:t>
+      </w:r>
+      <w:proofErr w:type="gramEnd"/>
+      <w:r>
+        <w:rPr>
+          <w:rFonts w:ascii="Arial" w:hAnsi="Arial" w:cs="Arial"/>
+          <w:i/>
+          <w:sz w:val="24"/>
+          <w:szCs w:val="24"/>
+          <w:lang w:val="en"/>
+        </w:rPr>
+        <w:t xml:space="preserve"> </w:t>
+      </w:r>
+      <w:r>
+        <w:rPr>
+          <w:rFonts w:ascii="Arial" w:hAnsi="Arial" w:cs="Arial"/>
+          <w:i/>
+          <w:sz w:val="24"/>
+          <w:szCs w:val="24"/>
+          <w:lang w:val="en"/>
+        </w:rPr>
+        <w:t xml:space="preserve">found only within a large or small company, but in the life of the </w:t>
+      </w:r>
+      <w:r>
+        <w:rPr>
+          <w:rFonts w:ascii="Arial" w:hAnsi="Arial" w:cs="Arial"/>
+          <w:i/>
+          <w:sz w:val="24"/>
+          <w:szCs w:val="24"/>
+          <w:lang w:val="en"/>
+        </w:rPr>
+        <w:t>any person</w:t>
+      </w:r>
+      <w:r>
+        <w:rPr>
+          <w:rFonts w:ascii="Arial" w:hAnsi="Arial" w:cs="Arial"/>
+          <w:i/>
+          <w:sz w:val="24"/>
+          <w:szCs w:val="24"/>
+          <w:lang w:val="en"/>
+        </w:rPr>
+        <w:t xml:space="preserve">. </w:t>
+      </w:r>
+      <w:proofErr w:type="gramStart"/>
+      <w:r>
+        <w:rPr>
+          <w:rFonts w:ascii="Arial" w:hAnsi="Arial" w:cs="Arial"/>
+          <w:i/>
+          <w:sz w:val="24"/>
+          <w:szCs w:val="24"/>
+          <w:lang w:val="en"/>
+        </w:rPr>
+        <w:t xml:space="preserve">The same is possible by controlling the entry and exit of </w:t>
+      </w:r>
+      <w:r>
+        <w:rPr>
+          <w:rFonts w:ascii="Arial" w:hAnsi="Arial" w:cs="Arial"/>
+          <w:i/>
+          <w:sz w:val="24"/>
+          <w:szCs w:val="24"/>
+          <w:lang w:val="en"/>
+        </w:rPr>
+        <w:t>resource (money)</w:t>
+      </w:r>
+      <w:r>
+        <w:rPr>
+          <w:rFonts w:ascii="Arial" w:hAnsi="Arial" w:cs="Arial"/>
+          <w:i/>
+          <w:sz w:val="24"/>
+          <w:szCs w:val="24"/>
+          <w:lang w:val="en"/>
+        </w:rPr>
+        <w:t xml:space="preserve">, either manually or with the aid of </w:t>
+      </w:r>
+      <w:r>
+        <w:rPr>
+          <w:rFonts w:ascii="Arial" w:hAnsi="Arial" w:cs="Arial"/>
+          <w:i/>
+          <w:sz w:val="24"/>
+          <w:szCs w:val="24"/>
+          <w:lang w:val="en"/>
+        </w:rPr>
+        <w:t>tools (</w:t>
+      </w:r>
+      <w:r>
+        <w:rPr>
+          <w:rFonts w:ascii="Arial" w:hAnsi="Arial" w:cs="Arial"/>
+          <w:i/>
+          <w:sz w:val="24"/>
+          <w:szCs w:val="24"/>
+          <w:lang w:val="en"/>
+        </w:rPr>
+        <w:t>software</w:t>
+      </w:r>
+      <w:r>
+        <w:rPr>
+          <w:rFonts w:ascii="Arial" w:hAnsi="Arial" w:cs="Arial"/>
+          <w:i/>
+          <w:sz w:val="24"/>
+          <w:szCs w:val="24"/>
+          <w:lang w:val="en"/>
+        </w:rPr>
+        <w:t>)</w:t>
+      </w:r>
+      <w:r>
+        <w:rPr>
+          <w:rFonts w:ascii="Arial" w:hAnsi="Arial" w:cs="Arial"/>
+          <w:i/>
+          <w:sz w:val="24"/>
+          <w:szCs w:val="24"/>
+          <w:lang w:val="en"/>
+        </w:rPr>
+        <w:t xml:space="preserve">, </w:t>
+      </w:r>
+      <w:r>
+        <w:rPr>
+          <w:rFonts w:ascii="Arial" w:hAnsi="Arial" w:cs="Arial"/>
+          <w:i/>
+          <w:sz w:val="24"/>
+          <w:szCs w:val="24"/>
+          <w:lang w:val="en"/>
+        </w:rPr>
+        <w:t xml:space="preserve">same will </w:t>
+      </w:r>
+      <w:r>
+        <w:rPr>
+          <w:rFonts w:ascii="Arial" w:hAnsi="Arial" w:cs="Arial"/>
+          <w:i/>
+          <w:sz w:val="24"/>
+          <w:szCs w:val="24"/>
+          <w:lang w:val="en"/>
+        </w:rPr>
+        <w:t xml:space="preserve">be </w:t>
+      </w:r>
+      <w:r>
+        <w:rPr>
+          <w:rFonts w:ascii="Arial" w:hAnsi="Arial" w:cs="Arial"/>
+          <w:i/>
+          <w:sz w:val="24"/>
+          <w:szCs w:val="24"/>
+          <w:u w:val="single"/>
+          <w:lang w:val="en"/>
+        </w:rPr>
+        <w:t>possible</w:t>
+      </w:r>
+      <w:r>
+        <w:rPr>
+          <w:rFonts w:ascii="Arial" w:hAnsi="Arial" w:cs="Arial"/>
+          <w:i/>
+          <w:sz w:val="24"/>
+          <w:szCs w:val="24"/>
+          <w:lang w:val="en"/>
+        </w:rPr>
+        <w:t xml:space="preserve"> by control</w:t>
+      </w:r>
+      <w:r>
+        <w:rPr>
+          <w:rFonts w:ascii="Arial" w:hAnsi="Arial" w:cs="Arial"/>
+          <w:i/>
+          <w:sz w:val="24"/>
+          <w:szCs w:val="24"/>
+          <w:lang w:val="en"/>
+        </w:rPr>
+        <w:t xml:space="preserve"> the spent time</w:t>
+      </w:r>
+      <w:r>
+        <w:rPr>
+          <w:rFonts w:ascii="Arial" w:hAnsi="Arial" w:cs="Arial"/>
+          <w:i/>
+          <w:sz w:val="24"/>
+          <w:szCs w:val="24"/>
+          <w:lang w:val="en"/>
+        </w:rPr>
+        <w:t xml:space="preserve"> </w:t>
+      </w:r>
+      <w:r>
+        <w:rPr>
+          <w:rFonts w:ascii="Arial" w:hAnsi="Arial" w:cs="Arial"/>
+          <w:i/>
+          <w:sz w:val="24"/>
+          <w:szCs w:val="24"/>
+          <w:lang w:val="en"/>
+        </w:rPr>
+        <w:t>in build the structure and needed calculations to get relevant information,</w:t>
+      </w:r>
+      <w:r>
+        <w:rPr>
+          <w:rFonts w:ascii="Arial" w:hAnsi="Arial" w:cs="Arial"/>
+          <w:i/>
+          <w:sz w:val="24"/>
+          <w:szCs w:val="24"/>
+          <w:lang w:val="en"/>
+        </w:rPr>
+        <w:t xml:space="preserve"> for the sy</w:t>
+      </w:r>
+      <w:r>
+        <w:rPr>
+          <w:rFonts w:ascii="Arial" w:hAnsi="Arial" w:cs="Arial"/>
+          <w:i/>
+          <w:sz w:val="24"/>
+          <w:szCs w:val="24"/>
+          <w:lang w:val="en"/>
+        </w:rPr>
+        <w:t>stem</w:t>
+      </w:r>
+      <w:r>
+        <w:rPr>
+          <w:rFonts w:ascii="Arial" w:hAnsi="Arial" w:cs="Arial"/>
+          <w:i/>
+          <w:sz w:val="24"/>
+          <w:szCs w:val="24"/>
+          <w:lang w:val="en"/>
+        </w:rPr>
+        <w:t xml:space="preserve"> will </w:t>
+      </w:r>
+      <w:r>
+        <w:rPr>
+          <w:rFonts w:ascii="Arial" w:hAnsi="Arial" w:cs="Arial"/>
+          <w:i/>
+          <w:sz w:val="24"/>
+          <w:szCs w:val="24"/>
+          <w:lang w:val="en"/>
+        </w:rPr>
+        <w:t>make</w:t>
+      </w:r>
+      <w:r>
+        <w:rPr>
+          <w:rFonts w:ascii="Arial" w:hAnsi="Arial" w:cs="Arial"/>
+          <w:i/>
+          <w:sz w:val="24"/>
+          <w:szCs w:val="24"/>
+          <w:lang w:val="en"/>
+        </w:rPr>
+        <w:t xml:space="preserve"> of</w:t>
+      </w:r>
+      <w:r>
+        <w:rPr>
+          <w:rFonts w:ascii="Arial" w:hAnsi="Arial" w:cs="Arial"/>
+          <w:i/>
+          <w:sz w:val="24"/>
+          <w:szCs w:val="24"/>
+          <w:lang w:val="en"/>
+        </w:rPr>
+        <w:t xml:space="preserve"> construction the f</w:t>
+      </w:r>
+      <w:r>
+        <w:rPr>
+          <w:rFonts w:ascii="Arial" w:hAnsi="Arial" w:cs="Arial"/>
+          <w:i/>
+          <w:sz w:val="24"/>
+          <w:szCs w:val="24"/>
+          <w:lang w:val="en"/>
+        </w:rPr>
+        <w:t xml:space="preserve">orms, </w:t>
+      </w:r>
+      <w:r>
+        <w:rPr>
+          <w:rFonts w:ascii="Arial" w:hAnsi="Arial" w:cs="Arial"/>
+          <w:i/>
+          <w:sz w:val="24"/>
+          <w:szCs w:val="24"/>
+          <w:lang w:val="en"/>
+        </w:rPr>
+        <w:t xml:space="preserve">tables </w:t>
+      </w:r>
+      <w:r>
+        <w:rPr>
+          <w:rFonts w:ascii="Arial" w:hAnsi="Arial" w:cs="Arial"/>
+          <w:i/>
+          <w:sz w:val="24"/>
+          <w:szCs w:val="24"/>
+          <w:lang w:val="en"/>
+        </w:rPr>
+        <w:t xml:space="preserve">and calculations, </w:t>
+      </w:r>
+      <w:r>
+        <w:rPr>
+          <w:rFonts w:ascii="Arial" w:hAnsi="Arial" w:cs="Arial"/>
+          <w:i/>
+          <w:sz w:val="24"/>
+          <w:szCs w:val="24"/>
+          <w:lang w:val="en"/>
+        </w:rPr>
+        <w:t>just insert the data and soon it will be possible to make decis</w:t>
+      </w:r>
+      <w:r>
+        <w:rPr>
+          <w:rFonts w:ascii="Arial" w:hAnsi="Arial" w:cs="Arial"/>
+          <w:i/>
+          <w:sz w:val="24"/>
+          <w:szCs w:val="24"/>
+          <w:lang w:val="en"/>
+        </w:rPr>
+        <w:t>ions through the information</w:t>
+      </w:r>
+      <w:r>
+        <w:rPr>
+          <w:rFonts w:ascii="Arial" w:hAnsi="Arial" w:cs="Arial"/>
+          <w:i/>
+          <w:sz w:val="24"/>
+          <w:szCs w:val="24"/>
+          <w:lang w:val="en"/>
+        </w:rPr>
+        <w:t xml:space="preserve"> obtain</w:t>
+      </w:r>
+      <w:r>
+        <w:rPr>
+          <w:rFonts w:ascii="Arial" w:hAnsi="Arial" w:cs="Arial"/>
+          <w:i/>
+          <w:sz w:val="24"/>
+          <w:szCs w:val="24"/>
+          <w:lang w:val="en"/>
+        </w:rPr>
+        <w:t>ed</w:t>
+      </w:r>
+      <w:r>
+        <w:rPr>
+          <w:rFonts w:ascii="Arial" w:hAnsi="Arial" w:cs="Arial"/>
+          <w:i/>
+          <w:sz w:val="24"/>
+          <w:szCs w:val="24"/>
+          <w:lang w:val="en"/>
+        </w:rPr>
+        <w:t>.</w:t>
+      </w:r>
+      <w:proofErr w:type="gramEnd"/>
+    </w:p>
+    <w:p>
+      <w:pPr>
+        <w:pStyle w:val="Pr-formataoHTML"/>
+        <w:shd w:val="clear" w:color="auto" w:fill="FFFFFF"/>
+        <w:jc w:val="both"/>
+        <w:rPr>
           <w:b/>
           <w:i/>
+          <w:color w:val="212121"/>
           <w:sz w:val="24"/>
           <w:szCs w:val="24"/>
-        </w:rPr>
-      </w:pPr>
-      <w:proofErr w:type="spellStart"/>
-      <w:r>
+          <w:shd w:val="clear" w:color="auto" w:fill="FFFFFF"/>
+        </w:rPr>
+      </w:pPr>
+      <w:r>
+        <w:rPr>
+          <w:i/>
+          <w:color w:val="212121"/>
+          <w:sz w:val="24"/>
+          <w:szCs w:val="24"/>
+          <w:shd w:val="clear" w:color="auto" w:fill="FFFFFF"/>
+        </w:rPr>
+        <w:t>.</w:t>
+      </w:r>
+    </w:p>
+    <w:p>
+      <w:pPr>
+        <w:pStyle w:val="RME-Resumo"/>
+        <w:numPr>
+          <w:ilvl w:val="0"/>
+          <w:numId w:val="0"/>
+        </w:numPr>
+        <w:spacing w:before="0"/>
+        <w:ind w:left="227" w:hanging="227"/>
         <w:rPr>
           <w:rFonts w:ascii="Arial" w:hAnsi="Arial" w:cs="Arial"/>
           <w:b/>
@@ -1379,9 +1502,8 @@
           <w:sz w:val="24"/>
           <w:szCs w:val="24"/>
         </w:rPr>
-        <w:t>Keywords</w:t>
-      </w:r>
-      <w:proofErr w:type="spellEnd"/>
+      </w:pPr>
+      <w:proofErr w:type="spellStart"/>
       <w:r>
         <w:rPr>
           <w:rFonts w:ascii="Arial" w:hAnsi="Arial" w:cs="Arial"/>
@@ -1390,7 +1512,97 @@
           <w:sz w:val="24"/>
           <w:szCs w:val="24"/>
         </w:rPr>
+        <w:t>Keywords</w:t>
+      </w:r>
+      <w:proofErr w:type="spellEnd"/>
+      <w:r>
+        <w:rPr>
+          <w:rFonts w:ascii="Arial" w:hAnsi="Arial" w:cs="Arial"/>
+          <w:b/>
+          <w:i/>
+          <w:sz w:val="24"/>
+          <w:szCs w:val="24"/>
+        </w:rPr>
         <w:t>:</w:t>
+      </w:r>
+      <w:r>
+        <w:rPr>
+          <w:rFonts w:ascii="Arial" w:hAnsi="Arial" w:cs="Arial"/>
+          <w:b/>
+          <w:i/>
+          <w:sz w:val="24"/>
+          <w:szCs w:val="24"/>
+        </w:rPr>
+        <w:t xml:space="preserve"> </w:t>
+      </w:r>
+      <w:r>
+        <w:rPr>
+          <w:rFonts w:ascii="Arial" w:hAnsi="Arial" w:cs="Arial"/>
+          <w:i/>
+          <w:sz w:val="24"/>
+          <w:szCs w:val="24"/>
+        </w:rPr>
+        <w:t xml:space="preserve">Cash </w:t>
+      </w:r>
+      <w:proofErr w:type="spellStart"/>
+      <w:r>
+        <w:rPr>
+          <w:rFonts w:ascii="Arial" w:hAnsi="Arial" w:cs="Arial"/>
+          <w:i/>
+          <w:sz w:val="24"/>
+          <w:szCs w:val="24"/>
+        </w:rPr>
+        <w:t>Flow</w:t>
+      </w:r>
+      <w:proofErr w:type="spellEnd"/>
+      <w:r>
+        <w:rPr>
+          <w:rFonts w:ascii="Arial" w:hAnsi="Arial" w:cs="Arial"/>
+          <w:i/>
+          <w:sz w:val="24"/>
+          <w:szCs w:val="24"/>
+        </w:rPr>
+        <w:t xml:space="preserve">, Management, </w:t>
+      </w:r>
+      <w:proofErr w:type="spellStart"/>
+      <w:r>
+        <w:rPr>
+          <w:rFonts w:ascii="Arial" w:hAnsi="Arial" w:cs="Arial"/>
+          <w:i/>
+          <w:sz w:val="24"/>
+          <w:szCs w:val="24"/>
+        </w:rPr>
+        <w:t>Requisit</w:t>
+      </w:r>
+      <w:proofErr w:type="spellEnd"/>
+      <w:r>
+        <w:rPr>
+          <w:rFonts w:ascii="Arial" w:hAnsi="Arial" w:cs="Arial"/>
+          <w:i/>
+          <w:sz w:val="24"/>
+          <w:szCs w:val="24"/>
+        </w:rPr>
+        <w:t xml:space="preserve">, </w:t>
+      </w:r>
+      <w:proofErr w:type="spellStart"/>
+      <w:r>
+        <w:rPr>
+          <w:rFonts w:ascii="Arial" w:hAnsi="Arial" w:cs="Arial"/>
+          <w:i/>
+          <w:sz w:val="24"/>
+          <w:szCs w:val="24"/>
+        </w:rPr>
+        <w:t>Resource</w:t>
+      </w:r>
+      <w:proofErr w:type="spellEnd"/>
+      <w:r>
+        <w:rPr>
+          <w:rFonts w:ascii="Arial" w:hAnsi="Arial" w:cs="Arial"/>
+          <w:i/>
+          <w:sz w:val="24"/>
+          <w:szCs w:val="24"/>
+        </w:rPr>
+        <w:t>, Use Case</w:t>
       </w:r>
     </w:p>
     <w:p>
@@ -1414,276 +1626,38 @@
           <w:sz w:val="24"/>
           <w:szCs w:val="24"/>
         </w:rPr>
-        <w:t xml:space="preserve">UC = </w:t>
-      </w:r>
-      <w:proofErr w:type="spellStart"/>
-      <w:r>
-        <w:rPr>
-          <w:rFonts w:ascii="Arial" w:hAnsi="Arial" w:cs="Arial"/>
-          <w:sz w:val="24"/>
-          <w:szCs w:val="24"/>
-        </w:rPr>
-        <w:t>User</w:t>
-      </w:r>
-      <w:proofErr w:type="spellEnd"/>
-      <w:r>
-        <w:rPr>
-          <w:rFonts w:ascii="Arial" w:hAnsi="Arial" w:cs="Arial"/>
-          <w:sz w:val="24"/>
-          <w:szCs w:val="24"/>
-        </w:rPr>
-        <w:t xml:space="preserve"> Case (Caso de uso)</w:t>
+        <w:t xml:space="preserve"> </w:t>
       </w:r>
     </w:p>
     <w:p>
       <w:pPr>
-        <w:pStyle w:val="RME-Resumo"/>
-        <w:numPr>
-          <w:ilvl w:val="0"/>
-          <w:numId w:val="0"/>
-        </w:numPr>
-        <w:spacing w:before="0"/>
-        <w:ind w:left="227"/>
-        <w:rPr>
-          <w:rFonts w:ascii="Arial" w:hAnsi="Arial" w:cs="Arial"/>
+        <w:pStyle w:val="Estilo1"/>
+        <w:spacing w:after="0" w:line="360" w:lineRule="auto"/>
+        <w:rPr>
           <w:sz w:val="24"/>
           <w:szCs w:val="24"/>
         </w:rPr>
       </w:pPr>
-      <w:r>
-        <w:rPr>
-          <w:rFonts w:ascii="Arial" w:hAnsi="Arial" w:cs="Arial"/>
-          <w:sz w:val="24"/>
-          <w:szCs w:val="24"/>
-        </w:rPr>
-        <w:t>RF = Requisito Funcional</w:t>
-      </w:r>
     </w:p>
     <w:p>
       <w:pPr>
-        <w:pStyle w:val="RME-Resumo"/>
-        <w:numPr>
-          <w:ilvl w:val="0"/>
-          <w:numId w:val="0"/>
-        </w:numPr>
-        <w:spacing w:before="0"/>
-        <w:ind w:left="227"/>
-        <w:rPr>
-          <w:rFonts w:ascii="Arial" w:hAnsi="Arial" w:cs="Arial"/>
+        <w:pStyle w:val="Estilo1"/>
+        <w:spacing w:after="0" w:line="360" w:lineRule="auto"/>
+        <w:rPr>
           <w:sz w:val="24"/>
           <w:szCs w:val="24"/>
         </w:rPr>
       </w:pPr>
-      <w:r>
-        <w:rPr>
-          <w:rFonts w:ascii="Arial" w:hAnsi="Arial" w:cs="Arial"/>
-          <w:sz w:val="24"/>
-          <w:szCs w:val="24"/>
-        </w:rPr>
-        <w:t>RNF = Requisito não Funcional</w:t>
-      </w:r>
     </w:p>
     <w:p>
       <w:pPr>
-        <w:pStyle w:val="RME-Resumo"/>
-        <w:numPr>
-          <w:ilvl w:val="0"/>
-          <w:numId w:val="0"/>
-        </w:numPr>
-        <w:spacing w:before="0"/>
-        <w:ind w:left="227"/>
-        <w:rPr>
-          <w:rFonts w:ascii="Arial" w:hAnsi="Arial" w:cs="Arial"/>
+        <w:pStyle w:val="Estilo1"/>
+        <w:spacing w:after="0" w:line="360" w:lineRule="auto"/>
+        <w:rPr>
           <w:sz w:val="24"/>
           <w:szCs w:val="24"/>
         </w:rPr>
       </w:pPr>
-      <w:r>
-        <w:rPr>
-          <w:rFonts w:ascii="Arial" w:hAnsi="Arial" w:cs="Arial"/>
-          <w:sz w:val="24"/>
-          <w:szCs w:val="24"/>
-        </w:rPr>
-        <w:t>RN = Regra de Negocio</w:t>
-      </w:r>
-    </w:p>
-    <w:p>
-      <w:pPr>
-        <w:pStyle w:val="RME-Resumo"/>
-        <w:numPr>
-          <w:ilvl w:val="0"/>
-          <w:numId w:val="0"/>
-        </w:numPr>
-        <w:spacing w:before="0"/>
-        <w:ind w:left="227"/>
-        <w:rPr>
-          <w:rFonts w:ascii="Arial" w:hAnsi="Arial" w:cs="Arial"/>
-          <w:sz w:val="24"/>
-          <w:szCs w:val="24"/>
-        </w:rPr>
-      </w:pPr>
-      <w:r>
-        <w:rPr>
-          <w:rFonts w:ascii="Arial" w:hAnsi="Arial" w:cs="Arial"/>
-          <w:sz w:val="24"/>
-          <w:szCs w:val="24"/>
-        </w:rPr>
-        <w:t>ID = Identificação</w:t>
-      </w:r>
-    </w:p>
-    <w:p>
-      <w:pPr>
-        <w:pStyle w:val="RME-Resumo"/>
-        <w:numPr>
-          <w:ilvl w:val="0"/>
-          <w:numId w:val="0"/>
-        </w:numPr>
-        <w:spacing w:before="0"/>
-        <w:ind w:left="227"/>
-        <w:rPr>
-          <w:rFonts w:ascii="Arial" w:hAnsi="Arial" w:cs="Arial"/>
-          <w:sz w:val="24"/>
-          <w:szCs w:val="24"/>
-        </w:rPr>
-      </w:pPr>
-      <w:r>
-        <w:rPr>
-          <w:rFonts w:ascii="Arial" w:hAnsi="Arial" w:cs="Arial"/>
-          <w:sz w:val="24"/>
-          <w:szCs w:val="24"/>
-        </w:rPr>
-        <w:t xml:space="preserve">STAKEHOLDER = pessoas jurídicas ou físicas que fazem parte do sistema </w:t>
-      </w:r>
-    </w:p>
-    <w:p>
-      <w:pPr>
-        <w:pStyle w:val="RME-Resumo"/>
-        <w:numPr>
-          <w:ilvl w:val="0"/>
-          <w:numId w:val="0"/>
-        </w:numPr>
-        <w:spacing w:before="0"/>
-        <w:ind w:left="227"/>
-        <w:rPr>
-          <w:rFonts w:ascii="Arial" w:hAnsi="Arial" w:cs="Arial"/>
-          <w:sz w:val="24"/>
-          <w:szCs w:val="24"/>
-        </w:rPr>
-      </w:pPr>
-      <w:r>
-        <w:rPr>
-          <w:rFonts w:ascii="Arial" w:hAnsi="Arial" w:cs="Arial"/>
-          <w:sz w:val="24"/>
-          <w:szCs w:val="24"/>
-        </w:rPr>
-        <w:t xml:space="preserve">BPMN = </w:t>
-      </w:r>
-      <w:proofErr w:type="spellStart"/>
-      <w:r>
-        <w:rPr>
-          <w:rFonts w:ascii="Arial" w:hAnsi="Arial" w:cs="Arial"/>
-          <w:sz w:val="24"/>
-          <w:szCs w:val="24"/>
-        </w:rPr>
-        <w:t>Busness</w:t>
-      </w:r>
-      <w:proofErr w:type="spellEnd"/>
-      <w:r>
-        <w:rPr>
-          <w:rFonts w:ascii="Arial" w:hAnsi="Arial" w:cs="Arial"/>
-          <w:sz w:val="24"/>
-          <w:szCs w:val="24"/>
-        </w:rPr>
-        <w:t xml:space="preserve"> </w:t>
-      </w:r>
-      <w:proofErr w:type="spellStart"/>
-      <w:r>
-        <w:rPr>
-          <w:rFonts w:ascii="Arial" w:hAnsi="Arial" w:cs="Arial"/>
-          <w:sz w:val="24"/>
-          <w:szCs w:val="24"/>
-        </w:rPr>
-        <w:t>Process</w:t>
-      </w:r>
-      <w:proofErr w:type="spellEnd"/>
-      <w:r>
-        <w:rPr>
-          <w:rFonts w:ascii="Arial" w:hAnsi="Arial" w:cs="Arial"/>
-          <w:sz w:val="24"/>
-          <w:szCs w:val="24"/>
-        </w:rPr>
-        <w:t xml:space="preserve"> </w:t>
-      </w:r>
-      <w:proofErr w:type="spellStart"/>
-      <w:r>
-        <w:rPr>
-          <w:rFonts w:ascii="Arial" w:hAnsi="Arial" w:cs="Arial"/>
-          <w:sz w:val="24"/>
-          <w:szCs w:val="24"/>
-        </w:rPr>
-        <w:t>Model</w:t>
-      </w:r>
-      <w:proofErr w:type="spellEnd"/>
-      <w:r>
-        <w:rPr>
-          <w:rFonts w:ascii="Arial" w:hAnsi="Arial" w:cs="Arial"/>
-          <w:sz w:val="24"/>
-          <w:szCs w:val="24"/>
-        </w:rPr>
-        <w:t xml:space="preserve"> </w:t>
-      </w:r>
-      <w:proofErr w:type="spellStart"/>
-      <w:r>
-        <w:rPr>
-          <w:rFonts w:ascii="Arial" w:hAnsi="Arial" w:cs="Arial"/>
-          <w:sz w:val="24"/>
-          <w:szCs w:val="24"/>
-        </w:rPr>
-        <w:t>and</w:t>
-      </w:r>
-      <w:proofErr w:type="spellEnd"/>
-      <w:r>
-        <w:rPr>
-          <w:rFonts w:ascii="Arial" w:hAnsi="Arial" w:cs="Arial"/>
-          <w:sz w:val="24"/>
-          <w:szCs w:val="24"/>
-        </w:rPr>
-        <w:t xml:space="preserve"> </w:t>
-      </w:r>
-      <w:proofErr w:type="spellStart"/>
-      <w:r>
-        <w:rPr>
-          <w:rFonts w:ascii="Arial" w:hAnsi="Arial" w:cs="Arial"/>
-          <w:sz w:val="24"/>
-          <w:szCs w:val="24"/>
-        </w:rPr>
-        <w:t>Notation</w:t>
-      </w:r>
-      <w:proofErr w:type="spellEnd"/>
-      <w:r>
-        <w:rPr>
-          <w:rFonts w:ascii="Arial" w:hAnsi="Arial" w:cs="Arial"/>
-          <w:sz w:val="24"/>
-          <w:szCs w:val="24"/>
-        </w:rPr>
-        <w:t xml:space="preserve"> (Notação de metodologia de gerenciamento de processos de </w:t>
-      </w:r>
-      <w:r>
-        <w:rPr>
-          <w:rFonts w:ascii="Arial" w:hAnsi="Arial" w:cs="Arial"/>
-          <w:sz w:val="24"/>
-          <w:szCs w:val="24"/>
-        </w:rPr>
-        <w:t>negócio</w:t>
-      </w:r>
-      <w:r>
-        <w:rPr>
-          <w:rFonts w:ascii="Arial" w:hAnsi="Arial" w:cs="Arial"/>
-          <w:sz w:val="24"/>
-          <w:szCs w:val="24"/>
-        </w:rPr>
-        <w:t xml:space="preserve">) </w:t>
-      </w:r>
     </w:p>
     <w:p>
       <w:pPr>
@@ -1761,7 +1735,7 @@
           <w:szCs w:val="24"/>
         </w:rPr>
       </w:pPr>
-      <w:bookmarkStart w:id="2" w:name="_Toc434489512"/>
+      <w:bookmarkStart w:id="1" w:name="_Toc434489512"/>
       <w:r>
         <w:rPr>
           <w:rFonts w:cs="Arial"/>
@@ -2167,6 +2141,7 @@
         <w:rPr>
           <w:szCs w:val="24"/>
         </w:rPr>
+        <w:lastRenderedPageBreak/>
         <w:pict>
           <v:shapetype id="_x0000_t75" coordsize="21600,21600" o:spt="75" o:preferrelative="t" path="m@4@5l@4@11@9@11@9@5xe" filled="f" stroked="f">
             <v:stroke joinstyle="miter"/>
@@ -2187,7 +2162,7 @@
             <v:path o:extrusionok="f" gradientshapeok="t" o:connecttype="rect"/>
             <o:lock v:ext="edit" aspectratio="t"/>
           </v:shapetype>
-          <v:shape id="_x0000_i1025" type="#_x0000_t75" style="width:452.95pt;height:356.65pt">
+          <v:shape id="_x0000_i1025" type="#_x0000_t75" style="width:453pt;height:357pt">
             <v:imagedata r:id="rId14" o:title="BPMN TG"/>
           </v:shape>
         </w:pict>
@@ -3421,18 +3396,7 @@
                 <w:szCs w:val="24"/>
                 <w:lang w:eastAsia="pt-BR"/>
               </w:rPr>
-              <w:t xml:space="preserve"> marcar a caixa de </w:t>
-            </w:r>
-            <w:r>
-              <w:rPr>
-                <w:rFonts w:cs="Arial"/>
-                <w:color w:val="000000"/>
-                <w:sz w:val="22"/>
-                <w:szCs w:val="24"/>
-                <w:lang w:eastAsia="pt-BR"/>
-              </w:rPr>
-              <w:lastRenderedPageBreak/>
-              <w:t>pendente ou pago</w:t>
+              <w:t xml:space="preserve"> marcar a caixa de pendente ou pago</w:t>
             </w:r>
             <w:r>
               <w:rPr>
@@ -3535,7 +3499,6 @@
                 <w:szCs w:val="24"/>
                 <w:lang w:eastAsia="pt-BR"/>
               </w:rPr>
-              <w:lastRenderedPageBreak/>
               <w:t>RF 00</w:t>
             </w:r>
             <w:r>
@@ -3869,6 +3832,7 @@
                 <w:szCs w:val="24"/>
                 <w:lang w:eastAsia="pt-BR"/>
               </w:rPr>
+              <w:lastRenderedPageBreak/>
               <w:t>() Média</w:t>
             </w:r>
           </w:p>
@@ -3958,6 +3922,7 @@
                 <w:szCs w:val="24"/>
                 <w:lang w:eastAsia="pt-BR"/>
               </w:rPr>
+              <w:lastRenderedPageBreak/>
               <w:t>Descrição</w:t>
             </w:r>
             <w:r>
@@ -6699,7 +6664,6 @@
                 <w:szCs w:val="24"/>
                 <w:lang w:eastAsia="pt-BR"/>
               </w:rPr>
-              <w:lastRenderedPageBreak/>
               <w:t>RF 08</w:t>
             </w:r>
             <w:r>
@@ -7009,6 +6973,7 @@
                 <w:szCs w:val="24"/>
                 <w:lang w:eastAsia="pt-BR"/>
               </w:rPr>
+              <w:lastRenderedPageBreak/>
               <w:t>(</w:t>
             </w:r>
             <w:r>
@@ -7118,6 +7083,7 @@
                 <w:szCs w:val="24"/>
                 <w:lang w:eastAsia="pt-BR"/>
               </w:rPr>
+              <w:lastRenderedPageBreak/>
               <w:t>Descrição</w:t>
             </w:r>
             <w:r>
@@ -9127,7 +9093,28 @@
                 <w:sz w:val="22"/>
                 <w:szCs w:val="22"/>
               </w:rPr>
-              <w:t xml:space="preserve">R$500,00”; Despesas pendentes: “R$432,00”; Total de Despesas: </w:t>
+              <w:t xml:space="preserve">R$500,00”; Despesas pendentes: “R$432,00”; Total de Despesas: “R$932,00” por fim Situação: </w:t>
+            </w:r>
+            <w:r>
+              <w:rPr>
+                <w:sz w:val="22"/>
+                <w:szCs w:val="22"/>
+              </w:rPr>
+              <w:t xml:space="preserve">“R$1500,00 – R$932,00 = R$568,00 Superávit. Foi gasto 61,33% da Receita total”. </w:t>
+            </w:r>
+            <w:r>
+              <w:rPr>
+                <w:sz w:val="22"/>
+                <w:szCs w:val="22"/>
+              </w:rPr>
+              <w:t xml:space="preserve">A </w:t>
+            </w:r>
+            <w:r>
+              <w:rPr>
+                <w:sz w:val="22"/>
+                <w:szCs w:val="22"/>
+              </w:rPr>
+              <w:t xml:space="preserve">data da operação estará à esquerda, em seguida a descrição </w:t>
             </w:r>
             <w:r>
               <w:rPr>
@@ -9135,28 +9122,7 @@
                 <w:szCs w:val="22"/>
               </w:rPr>
               <w:lastRenderedPageBreak/>
-              <w:t xml:space="preserve">“R$932,00” por fim Situação: </w:t>
-            </w:r>
-            <w:r>
-              <w:rPr>
-                <w:sz w:val="22"/>
-                <w:szCs w:val="22"/>
-              </w:rPr>
-              <w:t xml:space="preserve">“R$1500,00 – R$932,00 = R$568,00 Superávit. Foi gasto 61,33% da Receita total”. </w:t>
-            </w:r>
-            <w:r>
-              <w:rPr>
-                <w:sz w:val="22"/>
-                <w:szCs w:val="22"/>
-              </w:rPr>
-              <w:t xml:space="preserve">A </w:t>
-            </w:r>
-            <w:r>
-              <w:rPr>
-                <w:sz w:val="22"/>
-                <w:szCs w:val="22"/>
-              </w:rPr>
-              <w:t>data da operação estará à esquerda, em seguida a descrição da despesa, na 3° coluna o status</w:t>
+              <w:t>da despesa, na 3° coluna o status</w:t>
             </w:r>
             <w:r>
               <w:rPr>
@@ -11901,6 +11867,7 @@
                 <w:szCs w:val="22"/>
                 <w:lang w:eastAsia="pt-BR"/>
               </w:rPr>
+              <w:lastRenderedPageBreak/>
               <w:t>RN 00</w:t>
             </w:r>
             <w:r>
@@ -13336,7 +13303,6 @@
           <w:b/>
           <w:szCs w:val="24"/>
         </w:rPr>
-        <w:lastRenderedPageBreak/>
         <w:t>Diagrama</w:t>
       </w:r>
       <w:r>
@@ -13392,8 +13358,9 @@
           <w:szCs w:val="24"/>
           <w:lang w:eastAsia="pt-BR"/>
         </w:rPr>
+        <w:lastRenderedPageBreak/>
         <w:pict>
-          <v:shape id="_x0000_i1026" type="#_x0000_t75" style="width:452.95pt;height:413.6pt">
+          <v:shape id="_x0000_i1026" type="#_x0000_t75" style="width:453pt;height:413.25pt">
             <v:imagedata r:id="rId15" o:title="CasoUso_Despesa_Facil"/>
           </v:shape>
         </w:pict>
@@ -15384,7 +15351,6 @@
                 <w:szCs w:val="22"/>
                 <w:lang w:eastAsia="pt-BR"/>
               </w:rPr>
-              <w:lastRenderedPageBreak/>
               <w:t>despesa</w:t>
             </w:r>
           </w:p>
@@ -15557,7 +15523,18 @@
                 <w:szCs w:val="24"/>
                 <w:lang w:eastAsia="pt-BR"/>
               </w:rPr>
-              <w:t>pago ou pendente) e valor</w:t>
+              <w:t xml:space="preserve">pago ou </w:t>
+            </w:r>
+            <w:r>
+              <w:rPr>
+                <w:rFonts w:cs="Arial"/>
+                <w:color w:val="000000"/>
+                <w:sz w:val="22"/>
+                <w:szCs w:val="24"/>
+                <w:lang w:eastAsia="pt-BR"/>
+              </w:rPr>
+              <w:lastRenderedPageBreak/>
+              <w:t>pendente) e valor</w:t>
             </w:r>
             <w:r>
               <w:rPr>
@@ -17419,18 +17396,7 @@
                 <w:szCs w:val="22"/>
                 <w:lang w:eastAsia="pt-BR"/>
               </w:rPr>
-              <w:t xml:space="preserve">informar a data de lançamento </w:t>
-            </w:r>
-            <w:r>
-              <w:rPr>
-                <w:rFonts w:cs="Arial"/>
-                <w:color w:val="000000"/>
-                <w:sz w:val="22"/>
-                <w:szCs w:val="22"/>
-                <w:lang w:eastAsia="pt-BR"/>
-              </w:rPr>
-              <w:lastRenderedPageBreak/>
-              <w:t>caso contrário não será possível cadastrar a mesma.</w:t>
+              <w:t>informar a data de lançamento caso contrário não será possível cadastrar a mesma.</w:t>
             </w:r>
           </w:p>
           <w:p>
@@ -19150,7 +19116,6 @@
                 <w:szCs w:val="22"/>
                 <w:lang w:eastAsia="pt-BR"/>
               </w:rPr>
-              <w:lastRenderedPageBreak/>
               <w:t>Cenário Principal</w:t>
             </w:r>
           </w:p>
@@ -19238,7 +19203,18 @@
                 <w:szCs w:val="22"/>
                 <w:lang w:eastAsia="pt-BR"/>
               </w:rPr>
-              <w:t>lista todo conteúdo inserido de forma crescente conforme as datas selecionadas.</w:t>
+              <w:t xml:space="preserve">lista todo conteúdo inserido de forma </w:t>
+            </w:r>
+            <w:r>
+              <w:rPr>
+                <w:rFonts w:cs="Arial"/>
+                <w:color w:val="000000"/>
+                <w:sz w:val="22"/>
+                <w:szCs w:val="22"/>
+                <w:lang w:eastAsia="pt-BR"/>
+              </w:rPr>
+              <w:lastRenderedPageBreak/>
+              <w:t>crescente conforme as datas selecionadas.</w:t>
             </w:r>
           </w:p>
           <w:p>
@@ -19309,6 +19285,7 @@
                 <w:szCs w:val="22"/>
                 <w:lang w:eastAsia="pt-BR"/>
               </w:rPr>
+              <w:lastRenderedPageBreak/>
               <w:t>Pós-condição</w:t>
             </w:r>
           </w:p>
@@ -21016,6 +20993,7 @@
                 <w:szCs w:val="22"/>
                 <w:lang w:eastAsia="pt-BR"/>
               </w:rPr>
+              <w:lastRenderedPageBreak/>
               <w:t>ID</w:t>
             </w:r>
           </w:p>
@@ -22915,7 +22893,6 @@
         <w:rPr>
           <w:szCs w:val="24"/>
         </w:rPr>
-        <w:lastRenderedPageBreak/>
         <w:t>3.2.6</w:t>
       </w:r>
       <w:r>
@@ -22950,8 +22927,9 @@
         <w:rPr>
           <w:szCs w:val="24"/>
         </w:rPr>
+        <w:lastRenderedPageBreak/>
         <w:pict>
-          <v:shape id="_x0000_i1027" type="#_x0000_t75" style="width:452.95pt;height:468.85pt">
+          <v:shape id="_x0000_i1027" type="#_x0000_t75" style="width:452.25pt;height:469.5pt">
             <v:imagedata r:id="rId16" o:title="Diagrama_Atividade_DespesaFacil"/>
           </v:shape>
         </w:pict>
@@ -23076,6 +23054,7 @@
           <w:szCs w:val="24"/>
           <w:lang w:eastAsia="pt-BR"/>
         </w:rPr>
+        <w:lastRenderedPageBreak/>
         <w:drawing>
           <wp:inline distT="0" distB="0" distL="0" distR="0">
             <wp:extent cx="4781550" cy="2228850"/>
@@ -23174,7 +23153,7 @@
           <w:lang w:eastAsia="pt-BR"/>
         </w:rPr>
         <w:pict>
-          <v:shape id="_x0000_i1028" type="#_x0000_t75" style="width:452.95pt;height:258.7pt">
+          <v:shape id="_x0000_i1028" type="#_x0000_t75" style="width:453pt;height:258.75pt">
             <v:imagedata r:id="rId18" o:title="Diagrama_Sequencia_DespesaFacil"/>
           </v:shape>
         </w:pict>
@@ -23304,17 +23283,744 @@
         </w:rPr>
         <w:t>Modelagem do banco de dados.</w:t>
       </w:r>
-      <w:bookmarkEnd w:id="2"/>
+      <w:bookmarkEnd w:id="1"/>
       <w:r>
         <w:rPr>
           <w:szCs w:val="24"/>
         </w:rPr>
         <w:pict>
-          <v:shape id="_x0000_i1029" type="#_x0000_t75" style="width:452.95pt;height:213.5pt">
+          <v:shape id="_x0000_i1029" type="#_x0000_t75" style="width:453pt;height:213.75pt">
             <v:imagedata r:id="rId19" o:title="Diagrama_Entidade_Relacionamento"/>
           </v:shape>
         </w:pict>
       </w:r>
+    </w:p>
+    <w:p>
+      <w:pPr>
+        <w:rPr>
+          <w:szCs w:val="24"/>
+        </w:rPr>
+      </w:pPr>
+    </w:p>
+    <w:p>
+      <w:pPr>
+        <w:rPr>
+          <w:szCs w:val="24"/>
+        </w:rPr>
+      </w:pPr>
+    </w:p>
+    <w:p>
+      <w:pPr>
+        <w:autoSpaceDE w:val="0"/>
+        <w:autoSpaceDN w:val="0"/>
+        <w:adjustRightInd w:val="0"/>
+        <w:ind w:firstLine="0"/>
+        <w:rPr>
+          <w:b/>
+          <w:bCs/>
+          <w:szCs w:val="24"/>
+        </w:rPr>
+      </w:pPr>
+      <w:r>
+        <w:rPr>
+          <w:b/>
+          <w:bCs/>
+          <w:szCs w:val="24"/>
+        </w:rPr>
+        <w:t>4 Ferramentas e Métodos ou Desenvolvimento</w:t>
+      </w:r>
+    </w:p>
+    <w:p>
+      <w:pPr>
+        <w:autoSpaceDE w:val="0"/>
+        <w:autoSpaceDN w:val="0"/>
+        <w:adjustRightInd w:val="0"/>
+        <w:ind w:firstLine="0"/>
+        <w:rPr>
+          <w:b/>
+          <w:bCs/>
+          <w:szCs w:val="24"/>
+        </w:rPr>
+      </w:pPr>
+      <w:r>
+        <w:rPr>
+          <w:b/>
+          <w:bCs/>
+          <w:szCs w:val="24"/>
+        </w:rPr>
+        <w:tab/>
+      </w:r>
+    </w:p>
+    <w:p>
+      <w:pPr>
+        <w:autoSpaceDE w:val="0"/>
+        <w:autoSpaceDN w:val="0"/>
+        <w:adjustRightInd w:val="0"/>
+        <w:ind w:firstLine="0"/>
+        <w:rPr>
+          <w:b/>
+          <w:bCs/>
+          <w:szCs w:val="24"/>
+        </w:rPr>
+      </w:pPr>
+      <w:r>
+        <w:rPr>
+          <w:b/>
+          <w:bCs/>
+          <w:szCs w:val="24"/>
+        </w:rPr>
+        <w:tab/>
+      </w:r>
+    </w:p>
+    <w:p>
+      <w:pPr>
+        <w:autoSpaceDE w:val="0"/>
+        <w:autoSpaceDN w:val="0"/>
+        <w:adjustRightInd w:val="0"/>
+        <w:ind w:firstLine="0"/>
+        <w:rPr>
+          <w:szCs w:val="24"/>
+        </w:rPr>
+      </w:pPr>
+      <w:r>
+        <w:rPr>
+          <w:b/>
+          <w:bCs/>
+          <w:szCs w:val="24"/>
+        </w:rPr>
+        <w:tab/>
+      </w:r>
+      <w:r>
+        <w:rPr>
+          <w:szCs w:val="24"/>
+        </w:rPr>
+        <w:t>4.1 Ferramentas</w:t>
+      </w:r>
+    </w:p>
+    <w:p>
+      <w:pPr>
+        <w:autoSpaceDE w:val="0"/>
+        <w:autoSpaceDN w:val="0"/>
+        <w:adjustRightInd w:val="0"/>
+        <w:ind w:firstLine="0"/>
+        <w:rPr>
+          <w:b/>
+          <w:szCs w:val="24"/>
+        </w:rPr>
+      </w:pPr>
+      <w:r>
+        <w:rPr>
+          <w:szCs w:val="24"/>
+        </w:rPr>
+        <w:tab/>
+      </w:r>
+      <w:r>
+        <w:rPr>
+          <w:szCs w:val="24"/>
+        </w:rPr>
+        <w:tab/>
+        <w:t xml:space="preserve">Para a criação do conteúdo presente no projeto foi necessário utilizar algumas ferramentas que possibilitam a criação de diagramas e edição de texto, sendo </w:t>
+      </w:r>
+      <w:r>
+        <w:rPr>
+          <w:b/>
+          <w:szCs w:val="24"/>
+        </w:rPr>
+        <w:t>draw.io</w:t>
+      </w:r>
+      <w:r>
+        <w:rPr>
+          <w:szCs w:val="24"/>
+        </w:rPr>
+        <w:t xml:space="preserve"> responsável pela construção dos diagramas salvo o de entidade relacionamento (item 3.2.10), o qual foi usado uma ferramenta desenvolvida em </w:t>
+      </w:r>
+      <w:proofErr w:type="spellStart"/>
+      <w:r>
+        <w:rPr>
+          <w:szCs w:val="24"/>
+        </w:rPr>
+        <w:t>java</w:t>
+      </w:r>
+      <w:proofErr w:type="spellEnd"/>
+      <w:r>
+        <w:rPr>
+          <w:szCs w:val="24"/>
+        </w:rPr>
+        <w:t xml:space="preserve"> chamada </w:t>
+      </w:r>
+      <w:proofErr w:type="spellStart"/>
+      <w:r>
+        <w:rPr>
+          <w:b/>
+          <w:szCs w:val="24"/>
+        </w:rPr>
+        <w:t>brModelo</w:t>
+      </w:r>
+      <w:proofErr w:type="spellEnd"/>
+      <w:r>
+        <w:rPr>
+          <w:b/>
+          <w:szCs w:val="24"/>
+        </w:rPr>
+        <w:t xml:space="preserve"> </w:t>
+      </w:r>
+      <w:r>
+        <w:rPr>
+          <w:szCs w:val="24"/>
+        </w:rPr>
+        <w:t>e para ediç</w:t>
+      </w:r>
+      <w:r>
+        <w:rPr>
+          <w:szCs w:val="24"/>
+        </w:rPr>
+        <w:t xml:space="preserve">ão de texto foi escolhido o </w:t>
+      </w:r>
+      <w:r>
+        <w:rPr>
+          <w:b/>
+          <w:szCs w:val="24"/>
+        </w:rPr>
+        <w:t>Microsoft Word</w:t>
+      </w:r>
+      <w:r>
+        <w:rPr>
+          <w:b/>
+          <w:szCs w:val="24"/>
+        </w:rPr>
+        <w:t xml:space="preserve"> </w:t>
+      </w:r>
+      <w:r>
+        <w:rPr>
+          <w:szCs w:val="24"/>
+        </w:rPr>
+        <w:t xml:space="preserve">e para o </w:t>
+      </w:r>
+      <w:proofErr w:type="spellStart"/>
+      <w:r>
+        <w:rPr>
+          <w:szCs w:val="24"/>
+        </w:rPr>
+        <w:t>auxilio</w:t>
+      </w:r>
+      <w:proofErr w:type="spellEnd"/>
+      <w:r>
+        <w:rPr>
+          <w:szCs w:val="24"/>
+        </w:rPr>
+        <w:t xml:space="preserve"> do desenvolvimento foi optado por escolher o </w:t>
+      </w:r>
+      <w:r>
+        <w:rPr>
+          <w:b/>
+          <w:szCs w:val="24"/>
+        </w:rPr>
+        <w:t xml:space="preserve">Microsoft </w:t>
+      </w:r>
+      <w:proofErr w:type="spellStart"/>
+      <w:r>
+        <w:rPr>
+          <w:b/>
+          <w:szCs w:val="24"/>
+        </w:rPr>
+        <w:t>VisualStudio</w:t>
+      </w:r>
+      <w:proofErr w:type="spellEnd"/>
+      <w:r>
+        <w:rPr>
+          <w:b/>
+          <w:szCs w:val="24"/>
+        </w:rPr>
+        <w:t>.</w:t>
+      </w:r>
+    </w:p>
+    <w:p>
+      <w:pPr>
+        <w:autoSpaceDE w:val="0"/>
+        <w:autoSpaceDN w:val="0"/>
+        <w:adjustRightInd w:val="0"/>
+        <w:ind w:firstLine="0"/>
+        <w:rPr>
+          <w:szCs w:val="24"/>
+        </w:rPr>
+      </w:pPr>
+      <w:r>
+        <w:rPr>
+          <w:b/>
+          <w:szCs w:val="24"/>
+        </w:rPr>
+        <w:tab/>
+      </w:r>
+      <w:r>
+        <w:rPr>
+          <w:b/>
+          <w:szCs w:val="24"/>
+        </w:rPr>
+        <w:tab/>
+      </w:r>
+      <w:r>
+        <w:rPr>
+          <w:szCs w:val="24"/>
+        </w:rPr>
+        <w:t>Draw.io</w:t>
+      </w:r>
+      <w:r>
+        <w:rPr>
+          <w:szCs w:val="24"/>
+        </w:rPr>
+        <w:t xml:space="preserve"> foi selecionado pelo fato de sua plataforma ser na web, com isso não foi necessário utilizar muito recurso (processamento, memória. etc.) do meu notebook.</w:t>
+      </w:r>
+    </w:p>
+    <w:p>
+      <w:pPr>
+        <w:autoSpaceDE w:val="0"/>
+        <w:autoSpaceDN w:val="0"/>
+        <w:adjustRightInd w:val="0"/>
+        <w:ind w:firstLine="0"/>
+        <w:rPr>
+          <w:szCs w:val="24"/>
+        </w:rPr>
+      </w:pPr>
+      <w:r>
+        <w:rPr>
+          <w:szCs w:val="24"/>
+        </w:rPr>
+        <w:tab/>
+      </w:r>
+      <w:r>
+        <w:rPr>
+          <w:szCs w:val="24"/>
+        </w:rPr>
+        <w:tab/>
+      </w:r>
+      <w:proofErr w:type="spellStart"/>
+      <w:proofErr w:type="gramStart"/>
+      <w:r>
+        <w:rPr>
+          <w:szCs w:val="24"/>
+        </w:rPr>
+        <w:t>brModelo</w:t>
+      </w:r>
+      <w:proofErr w:type="spellEnd"/>
+      <w:proofErr w:type="gramEnd"/>
+      <w:r>
+        <w:rPr>
+          <w:b/>
+          <w:szCs w:val="24"/>
+        </w:rPr>
+        <w:t xml:space="preserve"> </w:t>
+      </w:r>
+      <w:r>
+        <w:rPr>
+          <w:szCs w:val="24"/>
+        </w:rPr>
+        <w:t>foi selecionado pelo formato em que renderiza (mostra na tela)  as entidades e associações semelhante com as que foram apresentadas em aula de Banco de Dados.</w:t>
+      </w:r>
+    </w:p>
+    <w:p>
+      <w:pPr>
+        <w:autoSpaceDE w:val="0"/>
+        <w:autoSpaceDN w:val="0"/>
+        <w:adjustRightInd w:val="0"/>
+        <w:ind w:firstLine="0"/>
+        <w:rPr>
+          <w:szCs w:val="24"/>
+        </w:rPr>
+      </w:pPr>
+      <w:r>
+        <w:rPr>
+          <w:szCs w:val="24"/>
+        </w:rPr>
+        <w:tab/>
+      </w:r>
+      <w:r>
+        <w:rPr>
+          <w:szCs w:val="24"/>
+        </w:rPr>
+        <w:tab/>
+        <w:t>Além disso, foi optado por</w:t>
+      </w:r>
+      <w:r>
+        <w:rPr>
+          <w:szCs w:val="24"/>
+        </w:rPr>
+        <w:t xml:space="preserve"> utilizar o </w:t>
+      </w:r>
+      <w:r>
+        <w:rPr>
+          <w:szCs w:val="24"/>
+        </w:rPr>
+        <w:t xml:space="preserve">Microsoft Word </w:t>
+      </w:r>
+      <w:r>
+        <w:rPr>
+          <w:szCs w:val="24"/>
+        </w:rPr>
+        <w:t>por ser o editor mais completo e também pelo Sistema Operacional (Windows) que utilizei para utiliza-la.</w:t>
+      </w:r>
+    </w:p>
+    <w:p>
+      <w:pPr>
+        <w:autoSpaceDE w:val="0"/>
+        <w:autoSpaceDN w:val="0"/>
+        <w:adjustRightInd w:val="0"/>
+        <w:ind w:firstLine="0"/>
+        <w:rPr>
+          <w:szCs w:val="24"/>
+        </w:rPr>
+      </w:pPr>
+      <w:r>
+        <w:rPr>
+          <w:szCs w:val="24"/>
+        </w:rPr>
+        <w:lastRenderedPageBreak/>
+        <w:tab/>
+      </w:r>
+      <w:r>
+        <w:rPr>
+          <w:szCs w:val="24"/>
+        </w:rPr>
+        <w:tab/>
+        <w:t xml:space="preserve">Também usamos </w:t>
+      </w:r>
+      <w:r>
+        <w:rPr>
+          <w:szCs w:val="24"/>
+        </w:rPr>
+        <w:t xml:space="preserve">o Microsoft Visual Studio para cumprir o papel de </w:t>
+      </w:r>
+      <w:r>
+        <w:rPr>
+          <w:szCs w:val="24"/>
+        </w:rPr>
+        <w:t>uma IDE -</w:t>
+      </w:r>
+      <w:r>
+        <w:rPr>
+          <w:rFonts w:cs="Arial"/>
+          <w:color w:val="222222"/>
+          <w:shd w:val="clear" w:color="auto" w:fill="FFFFFF"/>
+        </w:rPr>
+        <w:t xml:space="preserve"> </w:t>
+      </w:r>
+      <w:proofErr w:type="spellStart"/>
+      <w:r>
+        <w:rPr>
+          <w:rFonts w:cs="Arial"/>
+          <w:i/>
+          <w:color w:val="222222"/>
+          <w:shd w:val="clear" w:color="auto" w:fill="FFFFFF"/>
+        </w:rPr>
+        <w:t>Integrated</w:t>
+      </w:r>
+      <w:proofErr w:type="spellEnd"/>
+      <w:r>
+        <w:rPr>
+          <w:rFonts w:cs="Arial"/>
+          <w:i/>
+          <w:color w:val="222222"/>
+          <w:shd w:val="clear" w:color="auto" w:fill="FFFFFF"/>
+        </w:rPr>
+        <w:t xml:space="preserve"> </w:t>
+      </w:r>
+      <w:proofErr w:type="spellStart"/>
+      <w:r>
+        <w:rPr>
+          <w:rFonts w:cs="Arial"/>
+          <w:i/>
+          <w:color w:val="222222"/>
+          <w:shd w:val="clear" w:color="auto" w:fill="FFFFFF"/>
+        </w:rPr>
+        <w:t>Development</w:t>
+      </w:r>
+      <w:proofErr w:type="spellEnd"/>
+      <w:r>
+        <w:rPr>
+          <w:rFonts w:cs="Arial"/>
+          <w:i/>
+          <w:color w:val="222222"/>
+          <w:shd w:val="clear" w:color="auto" w:fill="FFFFFF"/>
+        </w:rPr>
+        <w:t xml:space="preserve"> </w:t>
+      </w:r>
+      <w:proofErr w:type="spellStart"/>
+      <w:r>
+        <w:rPr>
+          <w:rFonts w:cs="Arial"/>
+          <w:i/>
+          <w:color w:val="222222"/>
+          <w:shd w:val="clear" w:color="auto" w:fill="FFFFFF"/>
+        </w:rPr>
+        <w:t>Environment</w:t>
+      </w:r>
+      <w:proofErr w:type="spellEnd"/>
+      <w:r>
+        <w:rPr>
+          <w:rFonts w:cs="Arial"/>
+          <w:i/>
+          <w:color w:val="222222"/>
+          <w:shd w:val="clear" w:color="auto" w:fill="FFFFFF"/>
+        </w:rPr>
+        <w:t> </w:t>
+      </w:r>
+      <w:r>
+        <w:rPr>
+          <w:szCs w:val="24"/>
+        </w:rPr>
+        <w:t>– Ambiente de Desenvolvimento integrado, para desenvolver o Aplicativo</w:t>
+      </w:r>
+      <w:r>
+        <w:rPr>
+          <w:szCs w:val="24"/>
+        </w:rPr>
+        <w:t>.</w:t>
+      </w:r>
+    </w:p>
+    <w:p>
+      <w:pPr>
+        <w:rPr>
+          <w:szCs w:val="24"/>
+        </w:rPr>
+      </w:pPr>
+    </w:p>
+    <w:p>
+      <w:pPr>
+        <w:rPr>
+          <w:szCs w:val="24"/>
+        </w:rPr>
+      </w:pPr>
+    </w:p>
+    <w:p>
+      <w:pPr>
+        <w:rPr>
+          <w:szCs w:val="24"/>
+        </w:rPr>
+      </w:pPr>
+    </w:p>
+    <w:p>
+      <w:pPr>
+        <w:ind w:firstLine="708"/>
+        <w:rPr>
+          <w:szCs w:val="24"/>
+        </w:rPr>
+      </w:pPr>
+      <w:r>
+        <w:rPr>
+          <w:szCs w:val="24"/>
+        </w:rPr>
+        <w:t>4.2 Métodos</w:t>
+      </w:r>
+      <w:r>
+        <w:t xml:space="preserve"> </w:t>
+      </w:r>
+      <w:r>
+        <w:t>o</w:t>
+      </w:r>
+      <w:r>
+        <w:rPr>
+          <w:szCs w:val="24"/>
+        </w:rPr>
+        <w:t>u Desenvolvimento</w:t>
+      </w:r>
+    </w:p>
+    <w:p>
+      <w:pPr>
+        <w:ind w:firstLine="708"/>
+        <w:rPr>
+          <w:szCs w:val="24"/>
+        </w:rPr>
+      </w:pPr>
+      <w:r>
+        <w:rPr>
+          <w:szCs w:val="24"/>
+        </w:rPr>
+        <w:tab/>
+        <w:t xml:space="preserve">Para desenvolver o aplicativo </w:t>
+      </w:r>
+      <w:r>
+        <w:rPr>
+          <w:szCs w:val="24"/>
+        </w:rPr>
+        <w:t>de despesas pessoais, foi estudado levando em considerações o que visualizamos na faculdade e por não consumir tanto recurso</w:t>
+      </w:r>
+      <w:r>
+        <w:rPr>
+          <w:szCs w:val="24"/>
+        </w:rPr>
+        <w:t xml:space="preserve"> do hardware (dos componentes internos do computador) para um melhor desempenho aparelhos (celulares, </w:t>
+      </w:r>
+      <w:proofErr w:type="spellStart"/>
+      <w:r>
+        <w:rPr>
+          <w:szCs w:val="24"/>
+        </w:rPr>
+        <w:t>teblets</w:t>
+      </w:r>
+      <w:proofErr w:type="spellEnd"/>
+      <w:r>
+        <w:rPr>
+          <w:szCs w:val="24"/>
+        </w:rPr>
+        <w:t xml:space="preserve">, computador, notebook) que não possuem tanto processamento. O modelo de especificação (documentação) foi o incremental onde os integrantes trabalham em torno de reanálise constante, tanto no desenvolvimento quanto na documentação. </w:t>
+      </w:r>
+    </w:p>
+    <w:p>
+      <w:pPr>
+        <w:ind w:firstLine="708"/>
+        <w:rPr>
+          <w:i/>
+          <w:szCs w:val="24"/>
+        </w:rPr>
+      </w:pPr>
+      <w:r>
+        <w:rPr>
+          <w:szCs w:val="24"/>
+        </w:rPr>
+        <w:tab/>
+        <w:t xml:space="preserve">Para uma melhor performance para o usuário dentro da web foi adotado o padrão </w:t>
+      </w:r>
+      <w:proofErr w:type="spellStart"/>
+      <w:r>
+        <w:rPr>
+          <w:b/>
+          <w:i/>
+          <w:szCs w:val="24"/>
+        </w:rPr>
+        <w:t>RestFull</w:t>
+      </w:r>
+      <w:proofErr w:type="spellEnd"/>
+      <w:r>
+        <w:rPr>
+          <w:b/>
+          <w:i/>
+          <w:szCs w:val="24"/>
+        </w:rPr>
+        <w:t xml:space="preserve"> </w:t>
+      </w:r>
+      <w:r>
+        <w:rPr>
+          <w:i/>
+          <w:szCs w:val="24"/>
+        </w:rPr>
+        <w:t>–</w:t>
+      </w:r>
+      <w:proofErr w:type="spellStart"/>
+      <w:r>
+        <w:rPr>
+          <w:i/>
+          <w:szCs w:val="24"/>
+        </w:rPr>
+        <w:t>Representation</w:t>
+      </w:r>
+      <w:proofErr w:type="spellEnd"/>
+      <w:r>
+        <w:rPr>
+          <w:i/>
+          <w:szCs w:val="24"/>
+        </w:rPr>
+        <w:t xml:space="preserve"> </w:t>
+      </w:r>
+      <w:proofErr w:type="spellStart"/>
+      <w:r>
+        <w:rPr>
+          <w:i/>
+          <w:szCs w:val="24"/>
+        </w:rPr>
+        <w:t>State</w:t>
+      </w:r>
+      <w:proofErr w:type="spellEnd"/>
+      <w:r>
+        <w:rPr>
+          <w:i/>
+          <w:szCs w:val="24"/>
+        </w:rPr>
+        <w:t xml:space="preserve"> </w:t>
+      </w:r>
+      <w:proofErr w:type="spellStart"/>
+      <w:r>
+        <w:rPr>
+          <w:i/>
+          <w:szCs w:val="24"/>
+        </w:rPr>
+        <w:t>Transfer</w:t>
+      </w:r>
+      <w:r>
+        <w:rPr>
+          <w:rFonts w:cs="Arial"/>
+          <w:color w:val="4D5156"/>
+          <w:sz w:val="21"/>
+          <w:szCs w:val="21"/>
+          <w:shd w:val="clear" w:color="auto" w:fill="FFFFFF"/>
+        </w:rPr>
+        <w:t>r</w:t>
+      </w:r>
+      <w:proofErr w:type="spellEnd"/>
+      <w:r>
+        <w:rPr>
+          <w:szCs w:val="24"/>
+        </w:rPr>
+        <w:t xml:space="preserve">, </w:t>
+      </w:r>
+      <w:r>
+        <w:rPr>
+          <w:b/>
+          <w:szCs w:val="24"/>
+        </w:rPr>
+        <w:t>SPA</w:t>
+      </w:r>
+      <w:r>
+        <w:rPr>
+          <w:szCs w:val="24"/>
+        </w:rPr>
+        <w:t xml:space="preserve"> </w:t>
+      </w:r>
+      <w:r>
+        <w:rPr>
+          <w:szCs w:val="24"/>
+        </w:rPr>
+        <w:t xml:space="preserve">– </w:t>
+      </w:r>
+      <w:r>
+        <w:rPr>
+          <w:i/>
+          <w:szCs w:val="24"/>
+        </w:rPr>
+        <w:t>Single-Page-</w:t>
+      </w:r>
+      <w:proofErr w:type="spellStart"/>
+      <w:r>
+        <w:rPr>
+          <w:i/>
+          <w:szCs w:val="24"/>
+        </w:rPr>
+        <w:t>Aplication</w:t>
+      </w:r>
+      <w:proofErr w:type="spellEnd"/>
+      <w:r>
+        <w:rPr>
+          <w:i/>
+          <w:szCs w:val="24"/>
+        </w:rPr>
+        <w:t>.</w:t>
+      </w:r>
+    </w:p>
+    <w:p>
+      <w:pPr>
+        <w:ind w:firstLine="708"/>
+        <w:rPr>
+          <w:i/>
+          <w:szCs w:val="24"/>
+        </w:rPr>
+      </w:pPr>
+      <w:r>
+        <w:rPr>
+          <w:i/>
+          <w:szCs w:val="24"/>
+        </w:rPr>
+        <w:tab/>
+      </w:r>
+      <w:bookmarkStart w:id="2" w:name="_GoBack"/>
+      <w:bookmarkEnd w:id="2"/>
     </w:p>
     <w:sectPr>
       <w:headerReference w:type="default" r:id="rId20"/>
@@ -23479,7 +24185,7 @@
       <w:rPr>
         <w:noProof/>
       </w:rPr>
-      <w:t>3</w:t>
+      <w:t>17</w:t>
     </w:r>
     <w:r>
       <w:fldChar w:fldCharType="end"/>
@@ -27370,6 +28076,7 @@
     <w:rsid w:val="00295624"/>
     <w:rsid w:val="002A21A4"/>
     <w:rsid w:val="003049DD"/>
+    <w:rsid w:val="00326869"/>
     <w:rsid w:val="003D654D"/>
     <w:rsid w:val="00505E4F"/>
     <w:rsid w:val="005D0ACC"/>
@@ -28136,7 +28843,7 @@
 </file>
 
 <file path=customXml/itemProps1.xml><?xml version="1.0" encoding="utf-8"?>
-<ds:datastoreItem xmlns:ds="http://schemas.openxmlformats.org/officeDocument/2006/customXml" ds:itemID="{972FE36E-EDF9-4B67-8622-919A5A1A6461}">
+<ds:datastoreItem xmlns:ds="http://schemas.openxmlformats.org/officeDocument/2006/customXml" ds:itemID="{BC0E6152-948A-47E5-A9D6-DD8C3ED40542}">
   <ds:schemaRefs>
     <ds:schemaRef ds:uri="http://schemas.openxmlformats.org/officeDocument/2006/bibliography"/>
   </ds:schemaRefs>

</xml_diff>

<commit_message>
remove categories, insert data, change return view
</commit_message>
<xml_diff>
--- a/Documentacao/TG_Despesa_Facil.docx
+++ b/Documentacao/TG_Despesa_Facil.docx
@@ -74,7 +74,6 @@
           <w:listItem w:displayText="TECNOLOGIA EM GESTÃO EMPRESARIAL" w:value="TECNOLOGIA EM GESTÃO EMPRESARIAL"/>
         </w:comboBox>
       </w:sdtPr>
-      <w:sdtEndPr/>
       <w:sdtContent>
         <w:p>
           <w:pPr>
@@ -279,7 +278,6 @@
             <w:listItem w:displayText="Gestão Empresarial." w:value="Gestão Empresarial."/>
           </w:comboBox>
         </w:sdtPr>
-        <w:sdtEndPr/>
         <w:sdtContent>
           <w:r>
             <w:t>Análise e Desenvolvimento de Sistemas.</w:t>
@@ -3063,419 +3061,1099 @@
     <w:p>
       <w:pPr>
         <w:pStyle w:val="0-ABNT"/>
+        <w:rPr>
+          <w:bCs/>
+        </w:rPr>
       </w:pPr>
       <w:bookmarkStart w:id="4" w:name="_Toc434489512"/>
     </w:p>
     <w:p>
       <w:pPr>
-        <w:pStyle w:val="0-ABNT"/>
-        <w:rPr>
-          <w:lang w:val="pt-BR"/>
-        </w:rPr>
-      </w:pPr>
-      <w:r>
-        <w:rPr>
-          <w:lang w:val="pt-BR"/>
-        </w:rPr>
-        <w:t xml:space="preserve">Nos dias atuais a mídia tem ganhado muita força de persuasão para que </w:t>
-      </w:r>
-      <w:r>
-        <w:rPr>
-          <w:lang w:val="pt-BR"/>
-        </w:rPr>
-        <w:t>cada vez, pessoas comprem</w:t>
-      </w:r>
-      <w:r>
-        <w:rPr>
-          <w:lang w:val="pt-BR"/>
-        </w:rPr>
-        <w:t xml:space="preserve"> mais (o desejo de comprar é inevitável), </w:t>
-      </w:r>
-      <w:r>
-        <w:rPr>
-          <w:lang w:val="pt-BR"/>
-        </w:rPr>
-        <w:t>e na grande maioria não são de necessidades urgentes ou “relevantes”</w:t>
-      </w:r>
-      <w:r>
-        <w:rPr>
-          <w:lang w:val="pt-BR"/>
-        </w:rPr>
-        <w:t xml:space="preserve">. Sendo refém </w:t>
-      </w:r>
-      <w:r>
-        <w:rPr>
-          <w:lang w:val="pt-BR"/>
-        </w:rPr>
-        <w:t>dela</w:t>
-      </w:r>
-      <w:r>
-        <w:rPr>
-          <w:lang w:val="pt-BR"/>
-        </w:rPr>
-        <w:t>, sent</w:t>
-      </w:r>
-      <w:r>
-        <w:rPr>
-          <w:lang w:val="pt-BR"/>
-        </w:rPr>
-        <w:t>em</w:t>
-      </w:r>
-      <w:r>
-        <w:rPr>
-          <w:lang w:val="pt-BR"/>
-        </w:rPr>
-        <w:t>-</w:t>
-      </w:r>
-      <w:r>
-        <w:rPr>
-          <w:lang w:val="pt-BR"/>
-        </w:rPr>
-        <w:t>se</w:t>
-      </w:r>
-      <w:r>
-        <w:rPr>
-          <w:lang w:val="pt-BR"/>
-        </w:rPr>
-        <w:t xml:space="preserve"> obrigados a </w:t>
-      </w:r>
-      <w:r>
-        <w:rPr>
-          <w:lang w:val="pt-BR"/>
-        </w:rPr>
-        <w:t xml:space="preserve">possuírem cada vez mais </w:t>
-      </w:r>
-      <w:r>
-        <w:rPr>
-          <w:lang w:val="pt-BR"/>
-        </w:rPr>
-        <w:t>be</w:t>
-      </w:r>
-      <w:r>
-        <w:rPr>
-          <w:lang w:val="pt-BR"/>
-        </w:rPr>
-        <w:t>ns</w:t>
-      </w:r>
-      <w:r>
-        <w:rPr>
-          <w:lang w:val="pt-BR"/>
-        </w:rPr>
-        <w:t>, no entanto a maior parte dos cidadãos vivem endividados e outros acabam não possuindo o bastante</w:t>
-      </w:r>
-      <w:r>
-        <w:rPr>
-          <w:lang w:val="pt-BR"/>
-        </w:rPr>
-        <w:t xml:space="preserve"> para tal regalia. Não existe fó</w:t>
-      </w:r>
-      <w:r>
-        <w:rPr>
-          <w:lang w:val="pt-BR"/>
-        </w:rPr>
-        <w:t xml:space="preserve">rmula mágica para ter mais dinheiro e consecutivamente gastar mais. O segredo todos já sabem, </w:t>
-      </w:r>
-      <w:r>
-        <w:rPr>
-          <w:lang w:val="pt-BR"/>
-        </w:rPr>
-        <w:t>porém</w:t>
-      </w:r>
-      <w:r>
-        <w:rPr>
-          <w:lang w:val="pt-BR"/>
-        </w:rPr>
-        <w:t xml:space="preserve"> não praticam</w:t>
-      </w:r>
-      <w:r>
-        <w:rPr>
+        <w:pStyle w:val="0-TituloNivel1"/>
+        <w:numPr>
+          <w:ilvl w:val="0"/>
+          <w:numId w:val="0"/>
+        </w:numPr>
+        <w:spacing w:line="360" w:lineRule="auto"/>
+        <w:ind w:firstLine="708"/>
+        <w:jc w:val="both"/>
+        <w:rPr>
+          <w:b w:val="0"/>
+          <w:bCs/>
+          <w:lang w:val="pt-BR"/>
+        </w:rPr>
+      </w:pPr>
+      <w:r>
+        <w:rPr>
+          <w:b w:val="0"/>
+          <w:bCs/>
+          <w:caps w:val="0"/>
+          <w:color w:val="333333"/>
+          <w:spacing w:val="-5"/>
+          <w:shd w:val="clear" w:color="auto" w:fill="FFFFFF"/>
+          <w:lang w:val="pt-BR"/>
+        </w:rPr>
+        <w:t xml:space="preserve">“54 milhões de brasileiros estão endividados. Isso equivale a 40% dos adultos com mais de 18 anos. Todas as dívidas, somadas, chegam a um valor impressionante: r$ 218 </w:t>
+      </w:r>
+      <w:r>
+        <w:rPr>
+          <w:b w:val="0"/>
+          <w:bCs/>
+          <w:caps w:val="0"/>
+          <w:color w:val="333333"/>
+          <w:spacing w:val="-5"/>
+          <w:shd w:val="clear" w:color="auto" w:fill="FFFFFF"/>
+          <w:lang w:val="pt-BR"/>
+        </w:rPr>
+        <w:t>bilhões</w:t>
+      </w:r>
+      <w:r>
+        <w:rPr>
+          <w:b w:val="0"/>
+          <w:bCs/>
+          <w:caps w:val="0"/>
+          <w:color w:val="333333"/>
+          <w:spacing w:val="-5"/>
+          <w:shd w:val="clear" w:color="auto" w:fill="FFFFFF"/>
+          <w:lang w:val="pt-BR"/>
+        </w:rPr>
+        <w:t>” (</w:t>
+      </w:r>
+      <w:r>
+        <w:rPr>
+          <w:b w:val="0"/>
+          <w:bCs/>
+          <w:caps w:val="0"/>
+          <w:color w:val="333333"/>
+          <w:spacing w:val="-5"/>
+          <w:shd w:val="clear" w:color="auto" w:fill="FFFFFF"/>
+          <w:lang w:val="pt-BR"/>
+        </w:rPr>
+        <w:t>g1.globo.com)</w:t>
+      </w:r>
+      <w:r>
+        <w:rPr>
+          <w:b w:val="0"/>
+          <w:bCs/>
+          <w:caps w:val="0"/>
+          <w:color w:val="333333"/>
+          <w:spacing w:val="-5"/>
+          <w:shd w:val="clear" w:color="auto" w:fill="FFFFFF"/>
+          <w:lang w:val="pt-BR"/>
+        </w:rPr>
+        <w:t>.</w:t>
+      </w:r>
+      <w:r>
+        <w:rPr>
+          <w:b w:val="0"/>
+          <w:bCs/>
+          <w:caps w:val="0"/>
+          <w:lang w:val="pt-BR"/>
+        </w:rPr>
+        <w:t xml:space="preserve"> Isso acontece </w:t>
+      </w:r>
+      <w:r>
+        <w:rPr>
+          <w:b w:val="0"/>
+          <w:bCs/>
+          <w:caps w:val="0"/>
+          <w:lang w:val="pt-BR"/>
+        </w:rPr>
+        <w:t xml:space="preserve">por </w:t>
+      </w:r>
+      <w:r>
+        <w:rPr>
+          <w:b w:val="0"/>
+          <w:bCs/>
+          <w:caps w:val="0"/>
+          <w:lang w:val="pt-BR"/>
+        </w:rPr>
+        <w:t>não sobrar dinheiro para as compras em geral, então parcelam em cartões de crédito ou dividem em prestações. Cada pessoa recebe seu salário e precisa ou deseja ter algo, no entanto não contam com os imprevistos que podem ocorrer no decorrer do mês, por isso</w:t>
+      </w:r>
+      <w:r>
+        <w:rPr>
+          <w:b w:val="0"/>
+          <w:bCs/>
+          <w:lang w:val="pt-BR"/>
+        </w:rPr>
+        <w:t xml:space="preserve"> </w:t>
+      </w:r>
+      <w:r>
+        <w:rPr>
+          <w:b w:val="0"/>
+          <w:bCs/>
+          <w:caps w:val="0"/>
+          <w:lang w:val="pt-BR"/>
+        </w:rPr>
+        <w:t>necessitam gastar mais do que possuem no momento</w:t>
+      </w:r>
+      <w:r>
+        <w:rPr>
+          <w:b w:val="0"/>
+          <w:bCs/>
           <w:lang w:val="pt-BR"/>
         </w:rPr>
         <w:t>,</w:t>
       </w:r>
       <w:r>
         <w:rPr>
+          <w:b w:val="0"/>
+          <w:bCs/>
+          <w:caps w:val="0"/>
+          <w:lang w:val="pt-BR"/>
+        </w:rPr>
+        <w:t xml:space="preserve"> decidem</w:t>
+      </w:r>
+      <w:r>
+        <w:rPr>
+          <w:b w:val="0"/>
+          <w:bCs/>
           <w:lang w:val="pt-BR"/>
         </w:rPr>
         <w:t xml:space="preserve"> </w:t>
       </w:r>
       <w:r>
         <w:rPr>
-          <w:lang w:val="pt-BR"/>
-        </w:rPr>
-        <w:t>(</w:t>
-      </w:r>
-      <w:r>
-        <w:rPr>
-          <w:lang w:val="pt-BR"/>
-        </w:rPr>
-        <w:t>que é economizar</w:t>
-      </w:r>
-      <w:r>
-        <w:rPr>
-          <w:lang w:val="pt-BR"/>
-        </w:rPr>
-        <w:t>)</w:t>
-      </w:r>
-      <w:r>
-        <w:rPr>
-          <w:lang w:val="pt-BR"/>
-        </w:rPr>
-        <w:t xml:space="preserve">. Como fazer isso? </w:t>
-      </w:r>
-      <w:r>
-        <w:rPr>
-          <w:lang w:val="pt-BR"/>
-        </w:rPr>
-        <w:t>É p</w:t>
-      </w:r>
-      <w:r>
-        <w:rPr>
-          <w:lang w:val="pt-BR"/>
-        </w:rPr>
-        <w:t>oss</w:t>
-      </w:r>
-      <w:r>
-        <w:rPr>
-          <w:lang w:val="pt-BR"/>
-        </w:rPr>
-        <w:t>ível</w:t>
-      </w:r>
-      <w:r>
-        <w:rPr>
-          <w:lang w:val="pt-BR"/>
-        </w:rPr>
-        <w:t xml:space="preserve"> afirmar que </w:t>
-      </w:r>
-      <w:r>
-        <w:rPr>
-          <w:lang w:val="pt-BR"/>
-        </w:rPr>
-        <w:t>é através</w:t>
-      </w:r>
-      <w:r>
-        <w:rPr>
+          <w:b w:val="0"/>
+          <w:bCs/>
+          <w:caps w:val="0"/>
+          <w:lang w:val="pt-BR"/>
+        </w:rPr>
+        <w:t>parcelar ou sujeitar-se a altíssimos juros com boletos</w:t>
+      </w:r>
+      <w:r>
+        <w:rPr>
+          <w:b w:val="0"/>
+          <w:bCs/>
+          <w:lang w:val="pt-BR"/>
+        </w:rPr>
+        <w:t xml:space="preserve">. </w:t>
+      </w:r>
+      <w:r>
+        <w:rPr>
+          <w:b w:val="0"/>
+          <w:bCs/>
+          <w:caps w:val="0"/>
+          <w:lang w:val="pt-BR"/>
+        </w:rPr>
+        <w:t>O foco desse projeto não é entrar em detalhes de como gerenciar as finanças</w:t>
+      </w:r>
+      <w:r>
+        <w:rPr>
+          <w:b w:val="0"/>
+          <w:bCs/>
           <w:lang w:val="pt-BR"/>
         </w:rPr>
         <w:t xml:space="preserve"> </w:t>
       </w:r>
       <w:r>
         <w:rPr>
-          <w:lang w:val="pt-BR"/>
-        </w:rPr>
-        <w:t>do hábito</w:t>
-      </w:r>
-      <w:r>
-        <w:rPr>
-          <w:lang w:val="pt-BR"/>
-        </w:rPr>
-        <w:t xml:space="preserve"> de poupar e</w:t>
-      </w:r>
-      <w:r>
-        <w:rPr>
-          <w:lang w:val="pt-BR"/>
-        </w:rPr>
-        <w:t xml:space="preserve"> criar fundos de emergência para melhor </w:t>
-      </w:r>
-      <w:r>
-        <w:rPr>
-          <w:lang w:val="pt-BR"/>
-        </w:rPr>
-        <w:t>controlar seus gastos. Existem livros que contam uma parábola, um relato</w:t>
-      </w:r>
-      <w:r>
-        <w:rPr>
-          <w:lang w:val="pt-BR"/>
-        </w:rPr>
-        <w:t>, ou até mesmo experiências vividas como meio</w:t>
-      </w:r>
-      <w:r>
-        <w:rPr>
-          <w:lang w:val="pt-BR"/>
-        </w:rPr>
-        <w:t xml:space="preserve"> de exemplificar a moral de como conseguir juntar mais o seu dinheiro. </w:t>
-      </w:r>
-      <w:r>
-        <w:rPr>
-          <w:lang w:val="pt-BR"/>
-        </w:rPr>
-        <w:t xml:space="preserve">O documento a ser apresentado, é a criação de uma plataforma digital </w:t>
-      </w:r>
-      <w:r>
-        <w:rPr>
-          <w:lang w:val="pt-BR"/>
-        </w:rPr>
-        <w:t xml:space="preserve">capaz de armazenar dados como meio de </w:t>
-      </w:r>
-      <w:r>
-        <w:rPr>
-          <w:lang w:val="pt-BR"/>
-        </w:rPr>
-        <w:t xml:space="preserve">anotar o que recebeu e o que gastou em um determinado </w:t>
-      </w:r>
-      <w:r>
-        <w:rPr>
-          <w:lang w:val="pt-BR"/>
-        </w:rPr>
-        <w:t>período</w:t>
-      </w:r>
-      <w:r>
-        <w:rPr>
-          <w:lang w:val="pt-BR"/>
-        </w:rPr>
-        <w:t>, contudo já existe</w:t>
-      </w:r>
-      <w:r>
-        <w:rPr>
-          <w:lang w:val="pt-BR"/>
-        </w:rPr>
-        <w:t>m</w:t>
-      </w:r>
-      <w:r>
-        <w:rPr>
-          <w:lang w:val="pt-BR"/>
-        </w:rPr>
-        <w:t xml:space="preserve"> ferramentas que facilitam este trabalho que supostamente você teria que enfrentar. </w:t>
-      </w:r>
-      <w:r>
-        <w:rPr>
-          <w:lang w:val="pt-BR"/>
-        </w:rPr>
-        <w:t>Alguns</w:t>
-      </w:r>
-      <w:r>
-        <w:rPr>
-          <w:lang w:val="pt-BR"/>
-        </w:rPr>
-        <w:t xml:space="preserve"> exemplo</w:t>
-      </w:r>
-      <w:r>
-        <w:rPr>
-          <w:lang w:val="pt-BR"/>
-        </w:rPr>
-        <w:t>s são os</w:t>
-      </w:r>
-      <w:r>
-        <w:rPr>
-          <w:lang w:val="pt-BR"/>
-        </w:rPr>
-        <w:t xml:space="preserve"> aplicativos de banco o</w:t>
-      </w:r>
-      <w:r>
-        <w:rPr>
-          <w:lang w:val="pt-BR"/>
-        </w:rPr>
-        <w:t xml:space="preserve">s quais tem esta finalidade de </w:t>
-      </w:r>
-      <w:r>
-        <w:rPr>
-          <w:lang w:val="pt-BR"/>
-        </w:rPr>
-        <w:t xml:space="preserve">minimizar a preocupação para onde está indo seu dinheiro. Além de mostrar inúmeras formas de aumentar </w:t>
-      </w:r>
-      <w:r>
-        <w:rPr>
-          <w:lang w:val="pt-BR"/>
-        </w:rPr>
-        <w:t>o</w:t>
-      </w:r>
-      <w:r>
-        <w:rPr>
-          <w:lang w:val="pt-BR"/>
-        </w:rPr>
-        <w:t xml:space="preserve"> dinheiro investindo. O problema é que estes aplicativos apenas gerenciam as despesas e receitas que passaram pela conta</w:t>
-      </w:r>
-      <w:r>
-        <w:rPr>
-          <w:lang w:val="pt-BR"/>
-        </w:rPr>
-        <w:t xml:space="preserve"> vinculada ao banco</w:t>
-      </w:r>
-      <w:r>
-        <w:rPr>
-          <w:lang w:val="pt-BR"/>
-        </w:rPr>
-        <w:t>, mas o que você gastou em espécie (dinheiro) n</w:t>
-      </w:r>
-      <w:r>
-        <w:rPr>
-          <w:lang w:val="pt-BR"/>
-        </w:rPr>
-        <w:t>ã</w:t>
-      </w:r>
-      <w:r>
-        <w:rPr>
-          <w:lang w:val="pt-BR"/>
-        </w:rPr>
-        <w:t xml:space="preserve">o foi contabilizado, </w:t>
-      </w:r>
-      <w:r>
-        <w:rPr>
-          <w:lang w:val="pt-BR"/>
-        </w:rPr>
-        <w:t>por esse motivo, foi proposto</w:t>
-      </w:r>
-      <w:r>
-        <w:rPr>
-          <w:lang w:val="pt-BR"/>
-        </w:rPr>
-        <w:t xml:space="preserve"> uma ferramenta que irá cadastrar suas receitas e despesas, gerando relatórios mensais e de usabilidade extremamente intuitiva. É possível acessá-lo de qualquer lugar pois o ambiente é na web, seja no smartphone, tablete, desktop, notebook... Enfim</w:t>
-      </w:r>
-      <w:r>
-        <w:rPr>
-          <w:lang w:val="pt-BR"/>
-        </w:rPr>
-        <w:t>,</w:t>
-      </w:r>
-      <w:r>
-        <w:rPr>
-          <w:lang w:val="pt-BR"/>
-        </w:rPr>
-        <w:t xml:space="preserve"> este aplicativo trará a você a chance de gerenciar qualquer movimentação monetária que tenha entrado ou saído do seu bolso.</w:t>
+          <w:b w:val="0"/>
+          <w:bCs/>
+          <w:caps w:val="0"/>
+          <w:lang w:val="pt-BR"/>
+        </w:rPr>
+        <w:t>por assim dizer</w:t>
+      </w:r>
+      <w:r>
+        <w:rPr>
+          <w:b w:val="0"/>
+          <w:bCs/>
+          <w:lang w:val="pt-BR"/>
+        </w:rPr>
+        <w:t xml:space="preserve">, </w:t>
+      </w:r>
+      <w:r>
+        <w:rPr>
+          <w:b w:val="0"/>
+          <w:bCs/>
+          <w:caps w:val="0"/>
+          <w:lang w:val="pt-BR"/>
+        </w:rPr>
+        <w:t xml:space="preserve">mas em apresentar uma ferramenta desenvolvida </w:t>
+      </w:r>
+      <w:r>
+        <w:rPr>
+          <w:b w:val="0"/>
+          <w:bCs/>
+          <w:caps w:val="0"/>
+          <w:lang w:val="pt-BR"/>
+        </w:rPr>
+        <w:t>por mim</w:t>
+      </w:r>
+      <w:r>
+        <w:rPr>
+          <w:b w:val="0"/>
+          <w:bCs/>
+          <w:caps w:val="0"/>
+          <w:lang w:val="pt-BR"/>
+        </w:rPr>
+        <w:t xml:space="preserve"> para fins de controlar fluxo de entradas e saídas de recurso no cotidiano</w:t>
+      </w:r>
+      <w:r>
+        <w:rPr>
+          <w:b w:val="0"/>
+          <w:bCs/>
+          <w:lang w:val="pt-BR"/>
+        </w:rPr>
+        <w:t xml:space="preserve">. </w:t>
       </w:r>
     </w:p>
     <w:p>
       <w:pPr>
-        <w:pStyle w:val="0-ABNT"/>
-        <w:rPr>
-          <w:lang w:val="pt-BR"/>
-        </w:rPr>
-      </w:pPr>
-      <w:r>
-        <w:rPr>
-          <w:lang w:val="pt-BR"/>
-        </w:rPr>
-        <w:t xml:space="preserve">Este documento tem por objetivo registrar tudo o que foi conversado com os </w:t>
-      </w:r>
-      <w:r>
-        <w:rPr>
-          <w:i/>
-          <w:lang w:val="pt-BR"/>
-        </w:rPr>
-        <w:t>stakeholders</w:t>
-      </w:r>
-      <w:r>
-        <w:rPr>
-          <w:lang w:val="pt-BR"/>
-        </w:rPr>
-        <w:t xml:space="preserve"> (envolvidos no projeto) esclarecendo todo o desenvolvimento e garantindo sua funcionalidade. O sistema a ser apresentado terá por missão auxiliar o usuário a gerenciar suas despesas de forma ágil e dinâmica, trazendo um ambiente gráfico agradável e padrã</w:t>
-      </w:r>
-      <w:r>
-        <w:rPr>
-          <w:lang w:val="pt-BR"/>
-        </w:rPr>
-        <w:t>o.</w:t>
+        <w:pStyle w:val="0-TituloNivel1"/>
+        <w:numPr>
+          <w:ilvl w:val="0"/>
+          <w:numId w:val="0"/>
+        </w:numPr>
+        <w:spacing w:line="360" w:lineRule="auto"/>
+        <w:ind w:firstLine="708"/>
+        <w:jc w:val="both"/>
+        <w:rPr>
+          <w:b w:val="0"/>
+          <w:bCs/>
+          <w:lang w:val="pt-BR"/>
+        </w:rPr>
+      </w:pPr>
+      <w:r>
+        <w:rPr>
+          <w:b w:val="0"/>
+          <w:bCs/>
+          <w:caps w:val="0"/>
+          <w:lang w:val="pt-BR"/>
+        </w:rPr>
+        <w:t>Para entender qual o propósito do desenvolvimento do aplicativo, é necessário refletir no seguinte aspecto. Como saber o quanto e quando deve-se comprar algo independente da necessidade não entrando em uma série de dívidas? A resposta parece simples, basta apenas anotar o que recebe e que gasta (receita menos despesa igual valor disponível). Se é tão simples porque muitos possuem dívidas? Existem vários fatores, entre eles são os imprevistos que surgem e “obrigam” a ter que gastar com uma determinada coisa, a falta de costume em anotar os lançamentos seja pela correria do dia ou por simplesmente esquecer, ou até mesmo por teimosia, por achar que está tudo sobre controle. O mais importante dos motivos é o tempo. O tempo gasto para montar a estrutura e alimentar a mesma com dados relevantes pode ser mais demorado</w:t>
+      </w:r>
+      <w:r>
+        <w:rPr>
+          <w:b w:val="0"/>
+          <w:bCs/>
+          <w:lang w:val="pt-BR"/>
+        </w:rPr>
+        <w:t xml:space="preserve">, </w:t>
+      </w:r>
+      <w:r>
+        <w:rPr>
+          <w:b w:val="0"/>
+          <w:bCs/>
+          <w:caps w:val="0"/>
+          <w:lang w:val="pt-BR"/>
+        </w:rPr>
+        <w:t>por esse motivo acabam desanimando de monitorar os gastos</w:t>
+      </w:r>
+      <w:r>
+        <w:rPr>
+          <w:b w:val="0"/>
+          <w:bCs/>
+          <w:lang w:val="pt-BR"/>
+        </w:rPr>
+        <w:t xml:space="preserve">. </w:t>
       </w:r>
     </w:p>
     <w:p>
       <w:pPr>
         <w:pStyle w:val="0-TituloNivel1"/>
-      </w:pPr>
-      <w:r>
-        <w:rPr>
+        <w:numPr>
+          <w:ilvl w:val="0"/>
+          <w:numId w:val="0"/>
+        </w:numPr>
+        <w:spacing w:line="360" w:lineRule="auto"/>
+        <w:ind w:firstLine="708"/>
+        <w:jc w:val="both"/>
+        <w:rPr>
+          <w:b w:val="0"/>
+          <w:bCs/>
+          <w:lang w:val="pt-BR"/>
+        </w:rPr>
+      </w:pPr>
+      <w:r>
+        <w:rPr>
+          <w:b w:val="0"/>
+          <w:bCs/>
+          <w:caps w:val="0"/>
+          <w:lang w:val="pt-BR"/>
+        </w:rPr>
+        <w:t>Em meio esse cenário, foi proposta uma iniciativa de desenvolver uma aplicação capaz de agilizar o processo de construção do armazenamento de dados para assim tê-los à disposição em qualquer lugar, basta ter acesso a internet que os dados serão mostrados para o usuário tomar suas decisões conforme necessário. A proposta surgiu no cenário individual a princípio, na gestão de lançamentos (despesa e receita)</w:t>
+      </w:r>
+      <w:r>
+        <w:rPr>
+          <w:b w:val="0"/>
+          <w:bCs/>
+          <w:lang w:val="pt-BR"/>
+        </w:rPr>
+        <w:t xml:space="preserve"> </w:t>
+      </w:r>
+      <w:r>
+        <w:rPr>
+          <w:b w:val="0"/>
+          <w:bCs/>
+          <w:caps w:val="0"/>
+          <w:lang w:val="pt-BR"/>
+        </w:rPr>
+        <w:t>nos</w:t>
+      </w:r>
+      <w:r>
+        <w:rPr>
+          <w:b w:val="0"/>
+          <w:bCs/>
+          <w:lang w:val="pt-BR"/>
+        </w:rPr>
+        <w:t xml:space="preserve"> </w:t>
+      </w:r>
+      <w:r>
+        <w:rPr>
+          <w:b w:val="0"/>
+          <w:bCs/>
+          <w:caps w:val="0"/>
+          <w:lang w:val="pt-BR"/>
+        </w:rPr>
+        <w:t xml:space="preserve">respectivos meses para controle financeiro mais apropriado dos gastos. Após isso foi feito uma pesquisa quantitativa com pessoas da família e </w:t>
+      </w:r>
+      <w:r>
+        <w:rPr>
+          <w:b w:val="0"/>
+          <w:bCs/>
+          <w:caps w:val="0"/>
           <w:lang w:val="pt-BR"/>
         </w:rPr>
         <w:lastRenderedPageBreak/>
+        <w:t xml:space="preserve">colegas se a aplicação traria um maior auxílio na gestão de finanças. Alguns questionaram qual a diferença entre usar o sistema ou montar uma planilha de </w:t>
+      </w:r>
+      <w:r>
+        <w:rPr>
+          <w:b w:val="0"/>
+          <w:bCs/>
+          <w:caps w:val="0"/>
+          <w:lang w:val="pt-BR"/>
+        </w:rPr>
+        <w:t>Excel</w:t>
+      </w:r>
+      <w:r>
+        <w:rPr>
+          <w:b w:val="0"/>
+          <w:bCs/>
+          <w:caps w:val="0"/>
+          <w:lang w:val="pt-BR"/>
+        </w:rPr>
+        <w:t xml:space="preserve"> ou até mesmo usar os próprios aplicativos de banco como </w:t>
+      </w:r>
+      <w:r>
+        <w:rPr>
+          <w:b w:val="0"/>
+          <w:bCs/>
+          <w:caps w:val="0"/>
+          <w:lang w:val="pt-BR"/>
+        </w:rPr>
+        <w:t>N</w:t>
+      </w:r>
+      <w:r>
+        <w:rPr>
+          <w:b w:val="0"/>
+          <w:bCs/>
+          <w:caps w:val="0"/>
+          <w:lang w:val="pt-BR"/>
+        </w:rPr>
+        <w:t xml:space="preserve">ubank, </w:t>
+      </w:r>
+      <w:r>
+        <w:rPr>
+          <w:b w:val="0"/>
+          <w:bCs/>
+          <w:caps w:val="0"/>
+          <w:lang w:val="pt-BR"/>
+        </w:rPr>
+        <w:t>C</w:t>
+      </w:r>
+      <w:r>
+        <w:rPr>
+          <w:b w:val="0"/>
+          <w:bCs/>
+          <w:caps w:val="0"/>
+          <w:lang w:val="pt-BR"/>
+        </w:rPr>
+        <w:t xml:space="preserve">aixa, </w:t>
+      </w:r>
+      <w:r>
+        <w:rPr>
+          <w:b w:val="0"/>
+          <w:bCs/>
+          <w:caps w:val="0"/>
+          <w:lang w:val="pt-BR"/>
+        </w:rPr>
+        <w:t>S</w:t>
+      </w:r>
+      <w:r>
+        <w:rPr>
+          <w:b w:val="0"/>
+          <w:bCs/>
+          <w:caps w:val="0"/>
+          <w:lang w:val="pt-BR"/>
+        </w:rPr>
+        <w:t>antander</w:t>
+      </w:r>
+      <w:r>
+        <w:rPr>
+          <w:b w:val="0"/>
+          <w:bCs/>
+          <w:lang w:val="pt-BR"/>
+        </w:rPr>
+        <w:t xml:space="preserve">... </w:t>
+      </w:r>
+      <w:r>
+        <w:rPr>
+          <w:b w:val="0"/>
+          <w:bCs/>
+          <w:caps w:val="0"/>
+          <w:lang w:val="pt-BR"/>
+        </w:rPr>
+        <w:t>De fato, tem a suas semelhanças e em alguns casos compensam mais o banco</w:t>
+      </w:r>
+      <w:r>
+        <w:rPr>
+          <w:b w:val="0"/>
+          <w:bCs/>
+          <w:lang w:val="pt-BR"/>
+        </w:rPr>
+        <w:t>. N</w:t>
+      </w:r>
+      <w:r>
+        <w:rPr>
+          <w:b w:val="0"/>
+          <w:bCs/>
+          <w:caps w:val="0"/>
+          <w:lang w:val="pt-BR"/>
+        </w:rPr>
+        <w:t>o entanto pessoas que sentem certa dificuldade no manuseio dos aplicativos</w:t>
+      </w:r>
+      <w:r>
+        <w:rPr>
+          <w:b w:val="0"/>
+          <w:bCs/>
+          <w:lang w:val="pt-BR"/>
+        </w:rPr>
+        <w:t xml:space="preserve"> </w:t>
+      </w:r>
+      <w:r>
+        <w:rPr>
+          <w:b w:val="0"/>
+          <w:bCs/>
+          <w:caps w:val="0"/>
+          <w:lang w:val="pt-BR"/>
+        </w:rPr>
+        <w:t>e para aqueles indivíduos que não querem ter vínculo com banco e ter uma ferramenta gratuita que forneça o suporte de armazenar os dados e listar conforme a necessidade do usuário.</w:t>
+      </w:r>
+      <w:r>
+        <w:rPr>
+          <w:b w:val="0"/>
+          <w:bCs/>
+          <w:lang w:val="pt-BR"/>
+        </w:rPr>
+        <w:t xml:space="preserve"> </w:t>
+      </w:r>
+    </w:p>
+    <w:p>
+      <w:pPr>
+        <w:pStyle w:val="0-TituloNivel1"/>
+        <w:numPr>
+          <w:ilvl w:val="0"/>
+          <w:numId w:val="0"/>
+        </w:numPr>
+        <w:spacing w:line="360" w:lineRule="auto"/>
+        <w:ind w:firstLine="708"/>
+        <w:jc w:val="both"/>
+        <w:rPr>
+          <w:b w:val="0"/>
+          <w:bCs/>
+          <w:lang w:val="pt-BR"/>
+        </w:rPr>
+      </w:pPr>
+      <w:r>
+        <w:rPr>
+          <w:b w:val="0"/>
+          <w:bCs/>
+          <w:caps w:val="0"/>
+          <w:lang w:val="pt-BR"/>
+        </w:rPr>
+        <w:t xml:space="preserve">Além disso, existem algumas funcionalidades únicas como categorias personalizáveis (cada usuário pode criar suas próprias categorias) e alterar o </w:t>
+      </w:r>
+      <w:r>
+        <w:rPr>
+          <w:b w:val="0"/>
+          <w:bCs/>
+          <w:iCs/>
+          <w:caps w:val="0"/>
+          <w:lang w:val="pt-BR"/>
+        </w:rPr>
+        <w:t>tema (cor da tela) para escuro ou claro</w:t>
+      </w:r>
+      <w:r>
+        <w:rPr>
+          <w:b w:val="0"/>
+          <w:bCs/>
+          <w:lang w:val="pt-BR"/>
+        </w:rPr>
+        <w:t>.</w:t>
+      </w:r>
+      <w:r>
+        <w:rPr>
+          <w:b w:val="0"/>
+          <w:bCs/>
+          <w:caps w:val="0"/>
+          <w:lang w:val="pt-BR"/>
+        </w:rPr>
+        <w:t xml:space="preserve"> O usuário consegue fazer os lançamentos conforme a </w:t>
+      </w:r>
+      <w:r>
+        <w:rPr>
+          <w:b w:val="0"/>
+          <w:bCs/>
+          <w:caps w:val="0"/>
+          <w:lang w:val="pt-BR"/>
+        </w:rPr>
+        <w:t>necessidade</w:t>
+      </w:r>
+      <w:r>
+        <w:rPr>
+          <w:b w:val="0"/>
+          <w:bCs/>
+          <w:caps w:val="0"/>
+          <w:lang w:val="pt-BR"/>
+        </w:rPr>
+        <w:t>, ou seja, inserir despesas ou receitas livremente, personalizando conforme cada situação e caso seja necessário alterar ou até mesmo deletar algum da</w:t>
+      </w:r>
+      <w:r>
+        <w:rPr>
+          <w:b w:val="0"/>
+          <w:bCs/>
+          <w:caps w:val="0"/>
+          <w:lang w:val="pt-BR"/>
+        </w:rPr>
+        <w:t>do</w:t>
+      </w:r>
+      <w:r>
+        <w:rPr>
+          <w:b w:val="0"/>
+          <w:bCs/>
+          <w:caps w:val="0"/>
+          <w:lang w:val="pt-BR"/>
+        </w:rPr>
+        <w:t xml:space="preserve">, é de </w:t>
+      </w:r>
+      <w:r>
+        <w:rPr>
+          <w:b w:val="0"/>
+          <w:bCs/>
+          <w:caps w:val="0"/>
+          <w:lang w:val="pt-BR"/>
+        </w:rPr>
+        <w:t>fácil</w:t>
+      </w:r>
+      <w:r>
+        <w:rPr>
+          <w:b w:val="0"/>
+          <w:bCs/>
+          <w:caps w:val="0"/>
+          <w:lang w:val="pt-BR"/>
+        </w:rPr>
+        <w:t xml:space="preserve"> acesso encontrar cada item, basta selecionar o dado e clicar no </w:t>
+      </w:r>
+      <w:r>
+        <w:rPr>
+          <w:b w:val="0"/>
+          <w:bCs/>
+          <w:caps w:val="0"/>
+          <w:lang w:val="pt-BR"/>
+        </w:rPr>
+        <w:t>ícone</w:t>
+      </w:r>
+      <w:r>
+        <w:rPr>
+          <w:b w:val="0"/>
+          <w:bCs/>
+          <w:caps w:val="0"/>
+          <w:lang w:val="pt-BR"/>
+        </w:rPr>
+        <w:t xml:space="preserve"> de “</w:t>
+      </w:r>
+      <w:r>
+        <w:rPr>
+          <w:b w:val="0"/>
+          <w:bCs/>
+          <w:caps w:val="0"/>
+          <w:lang w:val="pt-BR"/>
+        </w:rPr>
+        <w:t>lápis</w:t>
+      </w:r>
+      <w:r>
+        <w:rPr>
+          <w:b w:val="0"/>
+          <w:bCs/>
+          <w:caps w:val="0"/>
+          <w:lang w:val="pt-BR"/>
+        </w:rPr>
+        <w:t xml:space="preserve">” para editar ou na “lixeira” caso queira deletar. Fora que toda listagem é exclusiva para cada exigência, melhor, para cada filtro que precisar (seja por um determinado </w:t>
+      </w:r>
+      <w:r>
+        <w:rPr>
+          <w:b w:val="0"/>
+          <w:bCs/>
+          <w:caps w:val="0"/>
+          <w:lang w:val="pt-BR"/>
+        </w:rPr>
+        <w:t>período</w:t>
+      </w:r>
+      <w:r>
+        <w:rPr>
+          <w:b w:val="0"/>
+          <w:bCs/>
+          <w:caps w:val="0"/>
+          <w:lang w:val="pt-BR"/>
+        </w:rPr>
+        <w:t xml:space="preserve"> ou por </w:t>
+      </w:r>
+      <w:r>
+        <w:rPr>
+          <w:b w:val="0"/>
+          <w:bCs/>
+          <w:caps w:val="0"/>
+          <w:lang w:val="pt-BR"/>
+        </w:rPr>
+        <w:t>determinada</w:t>
+      </w:r>
+      <w:r>
+        <w:rPr>
+          <w:b w:val="0"/>
+          <w:bCs/>
+          <w:caps w:val="0"/>
+          <w:lang w:val="pt-BR"/>
+        </w:rPr>
+        <w:t xml:space="preserve"> categoria) o sistema terá a responsabilidade de trazer toda lista em ordem de criação (data inicial a data final).</w:t>
+      </w:r>
+    </w:p>
+    <w:p>
+      <w:pPr>
+        <w:pStyle w:val="0-TituloNivel1"/>
+        <w:numPr>
+          <w:ilvl w:val="0"/>
+          <w:numId w:val="0"/>
+        </w:numPr>
+        <w:spacing w:line="360" w:lineRule="auto"/>
+        <w:ind w:firstLine="708"/>
+        <w:jc w:val="both"/>
+        <w:rPr>
+          <w:b w:val="0"/>
+          <w:bCs/>
+          <w:lang w:val="pt-BR"/>
+        </w:rPr>
+      </w:pPr>
+      <w:r>
+        <w:rPr>
+          <w:b w:val="0"/>
+          <w:bCs/>
+          <w:caps w:val="0"/>
+          <w:lang w:val="pt-BR"/>
+        </w:rPr>
+        <w:t xml:space="preserve">Ademais, um item também importante de compreender (além do sistema por assim dizer) é como foi feita a pesquisa no quesito de desenvolvimento do sistema em si e como os familiares e colegas reagiram a abordagem. Para entendimento de como o software será encarado pelas pessoas foi feito algumas entrevistas abertas pedindo um pouco do tempo delas para avaliar o aplicativo, se está facil de mexer, o que pode ser acrescentado. </w:t>
+      </w:r>
+      <w:r>
+        <w:rPr>
+          <w:b w:val="0"/>
+          <w:bCs/>
+          <w:lang w:val="pt-BR"/>
+        </w:rPr>
+        <w:t xml:space="preserve">E </w:t>
+      </w:r>
+      <w:r>
+        <w:rPr>
+          <w:b w:val="0"/>
+          <w:bCs/>
+          <w:caps w:val="0"/>
+          <w:lang w:val="pt-BR"/>
+        </w:rPr>
+        <w:t xml:space="preserve">as fontes mais usadas para a construção do projeto é de extrema </w:t>
+      </w:r>
+      <w:r>
+        <w:rPr>
+          <w:b w:val="0"/>
+          <w:bCs/>
+          <w:caps w:val="0"/>
+          <w:lang w:val="pt-BR"/>
+        </w:rPr>
+        <w:t>importância</w:t>
+      </w:r>
+      <w:r>
+        <w:rPr>
+          <w:b w:val="0"/>
+          <w:bCs/>
+          <w:caps w:val="0"/>
+          <w:lang w:val="pt-BR"/>
+        </w:rPr>
+        <w:t xml:space="preserve"> citar o </w:t>
+      </w:r>
+      <w:r>
+        <w:rPr>
+          <w:b w:val="0"/>
+          <w:bCs/>
+          <w:caps w:val="0"/>
+          <w:lang w:val="pt-BR"/>
+        </w:rPr>
+        <w:t>D</w:t>
+      </w:r>
+      <w:r>
+        <w:rPr>
+          <w:b w:val="0"/>
+          <w:bCs/>
+          <w:caps w:val="0"/>
+          <w:lang w:val="pt-BR"/>
+        </w:rPr>
+        <w:t xml:space="preserve">iego </w:t>
+      </w:r>
+      <w:r>
+        <w:rPr>
+          <w:b w:val="0"/>
+          <w:bCs/>
+          <w:caps w:val="0"/>
+          <w:lang w:val="pt-BR"/>
+        </w:rPr>
+        <w:t>F</w:t>
+      </w:r>
+      <w:r>
+        <w:rPr>
+          <w:b w:val="0"/>
+          <w:bCs/>
+          <w:caps w:val="0"/>
+          <w:lang w:val="pt-BR"/>
+        </w:rPr>
+        <w:t>ernandes (</w:t>
+      </w:r>
+      <w:r>
+        <w:rPr>
+          <w:b w:val="0"/>
+          <w:bCs/>
+          <w:i/>
+          <w:iCs/>
+          <w:caps w:val="0"/>
+          <w:lang w:val="pt-BR"/>
+        </w:rPr>
+        <w:t>vlogger</w:t>
+      </w:r>
+      <w:r>
+        <w:rPr>
+          <w:b w:val="0"/>
+          <w:bCs/>
+          <w:caps w:val="0"/>
+          <w:lang w:val="pt-BR"/>
+        </w:rPr>
+        <w:t xml:space="preserve"> – pessoa que posta videos no </w:t>
+      </w:r>
+      <w:r>
+        <w:rPr>
+          <w:b w:val="0"/>
+          <w:bCs/>
+          <w:i/>
+          <w:iCs/>
+          <w:caps w:val="0"/>
+          <w:lang w:val="pt-BR"/>
+        </w:rPr>
+        <w:t>youtube</w:t>
+      </w:r>
+      <w:r>
+        <w:rPr>
+          <w:b w:val="0"/>
+          <w:bCs/>
+          <w:caps w:val="0"/>
+          <w:lang w:val="pt-BR"/>
+        </w:rPr>
+        <w:t xml:space="preserve">) com </w:t>
+      </w:r>
+      <w:r>
+        <w:rPr>
+          <w:b w:val="0"/>
+          <w:bCs/>
+          <w:caps w:val="0"/>
+          <w:lang w:val="pt-BR"/>
+        </w:rPr>
+        <w:t>conteúdo</w:t>
+      </w:r>
+      <w:r>
+        <w:rPr>
+          <w:b w:val="0"/>
+          <w:bCs/>
+          <w:caps w:val="0"/>
+          <w:lang w:val="pt-BR"/>
+        </w:rPr>
+        <w:t xml:space="preserve"> fantástico em </w:t>
+      </w:r>
+      <w:r>
+        <w:rPr>
+          <w:b w:val="0"/>
+          <w:bCs/>
+          <w:i/>
+          <w:iCs/>
+          <w:caps w:val="0"/>
+          <w:lang w:val="pt-BR"/>
+        </w:rPr>
+        <w:t>nodejs</w:t>
+      </w:r>
+      <w:r>
+        <w:rPr>
+          <w:b w:val="0"/>
+          <w:bCs/>
+          <w:caps w:val="0"/>
+          <w:lang w:val="pt-BR"/>
+        </w:rPr>
+        <w:t xml:space="preserve"> (</w:t>
+      </w:r>
+      <w:r>
+        <w:rPr>
+          <w:b w:val="0"/>
+          <w:bCs/>
+          <w:i/>
+          <w:iCs/>
+          <w:caps w:val="0"/>
+          <w:lang w:val="pt-BR"/>
+        </w:rPr>
+        <w:t>software</w:t>
+      </w:r>
+      <w:r>
+        <w:rPr>
+          <w:b w:val="0"/>
+          <w:bCs/>
+          <w:caps w:val="0"/>
+          <w:lang w:val="pt-BR"/>
+        </w:rPr>
+        <w:t xml:space="preserve"> que executa o </w:t>
+      </w:r>
+      <w:r>
+        <w:rPr>
+          <w:b w:val="0"/>
+          <w:bCs/>
+          <w:i/>
+          <w:iCs/>
+          <w:caps w:val="0"/>
+          <w:lang w:val="pt-BR"/>
+        </w:rPr>
+        <w:t>javascript</w:t>
+      </w:r>
+      <w:r>
+        <w:rPr>
+          <w:b w:val="0"/>
+          <w:bCs/>
+          <w:caps w:val="0"/>
+          <w:lang w:val="pt-BR"/>
+        </w:rPr>
+        <w:t xml:space="preserve"> no lado do servidor) e </w:t>
+      </w:r>
+      <w:r>
+        <w:rPr>
+          <w:b w:val="0"/>
+          <w:bCs/>
+          <w:i/>
+          <w:iCs/>
+          <w:caps w:val="0"/>
+          <w:lang w:val="pt-BR"/>
+        </w:rPr>
+        <w:t>reactjs</w:t>
+      </w:r>
+      <w:r>
+        <w:rPr>
+          <w:b w:val="0"/>
+          <w:bCs/>
+          <w:caps w:val="0"/>
+          <w:lang w:val="pt-BR"/>
+        </w:rPr>
+        <w:t xml:space="preserve"> (biblioteca javascript responsável pela criação de páginas </w:t>
+      </w:r>
+      <w:r>
+        <w:rPr>
+          <w:b w:val="0"/>
+          <w:bCs/>
+          <w:i/>
+          <w:iCs/>
+          <w:caps w:val="0"/>
+          <w:lang w:val="pt-BR"/>
+        </w:rPr>
+        <w:t>web</w:t>
+      </w:r>
+      <w:r>
+        <w:rPr>
+          <w:b w:val="0"/>
+          <w:bCs/>
+          <w:caps w:val="0"/>
+          <w:lang w:val="pt-BR"/>
+        </w:rPr>
+        <w:t xml:space="preserve">, e a </w:t>
+      </w:r>
+      <w:r>
+        <w:rPr>
+          <w:b w:val="0"/>
+          <w:bCs/>
+          <w:caps w:val="0"/>
+          <w:lang w:val="pt-BR"/>
+        </w:rPr>
+        <w:t>D</w:t>
+      </w:r>
+      <w:r>
+        <w:rPr>
+          <w:b w:val="0"/>
+          <w:bCs/>
+          <w:caps w:val="0"/>
+          <w:lang w:val="pt-BR"/>
+        </w:rPr>
+        <w:t>ev</w:t>
+      </w:r>
+      <w:r>
+        <w:rPr>
+          <w:b w:val="0"/>
+          <w:bCs/>
+          <w:caps w:val="0"/>
+          <w:lang w:val="pt-BR"/>
+        </w:rPr>
+        <w:t>M</w:t>
+      </w:r>
+      <w:r>
+        <w:rPr>
+          <w:b w:val="0"/>
+          <w:bCs/>
+          <w:caps w:val="0"/>
+          <w:lang w:val="pt-BR"/>
+        </w:rPr>
+        <w:t>edia</w:t>
+      </w:r>
+      <w:r>
+        <w:rPr>
+          <w:b w:val="0"/>
+          <w:bCs/>
+          <w:lang w:val="pt-BR"/>
+        </w:rPr>
+        <w:t>,</w:t>
+      </w:r>
+      <w:r>
+        <w:rPr>
+          <w:b w:val="0"/>
+          <w:bCs/>
+          <w:caps w:val="0"/>
+          <w:lang w:val="pt-BR"/>
+        </w:rPr>
+        <w:t xml:space="preserve"> um </w:t>
+      </w:r>
+      <w:r>
+        <w:rPr>
+          <w:b w:val="0"/>
+          <w:bCs/>
+          <w:caps w:val="0"/>
+          <w:lang w:val="pt-BR"/>
+        </w:rPr>
+        <w:t>fórum</w:t>
+      </w:r>
+      <w:r>
+        <w:rPr>
+          <w:b w:val="0"/>
+          <w:bCs/>
+          <w:caps w:val="0"/>
+          <w:lang w:val="pt-BR"/>
+        </w:rPr>
+        <w:t xml:space="preserve"> que responde perguntas na area da computação e além de terem um fórum também possuem </w:t>
+      </w:r>
+      <w:r>
+        <w:rPr>
+          <w:b w:val="0"/>
+          <w:bCs/>
+          <w:caps w:val="0"/>
+          <w:lang w:val="pt-BR"/>
+        </w:rPr>
+        <w:t>coletâneas</w:t>
+      </w:r>
+      <w:r>
+        <w:rPr>
+          <w:b w:val="0"/>
+          <w:bCs/>
+          <w:caps w:val="0"/>
+          <w:lang w:val="pt-BR"/>
+        </w:rPr>
+        <w:t xml:space="preserve"> de livros os quais mostram os padrões de projeto mais usado pela comunidade.</w:t>
+      </w:r>
+    </w:p>
+    <w:p>
+      <w:pPr>
+        <w:pStyle w:val="0-TituloNivel1"/>
+        <w:numPr>
+          <w:ilvl w:val="0"/>
+          <w:numId w:val="0"/>
+        </w:numPr>
+        <w:spacing w:line="360" w:lineRule="auto"/>
+        <w:ind w:firstLine="708"/>
+        <w:jc w:val="both"/>
+        <w:rPr>
+          <w:b w:val="0"/>
+          <w:bCs/>
+          <w:lang w:val="pt-BR"/>
+        </w:rPr>
+      </w:pPr>
+      <w:r>
+        <w:rPr>
+          <w:b w:val="0"/>
+          <w:bCs/>
+          <w:caps w:val="0"/>
+          <w:lang w:val="pt-BR"/>
+        </w:rPr>
+        <w:lastRenderedPageBreak/>
+        <w:t>Enfim, tendo esses requisitos (objetivo) citadas anteriormente, faz-se de extrema importância para o cumprimento dessas “promessas” desenvolver este documento com finalidade registrar e assegurar que as funcionalidades a serem desenvolvidas mediante a reunião com o(s</w:t>
+      </w:r>
+      <w:r>
+        <w:rPr>
+          <w:b w:val="0"/>
+          <w:bCs/>
+          <w:lang w:val="pt-BR"/>
+        </w:rPr>
+        <w:t xml:space="preserve">) </w:t>
+      </w:r>
+      <w:r>
+        <w:rPr>
+          <w:b w:val="0"/>
+          <w:bCs/>
+          <w:i/>
+          <w:iCs/>
+          <w:caps w:val="0"/>
+          <w:lang w:val="pt-BR"/>
+        </w:rPr>
+        <w:t>stakeholder</w:t>
+      </w:r>
+      <w:r>
+        <w:rPr>
+          <w:b w:val="0"/>
+          <w:bCs/>
+          <w:caps w:val="0"/>
+          <w:lang w:val="pt-BR"/>
+        </w:rPr>
+        <w:t>(s) (envolventes do projeto)</w:t>
+      </w:r>
+      <w:r>
+        <w:rPr>
+          <w:b w:val="0"/>
+          <w:bCs/>
+          <w:lang w:val="pt-BR"/>
+        </w:rPr>
+        <w:t xml:space="preserve"> </w:t>
+      </w:r>
+      <w:r>
+        <w:rPr>
+          <w:b w:val="0"/>
+          <w:bCs/>
+          <w:caps w:val="0"/>
+          <w:lang w:val="pt-BR"/>
+        </w:rPr>
+        <w:t>vão ser de fato implementadas. Pode se ampliar também como um documento de consulta para futuros estudantes, quais os processos (etapas) a serem seguidos para a criação de uma aplicação.</w:t>
+      </w:r>
+    </w:p>
+    <w:p>
+      <w:pPr>
+        <w:pStyle w:val="0-TituloNivel1"/>
+      </w:pPr>
+      <w:r>
+        <w:rPr>
+          <w:lang w:val="pt-BR"/>
+        </w:rPr>
         <w:t xml:space="preserve"> </w:t>
       </w:r>
       <w:bookmarkStart w:id="5" w:name="_Toc45271533"/>
@@ -3804,7 +4482,14 @@
         <w:rPr>
           <w:lang w:val="pt-BR"/>
         </w:rPr>
-        <w:t xml:space="preserve"> a responder por meio de diagramas, tabelas descrevendo o sistema, qua</w:t>
+        <w:t xml:space="preserve"> a responder por meio de </w:t>
+      </w:r>
+      <w:r>
+        <w:rPr>
+          <w:lang w:val="pt-BR"/>
+        </w:rPr>
+        <w:lastRenderedPageBreak/>
+        <w:t>diagramas, tabelas descrevendo o sistema, qua</w:t>
       </w:r>
       <w:r>
         <w:rPr>
@@ -4431,6 +5116,7 @@
                 <w:color w:val="000000"/>
                 <w:lang w:val="pt-BR"/>
               </w:rPr>
+              <w:lastRenderedPageBreak/>
               <w:t>Descrição</w:t>
             </w:r>
             <w:r>
@@ -4773,7 +5459,6 @@
                 <w:color w:val="000000"/>
                 <w:lang w:val="pt-BR"/>
               </w:rPr>
-              <w:lastRenderedPageBreak/>
               <w:t>( )</w:t>
             </w:r>
             <w:proofErr w:type="gramEnd"/>
@@ -4853,7 +5538,6 @@
                 <w:color w:val="000000"/>
                 <w:lang w:val="pt-BR"/>
               </w:rPr>
-              <w:lastRenderedPageBreak/>
               <w:t>Descrição</w:t>
             </w:r>
             <w:r>
@@ -5727,6 +6411,7 @@
                 <w:bCs/>
                 <w:color w:val="000000"/>
               </w:rPr>
+              <w:lastRenderedPageBreak/>
               <w:t>RF 0</w:t>
             </w:r>
             <w:r>
@@ -6147,7 +6832,6 @@
                 <w:color w:val="000000"/>
                 <w:lang w:val="pt-BR"/>
               </w:rPr>
-              <w:lastRenderedPageBreak/>
               <w:t>default</w:t>
             </w:r>
             <w:r>
@@ -6198,7 +6882,6 @@
                 <w:bCs/>
                 <w:color w:val="000000"/>
               </w:rPr>
-              <w:lastRenderedPageBreak/>
               <w:t>RF 0</w:t>
             </w:r>
             <w:r>
@@ -7107,6 +7790,7 @@
                 <w:bCs/>
                 <w:color w:val="000000"/>
               </w:rPr>
+              <w:lastRenderedPageBreak/>
               <w:t xml:space="preserve">RF </w:t>
             </w:r>
             <w:r>
@@ -7495,15 +8179,7 @@
                 <w:color w:val="000000"/>
                 <w:lang w:val="pt-BR"/>
               </w:rPr>
-              <w:t xml:space="preserve"> O usuário irá visualizar o nome </w:t>
-            </w:r>
-            <w:r>
-              <w:rPr>
-                <w:color w:val="000000"/>
-                <w:lang w:val="pt-BR"/>
-              </w:rPr>
-              <w:lastRenderedPageBreak/>
-              <w:t>dele (onde havia escolhido no cadastro inserido no campo “nome”) no canto superior direito e clicar no link “Minha conta”, logo após será possível atualizar seus dados além de poder também alterar a cor de fundo e clicando na “mãozinha” que faz o sinal de apontar</w:t>
+              <w:t xml:space="preserve"> O usuário irá visualizar o nome dele (onde havia escolhido no cadastro inserido no campo “nome”) no canto superior direito e clicar no link “Minha conta”, logo após será possível atualizar seus dados além de poder também alterar a cor de fundo e clicando na “mãozinha” que faz o sinal de apontar</w:t>
             </w:r>
             <w:r>
               <w:rPr>
@@ -7560,7 +8236,6 @@
                 <w:bCs/>
                 <w:color w:val="000000"/>
               </w:rPr>
-              <w:lastRenderedPageBreak/>
               <w:t xml:space="preserve">RF </w:t>
             </w:r>
             <w:r>
@@ -8308,7 +8983,15 @@
                 <w:color w:val="000000"/>
                 <w:lang w:val="pt-BR"/>
               </w:rPr>
-              <w:t>mandar um código de recuperação de senha para o usuário conforme o e-mail esteja já cadastrado</w:t>
+              <w:t xml:space="preserve">mandar um código de recuperação de senha para o </w:t>
+            </w:r>
+            <w:r>
+              <w:rPr>
+                <w:color w:val="000000"/>
+                <w:lang w:val="pt-BR"/>
+              </w:rPr>
+              <w:lastRenderedPageBreak/>
+              <w:t>usuário conforme o e-mail esteja já cadastrado</w:t>
             </w:r>
             <w:r>
               <w:rPr>
@@ -9116,6 +9799,7 @@
                 <w:iCs/>
                 <w:color w:val="000000"/>
               </w:rPr>
+              <w:lastRenderedPageBreak/>
               <w:t>relatório</w:t>
             </w:r>
             <w:proofErr w:type="spellEnd"/>
@@ -9137,6 +9821,7 @@
               <w:rPr>
                 <w:color w:val="000000"/>
               </w:rPr>
+              <w:lastRenderedPageBreak/>
               <w:t>Categoria</w:t>
             </w:r>
             <w:proofErr w:type="spellEnd"/>
@@ -9144,7 +9829,14 @@
               <w:rPr>
                 <w:color w:val="000000"/>
               </w:rPr>
-              <w:t>: Interface</w:t>
+              <w:t xml:space="preserve">: </w:t>
+            </w:r>
+            <w:r>
+              <w:rPr>
+                <w:color w:val="000000"/>
+              </w:rPr>
+              <w:lastRenderedPageBreak/>
+              <w:t>Interface</w:t>
             </w:r>
           </w:p>
         </w:tc>
@@ -9167,6 +9859,7 @@
               <w:rPr>
                 <w:color w:val="000000"/>
               </w:rPr>
+              <w:lastRenderedPageBreak/>
               <w:t>Obrigatoriedade</w:t>
             </w:r>
             <w:proofErr w:type="spellEnd"/>
@@ -9191,6 +9884,7 @@
               <w:rPr>
                 <w:color w:val="000000"/>
               </w:rPr>
+              <w:lastRenderedPageBreak/>
               <w:t>(  )</w:t>
             </w:r>
             <w:proofErr w:type="gramEnd"/>
@@ -9258,6 +9952,7 @@
             </w:pPr>
             <w:proofErr w:type="spellStart"/>
             <w:r>
+              <w:lastRenderedPageBreak/>
               <w:t>Permanência</w:t>
             </w:r>
             <w:proofErr w:type="spellEnd"/>
@@ -9273,6 +9968,7 @@
             </w:pPr>
             <w:proofErr w:type="gramStart"/>
             <w:r>
+              <w:lastRenderedPageBreak/>
               <w:t>(</w:t>
             </w:r>
             <w:r>
@@ -9329,6 +10025,7 @@
               <w:rPr>
                 <w:lang w:val="pt-BR"/>
               </w:rPr>
+              <w:lastRenderedPageBreak/>
               <w:t xml:space="preserve">O sistema deverá mostrar </w:t>
             </w:r>
             <w:r>
@@ -9523,14 +10220,7 @@
               <w:rPr>
                 <w:lang w:val="pt-BR"/>
               </w:rPr>
-              <w:t xml:space="preserve"> </w:t>
-            </w:r>
-            <w:r>
-              <w:rPr>
-                <w:lang w:val="pt-BR"/>
-              </w:rPr>
-              <w:lastRenderedPageBreak/>
-              <w:t>Também será possível ordenar os dados do relatório em categoria</w:t>
+              <w:t xml:space="preserve"> Também será possível ordenar os dados do relatório em categoria</w:t>
             </w:r>
             <w:r>
               <w:rPr>
@@ -9565,7 +10255,6 @@
                 <w:bCs/>
                 <w:color w:val="000000"/>
               </w:rPr>
-              <w:lastRenderedPageBreak/>
               <w:t xml:space="preserve">RNF </w:t>
             </w:r>
             <w:r>
@@ -10180,6 +10869,7 @@
                 <w:bCs/>
                 <w:color w:val="000000"/>
               </w:rPr>
+              <w:lastRenderedPageBreak/>
               <w:t>automaticamente</w:t>
             </w:r>
             <w:proofErr w:type="spellEnd"/>
@@ -10201,6 +10891,7 @@
               <w:rPr>
                 <w:color w:val="000000"/>
               </w:rPr>
+              <w:lastRenderedPageBreak/>
               <w:t>Categoria</w:t>
             </w:r>
             <w:proofErr w:type="spellEnd"/>
@@ -10208,7 +10899,14 @@
               <w:rPr>
                 <w:color w:val="000000"/>
               </w:rPr>
-              <w:t>: Interface</w:t>
+              <w:t xml:space="preserve">: </w:t>
+            </w:r>
+            <w:r>
+              <w:rPr>
+                <w:color w:val="000000"/>
+              </w:rPr>
+              <w:lastRenderedPageBreak/>
+              <w:t>Interface</w:t>
             </w:r>
           </w:p>
         </w:tc>
@@ -10231,6 +10929,7 @@
               <w:rPr>
                 <w:color w:val="000000"/>
               </w:rPr>
+              <w:lastRenderedPageBreak/>
               <w:t>Obrigatoriedade</w:t>
             </w:r>
             <w:proofErr w:type="spellEnd"/>
@@ -10255,6 +10954,7 @@
               <w:rPr>
                 <w:color w:val="000000"/>
               </w:rPr>
+              <w:lastRenderedPageBreak/>
               <w:t>( X</w:t>
             </w:r>
             <w:proofErr w:type="gramEnd"/>
@@ -10315,6 +11015,7 @@
             </w:pPr>
             <w:proofErr w:type="spellStart"/>
             <w:r>
+              <w:lastRenderedPageBreak/>
               <w:t>Permanência</w:t>
             </w:r>
             <w:proofErr w:type="spellEnd"/>
@@ -10330,6 +11031,7 @@
             </w:pPr>
             <w:proofErr w:type="gramStart"/>
             <w:r>
+              <w:lastRenderedPageBreak/>
               <w:t>( )</w:t>
             </w:r>
             <w:proofErr w:type="gramEnd"/>
@@ -10372,6 +11074,7 @@
               <w:rPr>
                 <w:lang w:val="pt-BR"/>
               </w:rPr>
+              <w:lastRenderedPageBreak/>
               <w:t>O sistema deverá filtrar automaticamente em um período de 1 mês</w:t>
             </w:r>
             <w:r>
@@ -11466,6 +12169,7 @@
       </w:pPr>
       <w:bookmarkStart w:id="12" w:name="_Toc45271541"/>
       <w:r>
+        <w:lastRenderedPageBreak/>
         <w:t>Regras de Negócio</w:t>
       </w:r>
       <w:bookmarkEnd w:id="12"/>
@@ -12335,6 +13039,7 @@
               <w:rPr>
                 <w:lang w:val="pt-BR"/>
               </w:rPr>
+              <w:lastRenderedPageBreak/>
               <w:t>RF 006</w:t>
             </w:r>
           </w:p>
@@ -12632,7 +13337,6 @@
       </w:pPr>
       <w:bookmarkStart w:id="13" w:name="_Toc45271542"/>
       <w:r>
-        <w:lastRenderedPageBreak/>
         <w:t>Caso DE uso</w:t>
       </w:r>
       <w:bookmarkEnd w:id="13"/>
@@ -12990,6 +13694,7 @@
         <w:rPr>
           <w:lang w:val="pt-BR"/>
         </w:rPr>
+        <w:lastRenderedPageBreak/>
         <w:t>Usuário</w:t>
       </w:r>
       <w:r>
@@ -13085,7 +13790,6 @@
         <w:rPr>
           <w:lang w:val="pt-BR"/>
         </w:rPr>
-        <w:lastRenderedPageBreak/>
         <w:t>Diagrama</w:t>
       </w:r>
       <w:r>
@@ -13133,6 +13837,7 @@
           <w:color w:val="000000"/>
           <w:lang w:val="pt-BR"/>
         </w:rPr>
+        <w:lastRenderedPageBreak/>
         <w:drawing>
           <wp:inline distT="0" distB="0" distL="0" distR="0" wp14:anchorId="17929A96" wp14:editId="732449F6">
             <wp:extent cx="5753100" cy="5248275"/>
@@ -13352,7 +14057,6 @@
                 <w:bCs/>
                 <w:color w:val="000000"/>
               </w:rPr>
-              <w:lastRenderedPageBreak/>
               <w:t>ID</w:t>
             </w:r>
           </w:p>
@@ -13417,6 +14121,7 @@
                 <w:bCs/>
                 <w:color w:val="000000"/>
               </w:rPr>
+              <w:lastRenderedPageBreak/>
               <w:t>Descrição</w:t>
             </w:r>
             <w:proofErr w:type="spellEnd"/>
@@ -14238,7 +14943,6 @@
                 <w:color w:val="000000"/>
                 <w:lang w:val="pt-BR"/>
               </w:rPr>
-              <w:lastRenderedPageBreak/>
               <w:t xml:space="preserve">4a.2 O sistema retorna ao passo </w:t>
             </w:r>
             <w:r>
@@ -15121,7 +15825,6 @@
                 <w:bCs/>
                 <w:color w:val="000000"/>
               </w:rPr>
-              <w:lastRenderedPageBreak/>
               <w:t>Pós-condição</w:t>
             </w:r>
             <w:proofErr w:type="spellEnd"/>
@@ -15203,6 +15906,7 @@
                 <w:bCs/>
                 <w:color w:val="000000"/>
               </w:rPr>
+              <w:lastRenderedPageBreak/>
               <w:t>Cenário</w:t>
             </w:r>
             <w:proofErr w:type="spellEnd"/>
@@ -15914,7 +16618,6 @@
                 <w:bCs/>
                 <w:color w:val="000000"/>
               </w:rPr>
-              <w:lastRenderedPageBreak/>
               <w:t>Descrição</w:t>
             </w:r>
             <w:proofErr w:type="spellEnd"/>
@@ -16044,6 +16747,7 @@
                 <w:bCs/>
                 <w:color w:val="000000"/>
               </w:rPr>
+              <w:lastRenderedPageBreak/>
               <w:t>Ator</w:t>
             </w:r>
             <w:proofErr w:type="spellEnd"/>
@@ -16893,7 +17597,6 @@
                 <w:bCs/>
                 <w:color w:val="000000"/>
               </w:rPr>
-              <w:lastRenderedPageBreak/>
               <w:t>ID</w:t>
             </w:r>
           </w:p>
@@ -16994,7 +17697,15 @@
                 <w:color w:val="000000"/>
                 <w:lang w:val="pt-BR"/>
               </w:rPr>
-              <w:t>objetivo filtrar as despesas e receitas</w:t>
+              <w:t xml:space="preserve">objetivo filtrar as despesas e </w:t>
+            </w:r>
+            <w:r>
+              <w:rPr>
+                <w:color w:val="000000"/>
+                <w:lang w:val="pt-BR"/>
+              </w:rPr>
+              <w:lastRenderedPageBreak/>
+              <w:t>receitas</w:t>
             </w:r>
           </w:p>
         </w:tc>
@@ -17030,6 +17741,7 @@
                 <w:bCs/>
                 <w:color w:val="000000"/>
               </w:rPr>
+              <w:lastRenderedPageBreak/>
               <w:t>Ator</w:t>
             </w:r>
             <w:proofErr w:type="spellEnd"/>
@@ -17716,7 +18428,6 @@
                 <w:color w:val="000000"/>
                 <w:lang w:val="pt-BR"/>
               </w:rPr>
-              <w:lastRenderedPageBreak/>
               <w:t>4</w:t>
             </w:r>
             <w:r>
@@ -18717,7 +19428,6 @@
                 <w:bCs/>
                 <w:color w:val="000000"/>
               </w:rPr>
-              <w:lastRenderedPageBreak/>
               <w:t>Inclusão</w:t>
             </w:r>
             <w:proofErr w:type="spellEnd"/>
@@ -18798,6 +19508,7 @@
                 <w:bCs/>
                 <w:color w:val="000000"/>
               </w:rPr>
+              <w:lastRenderedPageBreak/>
               <w:t>Extensão</w:t>
             </w:r>
             <w:proofErr w:type="spellEnd"/>
@@ -19666,16 +20377,7 @@
                 <w:bCs/>
                 <w:color w:val="000000"/>
               </w:rPr>
-              <w:t xml:space="preserve"> </w:t>
-            </w:r>
-            <w:r>
-              <w:rPr>
-                <w:b/>
-                <w:bCs/>
-                <w:color w:val="000000"/>
-              </w:rPr>
-              <w:lastRenderedPageBreak/>
-              <w:t>Alternativo</w:t>
+              <w:t xml:space="preserve"> Alternativo</w:t>
             </w:r>
           </w:p>
         </w:tc>
@@ -19704,42 +20406,41 @@
                 <w:color w:val="000000"/>
                 <w:lang w:val="pt-BR"/>
               </w:rPr>
+              <w:t>*a – Em qualquer momento o usuário pode sair do sistema</w:t>
+            </w:r>
+          </w:p>
+          <w:p>
+            <w:pPr>
+              <w:pStyle w:val="0-ABNT"/>
+              <w:ind w:firstLine="0"/>
+              <w:rPr>
+                <w:color w:val="000000"/>
+                <w:lang w:val="pt-BR"/>
+              </w:rPr>
+            </w:pPr>
+            <w:r>
+              <w:rPr>
+                <w:color w:val="000000"/>
+                <w:lang w:val="pt-BR"/>
+              </w:rPr>
+              <w:t>7a – Não informar os campos</w:t>
+            </w:r>
+          </w:p>
+          <w:p>
+            <w:pPr>
+              <w:pStyle w:val="0-ABNT"/>
+              <w:ind w:firstLine="0"/>
+              <w:rPr>
+                <w:color w:val="000000"/>
+                <w:lang w:val="pt-BR"/>
+              </w:rPr>
+            </w:pPr>
+            <w:r>
+              <w:rPr>
+                <w:color w:val="000000"/>
+                <w:lang w:val="pt-BR"/>
+              </w:rPr>
               <w:lastRenderedPageBreak/>
-              <w:t>*a – Em qualquer momento o usuário pode sair do sistema</w:t>
-            </w:r>
-          </w:p>
-          <w:p>
-            <w:pPr>
-              <w:pStyle w:val="0-ABNT"/>
-              <w:ind w:firstLine="0"/>
-              <w:rPr>
-                <w:color w:val="000000"/>
-                <w:lang w:val="pt-BR"/>
-              </w:rPr>
-            </w:pPr>
-            <w:r>
-              <w:rPr>
-                <w:color w:val="000000"/>
-                <w:lang w:val="pt-BR"/>
-              </w:rPr>
-              <w:lastRenderedPageBreak/>
-              <w:t>7a – Não informar os campos</w:t>
-            </w:r>
-          </w:p>
-          <w:p>
-            <w:pPr>
-              <w:pStyle w:val="0-ABNT"/>
-              <w:ind w:firstLine="0"/>
-              <w:rPr>
-                <w:color w:val="000000"/>
-                <w:lang w:val="pt-BR"/>
-              </w:rPr>
-            </w:pPr>
-            <w:r>
-              <w:rPr>
-                <w:color w:val="000000"/>
-                <w:lang w:val="pt-BR"/>
-              </w:rPr>
               <w:t>7a.1 Por padr</w:t>
             </w:r>
             <w:r>
@@ -20585,7 +21286,6 @@
                 <w:bCs/>
                 <w:color w:val="000000"/>
               </w:rPr>
-              <w:lastRenderedPageBreak/>
               <w:t>Pós-condição</w:t>
             </w:r>
             <w:proofErr w:type="spellEnd"/>
@@ -20666,6 +21366,7 @@
                 <w:bCs/>
                 <w:color w:val="000000"/>
               </w:rPr>
+              <w:lastRenderedPageBreak/>
               <w:t>Cenário</w:t>
             </w:r>
             <w:proofErr w:type="spellEnd"/>
@@ -21556,7 +22257,6 @@
                 <w:bCs/>
                 <w:color w:val="000000"/>
               </w:rPr>
-              <w:lastRenderedPageBreak/>
               <w:t>Inclusão</w:t>
             </w:r>
             <w:proofErr w:type="spellEnd"/>
@@ -21637,6 +22337,7 @@
                 <w:bCs/>
                 <w:color w:val="000000"/>
               </w:rPr>
+              <w:lastRenderedPageBreak/>
               <w:t>Extensão</w:t>
             </w:r>
             <w:proofErr w:type="spellEnd"/>
@@ -22447,7 +23148,6 @@
                 <w:color w:val="000000"/>
                 <w:lang w:val="pt-BR"/>
               </w:rPr>
-              <w:lastRenderedPageBreak/>
               <w:t>6a.1 Aparecerá uma mensagem na tela informando o usuário que deve preencher determinado campo.</w:t>
             </w:r>
           </w:p>
@@ -23345,7 +24045,6 @@
                 <w:bCs/>
                 <w:color w:val="000000"/>
               </w:rPr>
-              <w:lastRenderedPageBreak/>
               <w:t>Cenário</w:t>
             </w:r>
             <w:proofErr w:type="spellEnd"/>
@@ -23401,6 +24100,7 @@
                 <w:color w:val="000000"/>
                 <w:lang w:val="pt-BR"/>
               </w:rPr>
+              <w:lastRenderedPageBreak/>
               <w:t>7a Código não válido</w:t>
             </w:r>
           </w:p>
@@ -23471,6 +24171,7 @@
                 <w:bCs/>
                 <w:color w:val="000000"/>
               </w:rPr>
+              <w:lastRenderedPageBreak/>
               <w:t>Inclusão</w:t>
             </w:r>
             <w:proofErr w:type="spellEnd"/>
@@ -24119,7 +24820,6 @@
                 <w:color w:val="000000"/>
                 <w:lang w:val="pt-BR"/>
               </w:rPr>
-              <w:lastRenderedPageBreak/>
               <w:t>5a – O sistema encerra o processo.</w:t>
             </w:r>
           </w:p>
@@ -24584,7 +25284,7 @@
             <v:path o:extrusionok="f" gradientshapeok="t" o:connecttype="rect"/>
             <o:lock v:ext="edit" aspectratio="t"/>
           </v:shapetype>
-          <v:shape id="_x0000_i1025" type="#_x0000_t75" style="width:451.25pt;height:258.65pt">
+          <v:shape id="_x0000_i1025" type="#_x0000_t75" style="width:451.5pt;height:258.75pt">
             <v:imagedata r:id="rId12" o:title="Diagrama_Sequencia_DespesaFacil"/>
           </v:shape>
         </w:pict>
@@ -32601,7 +33301,7 @@
     <w:sig w:usb0="E4002EFF" w:usb1="C000247B" w:usb2="00000009" w:usb3="00000000" w:csb0="000001FF" w:csb1="00000000"/>
   </w:font>
   <w:font w:name="Lucida Sans">
-    <w:panose1 w:val="020B0602040502020204"/>
+    <w:panose1 w:val="020B0602030504020204"/>
     <w:charset w:val="00"/>
     <w:family w:val="swiss"/>
     <w:pitch w:val="variable"/>
@@ -32683,6 +33383,7 @@
     <w:rsid w:val="00326869"/>
     <w:rsid w:val="003D654D"/>
     <w:rsid w:val="003D7381"/>
+    <w:rsid w:val="004E2D65"/>
     <w:rsid w:val="00505E4F"/>
     <w:rsid w:val="00516BCE"/>
     <w:rsid w:val="005B2B54"/>

</xml_diff>